<commit_message>
Terminada la estrategia v1.0
</commit_message>
<xml_diff>
--- a/Estrategia FrbaHotel.docx
+++ b/Estrategia FrbaHotel.docx
@@ -97,19 +97,7 @@
         <w:rPr>
           <w:sz w:val="22"/>
         </w:rPr>
-        <w:t>VERSIÓN</w:t>
-      </w:r>
-      <w:r>
-        <w:rPr>
-          <w:sz w:val="22"/>
-        </w:rPr>
-        <w:t xml:space="preserve">: </w:t>
-      </w:r>
-      <w:r>
-        <w:rPr>
-          <w:sz w:val="22"/>
-        </w:rPr>
-        <w:t>1.0</w:t>
+        <w:t>VERSIÓN: 1.0</w:t>
       </w:r>
     </w:p>
     <w:p>
@@ -158,7 +146,7 @@
       <w:r>
         <w:rPr>
           <w:noProof/>
-          <w:lang w:val="es-AR" w:eastAsia="es-AR" w:bidi="ar-SA"/>
+          <w:lang w:val="es-ES" w:bidi="ar-SA"/>
         </w:rPr>
         <w:lastRenderedPageBreak/>
         <mc:AlternateContent>
@@ -1457,13 +1445,7 @@
         <w:rPr>
           <w:lang w:val="es-ES"/>
         </w:rPr>
-        <w:t>Se encontraron varias entradas cuyos valores</w:t>
-      </w:r>
-      <w:r>
-        <w:rPr>
-          <w:lang w:val="es-ES"/>
-        </w:rPr>
-        <w:t xml:space="preserve"> en</w:t>
+        <w:t>Se encontraron varias entradas cuyos valores en</w:t>
       </w:r>
       <w:r>
         <w:rPr>
@@ -1518,13 +1500,7 @@
         <w:rPr>
           <w:lang w:val="es-ES"/>
         </w:rPr>
-        <w:t xml:space="preserve"> </w:t>
-      </w:r>
-      <w:r>
-        <w:rPr>
-          <w:lang w:val="es-ES"/>
-        </w:rPr>
-        <w:t xml:space="preserve"> y así evitar la pérdida de</w:t>
+        <w:t xml:space="preserve">  y así evitar la pérdida de</w:t>
       </w:r>
       <w:r>
         <w:rPr>
@@ -2421,14 +2397,7 @@
           <w:u w:val="single"/>
           <w:lang w:val="es-ES"/>
         </w:rPr>
-        <w:t>Gestión</w:t>
-      </w:r>
-      <w:r>
-        <w:rPr>
-          <w:u w:val="single"/>
-          <w:lang w:val="es-ES"/>
-        </w:rPr>
-        <w:t xml:space="preserve"> de </w:t>
+        <w:t xml:space="preserve">Gestión de </w:t>
       </w:r>
       <w:r>
         <w:rPr>
@@ -2533,19 +2502,7 @@
         <w:rPr>
           <w:lang w:val="es-ES"/>
         </w:rPr>
-        <w:t xml:space="preserve">: Contiene </w:t>
-      </w:r>
-      <w:r>
-        <w:rPr>
-          <w:lang w:val="es-ES"/>
-        </w:rPr>
-        <w:t xml:space="preserve">los </w:t>
-      </w:r>
-      <w:r>
-        <w:rPr>
-          <w:lang w:val="es-ES"/>
-        </w:rPr>
-        <w:t>diferentes regímenes de hoteles del sistema.</w:t>
+        <w:t>: Contiene los diferentes regímenes de hoteles del sistema.</w:t>
       </w:r>
     </w:p>
     <w:p>
@@ -2658,21 +2615,7 @@
           <w:lang w:val="es-ES"/>
         </w:rPr>
         <w:lastRenderedPageBreak/>
-        <w:t xml:space="preserve">Gestión de </w:t>
-      </w:r>
-      <w:r>
-        <w:rPr>
-          <w:u w:val="single"/>
-          <w:lang w:val="es-ES"/>
-        </w:rPr>
-        <w:t>Reservas</w:t>
-      </w:r>
-      <w:r>
-        <w:rPr>
-          <w:u w:val="single"/>
-          <w:lang w:val="es-ES"/>
-        </w:rPr>
-        <w:t>:</w:t>
+        <w:t>Gestión de Reservas:</w:t>
       </w:r>
     </w:p>
     <w:p>
@@ -2875,21 +2818,7 @@
           <w:u w:val="single"/>
           <w:lang w:val="es-ES"/>
         </w:rPr>
-        <w:t xml:space="preserve">Gestión de </w:t>
-      </w:r>
-      <w:r>
-        <w:rPr>
-          <w:u w:val="single"/>
-          <w:lang w:val="es-ES"/>
-        </w:rPr>
-        <w:t>Facturas</w:t>
-      </w:r>
-      <w:r>
-        <w:rPr>
-          <w:u w:val="single"/>
-          <w:lang w:val="es-ES"/>
-        </w:rPr>
-        <w:t>:</w:t>
+        <w:t>Gestión de Facturas:</w:t>
       </w:r>
     </w:p>
     <w:p>
@@ -3139,19 +3068,7 @@
         <w:rPr>
           <w:lang w:val="es-ES"/>
         </w:rPr>
-        <w:t xml:space="preserve"> no </w:t>
-      </w:r>
-      <w:r>
-        <w:rPr>
-          <w:lang w:val="es-ES"/>
-        </w:rPr>
-        <w:t>toman en cuenta</w:t>
-      </w:r>
-      <w:r>
-        <w:rPr>
-          <w:lang w:val="es-ES"/>
-        </w:rPr>
-        <w:t xml:space="preserve"> los campos ingresados como “elementos neutros”.</w:t>
+        <w:t xml:space="preserve"> no toman en cuenta los campos ingresados como “elementos neutros”.</w:t>
       </w:r>
     </w:p>
     <w:p>
@@ -3460,18 +3377,7 @@
           <w:szCs w:val="20"/>
           <w:lang w:val="es-AR" w:eastAsia="en-US" w:bidi="ar-SA"/>
         </w:rPr>
-        <w:t>)</w:t>
-      </w:r>
-      <w:r>
-        <w:rPr>
-          <w:rFonts w:ascii="Courier New" w:hAnsi="Courier New" w:cs="Courier New"/>
-          <w:noProof/>
-          <w:color w:val="808080"/>
-          <w:sz w:val="20"/>
-          <w:szCs w:val="20"/>
-          <w:lang w:val="es-AR" w:eastAsia="en-US" w:bidi="ar-SA"/>
-        </w:rPr>
-        <w:t xml:space="preserve"> (Se manda el “elemento neutro” en caso de ser pago en efectivo”)</w:t>
+        <w:t>) (Se manda el “elemento neutro” en caso de ser pago en efectivo”)</w:t>
       </w:r>
     </w:p>
     <w:p>
@@ -3498,14 +3404,7 @@
           <w:u w:val="single"/>
           <w:lang w:val="es-ES"/>
         </w:rPr>
-        <w:t xml:space="preserve">SP </w:t>
-      </w:r>
-      <w:r>
-        <w:rPr>
-          <w:u w:val="single"/>
-          <w:lang w:val="es-ES"/>
-        </w:rPr>
-        <w:t>getHotelesMayorCancelaciones</w:t>
+        <w:t>SP getHotelesMayorCancelaciones</w:t>
       </w:r>
       <w:r>
         <w:rPr>
@@ -3804,13 +3703,7 @@
         <w:rPr>
           <w:lang w:val="es-ES"/>
         </w:rPr>
-        <w:t xml:space="preserve">: Obtiene los 5 Hoteles con Mayor </w:t>
-      </w:r>
-      <w:r>
-        <w:rPr>
-          <w:lang w:val="es-ES"/>
-        </w:rPr>
-        <w:t>cantidad de Consumibles Facturados</w:t>
+        <w:t>: Obtiene los 5 Hoteles con Mayor cantidad de Consumibles Facturados</w:t>
       </w:r>
     </w:p>
     <w:p>
@@ -4003,13 +3896,7 @@
         <w:rPr>
           <w:lang w:val="es-ES"/>
         </w:rPr>
-        <w:t xml:space="preserve">: Obtiene los 5 Hoteles con Mayor </w:t>
-      </w:r>
-      <w:r>
-        <w:rPr>
-          <w:lang w:val="es-ES"/>
-        </w:rPr>
-        <w:t>Tiempo de Inhabilitación acumulado.</w:t>
+        <w:t>: Obtiene los 5 Hoteles con Mayor Tiempo de Inhabilitación acumulado.</w:t>
       </w:r>
     </w:p>
     <w:p>
@@ -4185,13 +4072,7 @@
         <w:rPr>
           <w:lang w:val="es-ES"/>
         </w:rPr>
-        <w:t xml:space="preserve">: Obtiene los 5 Hoteles con Mayor </w:t>
-      </w:r>
-      <w:r>
-        <w:rPr>
-          <w:lang w:val="es-ES"/>
-        </w:rPr>
-        <w:t>Cantidad de Ocupaciones</w:t>
+        <w:t>: Obtiene los 5 Hoteles con Mayor Cantidad de Ocupaciones</w:t>
       </w:r>
     </w:p>
     <w:p>
@@ -4367,13 +4248,7 @@
         <w:rPr>
           <w:lang w:val="es-ES"/>
         </w:rPr>
-        <w:t xml:space="preserve"> Obtiene los 5 </w:t>
-      </w:r>
-      <w:r>
-        <w:rPr>
-          <w:lang w:val="es-ES"/>
-        </w:rPr>
-        <w:t>Mejores Huespedes</w:t>
+        <w:t xml:space="preserve"> Obtiene los 5 Mejores Huespedes</w:t>
       </w:r>
     </w:p>
     <w:p>
@@ -4558,17 +4433,7 @@
           <w:szCs w:val="20"/>
           <w:lang w:val="es-AR" w:eastAsia="en-US" w:bidi="ar-SA"/>
         </w:rPr>
-        <w:t>[totalConsumibles]</w:t>
-      </w:r>
-      <w:r>
-        <w:rPr>
-          <w:rFonts w:ascii="Courier New" w:hAnsi="Courier New" w:cs="Courier New"/>
-          <w:noProof/>
-          <w:sz w:val="20"/>
-          <w:szCs w:val="20"/>
-          <w:lang w:val="es-AR" w:eastAsia="en-US" w:bidi="ar-SA"/>
-        </w:rPr>
-        <w:t xml:space="preserve"> </w:t>
+        <w:t xml:space="preserve">[totalConsumibles] </w:t>
       </w:r>
       <w:r>
         <w:rPr>
@@ -4642,18 +4507,7 @@
           <w:szCs w:val="20"/>
           <w:lang w:val="es-AR" w:eastAsia="en-US" w:bidi="ar-SA"/>
         </w:rPr>
-        <w:t>))</w:t>
-      </w:r>
-      <w:r>
-        <w:rPr>
-          <w:rFonts w:ascii="Courier New" w:hAnsi="Courier New" w:cs="Courier New"/>
-          <w:noProof/>
-          <w:color w:val="808080"/>
-          <w:sz w:val="20"/>
-          <w:szCs w:val="20"/>
-          <w:lang w:val="es-AR" w:eastAsia="en-US" w:bidi="ar-SA"/>
-        </w:rPr>
-        <w:t xml:space="preserve"> </w:t>
+        <w:t xml:space="preserve">)) </w:t>
       </w:r>
       <w:r>
         <w:rPr>
@@ -5133,13 +4987,7 @@
         <w:rPr>
           <w:lang w:val="es-ES"/>
         </w:rPr>
-        <w:t xml:space="preserve">Realiza el cálculo del </w:t>
-      </w:r>
-      <w:r>
-        <w:rPr>
-          <w:lang w:val="es-ES"/>
-        </w:rPr>
-        <w:t>recargo por estrellas del hotel.</w:t>
+        <w:t>Realiza el cálculo del recargo por estrellas del hotel.</w:t>
       </w:r>
     </w:p>
     <w:p>
@@ -5316,19 +5164,7 @@
         <w:rPr>
           <w:lang w:val="es-ES"/>
         </w:rPr>
-        <w:t>En función de una reserva, devuelve el porcentual</w:t>
-      </w:r>
-      <w:r>
-        <w:rPr>
-          <w:lang w:val="es-ES"/>
-        </w:rPr>
-        <w:t xml:space="preserve"> del tipo de habitación</w:t>
-      </w:r>
-      <w:r>
-        <w:rPr>
-          <w:lang w:val="es-ES"/>
-        </w:rPr>
-        <w:t>.</w:t>
+        <w:t>En función de una reserva, devuelve el porcentual del tipo de habitación.</w:t>
       </w:r>
     </w:p>
     <w:p>
@@ -5358,83 +5194,50 @@
           <w:szCs w:val="20"/>
           <w:lang w:val="es-AR" w:eastAsia="en-US" w:bidi="ar-SA"/>
         </w:rPr>
+        <w:t xml:space="preserve"> () </w:t>
+      </w:r>
+      <w:r>
+        <w:rPr>
+          <w:rFonts w:ascii="Courier New" w:hAnsi="Courier New" w:cs="Courier New"/>
+          <w:noProof/>
+          <w:color w:val="0000FF"/>
+          <w:sz w:val="20"/>
+          <w:szCs w:val="20"/>
+          <w:lang w:val="es-AR" w:eastAsia="en-US" w:bidi="ar-SA"/>
+        </w:rPr>
+        <w:t>RETURNS</w:t>
+      </w:r>
+      <w:r>
+        <w:rPr>
+          <w:rFonts w:ascii="Courier New" w:hAnsi="Courier New" w:cs="Courier New"/>
+          <w:noProof/>
+          <w:sz w:val="20"/>
+          <w:szCs w:val="20"/>
+          <w:lang w:val="es-AR" w:eastAsia="en-US" w:bidi="ar-SA"/>
+        </w:rPr>
         <w:t xml:space="preserve"> </w:t>
       </w:r>
       <w:r>
         <w:rPr>
           <w:rFonts w:ascii="Courier New" w:hAnsi="Courier New" w:cs="Courier New"/>
           <w:noProof/>
+          <w:color w:val="0000FF"/>
+          <w:sz w:val="20"/>
+          <w:szCs w:val="20"/>
+          <w:lang w:val="es-AR" w:eastAsia="en-US" w:bidi="ar-SA"/>
+        </w:rPr>
+        <w:t>numeric</w:t>
+      </w:r>
+      <w:r>
+        <w:rPr>
+          <w:rFonts w:ascii="Courier New" w:hAnsi="Courier New" w:cs="Courier New"/>
+          <w:noProof/>
           <w:color w:val="808080"/>
           <w:sz w:val="20"/>
           <w:szCs w:val="20"/>
           <w:lang w:val="es-AR" w:eastAsia="en-US" w:bidi="ar-SA"/>
         </w:rPr>
-        <w:t xml:space="preserve">() </w:t>
-      </w:r>
-      <w:r>
-        <w:rPr>
-          <w:rFonts w:ascii="Courier New" w:hAnsi="Courier New" w:cs="Courier New"/>
-          <w:noProof/>
-          <w:color w:val="0000FF"/>
-          <w:sz w:val="20"/>
-          <w:szCs w:val="20"/>
-          <w:lang w:val="es-AR" w:eastAsia="en-US" w:bidi="ar-SA"/>
-        </w:rPr>
-        <w:t>RETURNS</w:t>
-      </w:r>
-      <w:r>
-        <w:rPr>
-          <w:rFonts w:ascii="Courier New" w:hAnsi="Courier New" w:cs="Courier New"/>
-          <w:noProof/>
-          <w:sz w:val="20"/>
-          <w:szCs w:val="20"/>
-          <w:lang w:val="es-AR" w:eastAsia="en-US" w:bidi="ar-SA"/>
-        </w:rPr>
-        <w:t xml:space="preserve"> </w:t>
-      </w:r>
-      <w:r>
-        <w:rPr>
-          <w:rFonts w:ascii="Courier New" w:hAnsi="Courier New" w:cs="Courier New"/>
-          <w:noProof/>
-          <w:color w:val="0000FF"/>
-          <w:sz w:val="20"/>
-          <w:szCs w:val="20"/>
-          <w:lang w:val="es-AR" w:eastAsia="en-US" w:bidi="ar-SA"/>
-        </w:rPr>
-        <w:t>numeric</w:t>
-      </w:r>
-      <w:r>
-        <w:rPr>
-          <w:rFonts w:ascii="Courier New" w:hAnsi="Courier New" w:cs="Courier New"/>
-          <w:noProof/>
-          <w:color w:val="808080"/>
-          <w:sz w:val="20"/>
-          <w:szCs w:val="20"/>
-          <w:lang w:val="es-AR" w:eastAsia="en-US" w:bidi="ar-SA"/>
-        </w:rPr>
-        <w:t>(</w:t>
-      </w:r>
-      <w:r>
-        <w:rPr>
-          <w:rFonts w:ascii="Courier New" w:hAnsi="Courier New" w:cs="Courier New"/>
-          <w:noProof/>
-          <w:color w:val="808080"/>
-          <w:sz w:val="20"/>
-          <w:szCs w:val="20"/>
-          <w:lang w:val="es-AR" w:eastAsia="en-US" w:bidi="ar-SA"/>
-        </w:rPr>
-        <w:t>18</w:t>
-      </w:r>
-      <w:r>
-        <w:rPr>
-          <w:rFonts w:ascii="Courier New" w:hAnsi="Courier New" w:cs="Courier New"/>
-          <w:noProof/>
-          <w:color w:val="808080"/>
-          <w:sz w:val="20"/>
-          <w:szCs w:val="20"/>
-          <w:lang w:val="es-AR" w:eastAsia="en-US" w:bidi="ar-SA"/>
-        </w:rPr>
-        <w:t>)</w:t>
+        <w:t>(18)</w:t>
       </w:r>
       <w:r>
         <w:rPr>
@@ -5547,19 +5350,7 @@
         <w:rPr>
           <w:lang w:val="es-ES"/>
         </w:rPr>
-        <w:t xml:space="preserve">Retorna el número de la última </w:t>
-      </w:r>
-      <w:r>
-        <w:rPr>
-          <w:lang w:val="es-ES"/>
-        </w:rPr>
-        <w:t>reserva</w:t>
-      </w:r>
-      <w:r>
-        <w:rPr>
-          <w:lang w:val="es-ES"/>
-        </w:rPr>
-        <w:t xml:space="preserve"> realizada.</w:t>
+        <w:t>Retorna el número de la última reserva realizada.</w:t>
       </w:r>
     </w:p>
     <w:p>
@@ -5666,7 +5457,104 @@
         <w:rPr>
           <w:lang w:val="es-ES"/>
         </w:rPr>
-        <w:t>///////////////////////NOT WRITTEN YET//////////////////////////////</w:t>
+        <w:t xml:space="preserve">La Aplicación Desktop está compuesta por 2 (dos) proyectos, la </w:t>
+      </w:r>
+      <w:r>
+        <w:rPr>
+          <w:b/>
+          <w:lang w:val="es-ES"/>
+        </w:rPr>
+        <w:t>interfaz gráfica</w:t>
+      </w:r>
+      <w:r>
+        <w:rPr>
+          <w:lang w:val="es-ES"/>
+        </w:rPr>
+        <w:t xml:space="preserve"> (FrbaHotel) y </w:t>
+      </w:r>
+      <w:r>
+        <w:rPr>
+          <w:b/>
+          <w:lang w:val="es-ES"/>
+        </w:rPr>
+        <w:t xml:space="preserve">las Clases de Dominio y Datos </w:t>
+      </w:r>
+      <w:r>
+        <w:rPr>
+          <w:lang w:val="es-ES"/>
+        </w:rPr>
+        <w:t xml:space="preserve">(DOM). </w:t>
+      </w:r>
+    </w:p>
+    <w:p>
+      <w:pPr>
+        <w:pStyle w:val="Textoindependiente"/>
+        <w:rPr>
+          <w:lang w:val="es-ES"/>
+        </w:rPr>
+      </w:pPr>
+      <w:r>
+        <w:rPr>
+          <w:lang w:val="es-ES"/>
+        </w:rPr>
+        <w:t xml:space="preserve">El proyecto DOM está compuesto por una sección de </w:t>
+      </w:r>
+      <w:r>
+        <w:rPr>
+          <w:b/>
+          <w:lang w:val="es-ES"/>
+        </w:rPr>
+        <w:t>clases de Dominio</w:t>
+      </w:r>
+      <w:r>
+        <w:rPr>
+          <w:lang w:val="es-ES"/>
+        </w:rPr>
+        <w:t>, donde se especifican las clases del modelo de negocios</w:t>
+      </w:r>
+      <w:r>
+        <w:rPr>
+          <w:b/>
+          <w:lang w:val="es-ES"/>
+        </w:rPr>
+        <w:t>, clases auxiliares</w:t>
+      </w:r>
+      <w:r>
+        <w:rPr>
+          <w:lang w:val="es-ES"/>
+        </w:rPr>
+        <w:t xml:space="preserve"> de Documentos, Dirección, PasswordEncoding (encriptación de contraseñas). Además, posee un </w:t>
+      </w:r>
+      <w:r>
+        <w:rPr>
+          <w:lang w:val="es-ES"/>
+        </w:rPr>
+        <w:t>módulo</w:t>
+      </w:r>
+      <w:r>
+        <w:rPr>
+          <w:lang w:val="es-ES"/>
+        </w:rPr>
+        <w:t xml:space="preserve"> de persistencia de datos</w:t>
+      </w:r>
+      <w:r>
+        <w:rPr>
+          <w:lang w:val="es-ES"/>
+        </w:rPr>
+        <w:t xml:space="preserve"> utilizando el patrón </w:t>
+      </w:r>
+      <w:r>
+        <w:rPr>
+          <w:b/>
+          <w:lang w:val="es-ES"/>
+        </w:rPr>
+        <w:t>DAO</w:t>
+      </w:r>
+      <w:r>
+        <w:rPr>
+          <w:lang w:val="es-ES"/>
+        </w:rPr>
+        <w:t xml:space="preserve"> (Data Access Objects).</w:t>
       </w:r>
     </w:p>
     <w:p>
@@ -5694,7 +5582,106 @@
         <w:rPr>
           <w:lang w:val="es-ES"/>
         </w:rPr>
-        <w:t>///////////////////////NOT WRITTEN YET//////////////////////////////</w:t>
+        <w:t xml:space="preserve">Como se expuso anteriormente, la persistencia de datos se realiza a partir del patrón de diseño DAO. El mismo consiste en </w:t>
+      </w:r>
+      <w:r>
+        <w:rPr>
+          <w:b/>
+          <w:lang w:val="es-ES"/>
+        </w:rPr>
+        <w:t>nuclear la conexión con la Base de Datos</w:t>
+      </w:r>
+      <w:r>
+        <w:rPr>
+          <w:lang w:val="es-ES"/>
+        </w:rPr>
+        <w:t xml:space="preserve"> en clases estáticas con el prefijo “DAO” y continuando con el nombre de la Clase de Dominio asociada al objeto, como “DAOUsuario”. Estas clases “DAO” heredan su capacidad de conexión  y comunicación con la Base de Datos de una </w:t>
+      </w:r>
+      <w:r>
+        <w:rPr>
+          <w:b/>
+          <w:lang w:val="es-ES"/>
+        </w:rPr>
+        <w:t>clase abstracta</w:t>
+      </w:r>
+      <w:r>
+        <w:rPr>
+          <w:lang w:val="es-ES"/>
+        </w:rPr>
+        <w:t xml:space="preserve"> llamada “</w:t>
+      </w:r>
+      <w:r>
+        <w:rPr>
+          <w:b/>
+          <w:lang w:val="es-ES"/>
+        </w:rPr>
+        <w:t>SqlConector</w:t>
+      </w:r>
+      <w:r>
+        <w:rPr>
+          <w:lang w:val="es-ES"/>
+        </w:rPr>
+        <w:tab/>
+        <w:t>“.</w:t>
+      </w:r>
+    </w:p>
+    <w:p>
+      <w:pPr>
+        <w:pStyle w:val="Textoindependiente"/>
+        <w:rPr>
+          <w:lang w:val="es-ES"/>
+        </w:rPr>
+      </w:pPr>
+      <w:r>
+        <w:rPr>
+          <w:lang w:val="es-ES"/>
+        </w:rPr>
+        <w:t xml:space="preserve">Estas clases estáticas poseen métodos para obtener tanto como una </w:t>
+      </w:r>
+      <w:r>
+        <w:rPr>
+          <w:b/>
+          <w:lang w:val="es-ES"/>
+        </w:rPr>
+        <w:t>DataTable</w:t>
+      </w:r>
+      <w:r>
+        <w:rPr>
+          <w:lang w:val="es-ES"/>
+        </w:rPr>
+        <w:t xml:space="preserve"> como una lista de la clase de dominio; insertar, borrar y actualizar, y algunas clases poseen la capacidad de interactuar con las relaciones M:M. </w:t>
+      </w:r>
+      <w:r>
+        <w:rPr>
+          <w:lang w:val="es-ES"/>
+        </w:rPr>
+        <w:t xml:space="preserve">Todos los métodos estáticos hacen referencia a los métodos de comunicación del “SqlConnector” enviando </w:t>
+      </w:r>
+      <w:r>
+        <w:rPr>
+          <w:b/>
+          <w:lang w:val="es-ES"/>
+        </w:rPr>
+        <w:t>el nombre del procedure</w:t>
+      </w:r>
+      <w:r>
+        <w:rPr>
+          <w:lang w:val="es-ES"/>
+        </w:rPr>
+        <w:t xml:space="preserve"> a ejecutar y pasando por array de objetos los </w:t>
+      </w:r>
+      <w:r>
+        <w:rPr>
+          <w:b/>
+          <w:lang w:val="es-ES"/>
+        </w:rPr>
+        <w:t>parámetros</w:t>
+      </w:r>
+      <w:r>
+        <w:rPr>
+          <w:lang w:val="es-ES"/>
+        </w:rPr>
+        <w:t xml:space="preserve"> del mismo. </w:t>
       </w:r>
     </w:p>
     <w:p>
@@ -5722,7 +5709,20 @@
         <w:rPr>
           <w:lang w:val="es-ES"/>
         </w:rPr>
-        <w:t>///////////////////////NOT WRITTEN YET//////////////////////////////</w:t>
+        <w:t xml:space="preserve">Las clases estáticas del sistema se dividen en: las clases de manejo de persistencia de datos; y la clase </w:t>
+      </w:r>
+      <w:r>
+        <w:rPr>
+          <w:b/>
+          <w:lang w:val="es-ES"/>
+        </w:rPr>
+        <w:t>Globals</w:t>
+      </w:r>
+      <w:r>
+        <w:rPr>
+          <w:lang w:val="es-ES"/>
+        </w:rPr>
+        <w:t xml:space="preserve">. </w:t>
       </w:r>
     </w:p>
     <w:p>
@@ -5732,8 +5732,101 @@
           <w:lang w:val="es-ES"/>
         </w:rPr>
       </w:pPr>
+      <w:r>
+        <w:rPr>
+          <w:lang w:val="es-ES"/>
+        </w:rPr>
+        <w:t xml:space="preserve">La segunda mencionada se encarga de tener todas las </w:t>
+      </w:r>
+      <w:r>
+        <w:rPr>
+          <w:b/>
+          <w:lang w:val="es-ES"/>
+        </w:rPr>
+        <w:t>funcionalidades</w:t>
+      </w:r>
+      <w:r>
+        <w:rPr>
+          <w:lang w:val="es-ES"/>
+        </w:rPr>
+        <w:t xml:space="preserve"> </w:t>
+      </w:r>
+      <w:r>
+        <w:rPr>
+          <w:b/>
+          <w:lang w:val="es-ES"/>
+        </w:rPr>
+        <w:t>comunes</w:t>
+      </w:r>
+      <w:r>
+        <w:rPr>
+          <w:lang w:val="es-ES"/>
+        </w:rPr>
+        <w:t xml:space="preserve"> a las ventanas de la </w:t>
+      </w:r>
+      <w:r>
+        <w:rPr>
+          <w:b/>
+          <w:lang w:val="es-ES"/>
+        </w:rPr>
+        <w:t>Interfaz Gráfica</w:t>
+      </w:r>
+      <w:r>
+        <w:rPr>
+          <w:lang w:val="es-ES"/>
+        </w:rPr>
+        <w:t xml:space="preserve">, como para realizar el intercambio de ventanas, utilización del </w:t>
+      </w:r>
+      <w:r>
+        <w:rPr>
+          <w:b/>
+          <w:lang w:val="es-ES"/>
+        </w:rPr>
+        <w:t>archivo de configuración</w:t>
+      </w:r>
+      <w:r>
+        <w:rPr>
+          <w:lang w:val="es-ES"/>
+        </w:rPr>
+        <w:t xml:space="preserve"> para obtener de la cadena con los datos para conectar con la Base de Datos y la fecha del sistema. Además, posee </w:t>
+      </w:r>
+      <w:r>
+        <w:rPr>
+          <w:b/>
+          <w:lang w:val="es-ES"/>
+        </w:rPr>
+        <w:t>a</w:t>
+      </w:r>
       <w:bookmarkStart w:id="0" w:name="_GoBack"/>
       <w:bookmarkEnd w:id="0"/>
+      <w:r>
+        <w:rPr>
+          <w:b/>
+          <w:lang w:val="es-ES"/>
+        </w:rPr>
+        <w:t>tributos est</w:t>
+      </w:r>
+      <w:r>
+        <w:rPr>
+          <w:b/>
+          <w:lang w:val="es-ES"/>
+        </w:rPr>
+        <w:t>áticos globales</w:t>
+      </w:r>
+      <w:r>
+        <w:rPr>
+          <w:lang w:val="es-ES"/>
+        </w:rPr>
+        <w:t>, como un array de cadenas de los nombres de los países existentes.</w:t>
+      </w:r>
+    </w:p>
+    <w:p>
+      <w:pPr>
+        <w:pStyle w:val="Textoindependiente"/>
+        <w:rPr>
+          <w:lang w:val="es-ES"/>
+        </w:rPr>
+      </w:pPr>
     </w:p>
     <w:sectPr>
       <w:headerReference w:type="even" r:id="rId23"/>
@@ -5886,7 +5979,7 @@
         <w:szCs w:val="20"/>
         <w:lang w:val="es-ES"/>
       </w:rPr>
-      <w:t>7</w:t>
+      <w:t>5</w:t>
     </w:r>
     <w:r>
       <w:rPr>
@@ -5995,7 +6088,7 @@
     <w:r>
       <w:rPr>
         <w:noProof/>
-        <w:lang w:val="es-AR" w:eastAsia="es-AR" w:bidi="ar-SA"/>
+        <w:lang w:val="es-ES" w:bidi="ar-SA"/>
       </w:rPr>
       <mc:AlternateContent>
         <mc:Choice Requires="wps">
@@ -6076,7 +6169,7 @@
     <w:r>
       <w:rPr>
         <w:noProof/>
-        <w:lang w:val="es-AR" w:eastAsia="es-AR" w:bidi="ar-SA"/>
+        <w:lang w:val="es-ES" w:bidi="ar-SA"/>
       </w:rPr>
       <mc:AlternateContent>
         <mc:Choice Requires="wps">

</xml_diff>

<commit_message>
Update de la estrategia
</commit_message>
<xml_diff>
--- a/Estrategia FrbaHotel.docx
+++ b/Estrategia FrbaHotel.docx
@@ -146,7 +146,7 @@
       <w:r>
         <w:rPr>
           <w:noProof/>
-          <w:lang w:val="es-ES" w:bidi="ar-SA"/>
+          <w:lang w:val="es-AR" w:eastAsia="es-AR" w:bidi="ar-SA"/>
         </w:rPr>
         <w:lastRenderedPageBreak/>
         <mc:AlternateContent>
@@ -2103,6 +2103,82 @@
     </w:p>
     <w:p>
       <w:pPr>
+        <w:pStyle w:val="Textoindependiente"/>
+        <w:numPr>
+          <w:ilvl w:val="0"/>
+          <w:numId w:val="9"/>
+        </w:numPr>
+        <w:rPr>
+          <w:lang w:val="es-ES"/>
+        </w:rPr>
+      </w:pPr>
+      <w:r>
+        <w:rPr>
+          <w:b/>
+          <w:lang w:val="es-ES"/>
+        </w:rPr>
+        <w:t>Hoteles y Roles</w:t>
+      </w:r>
+      <w:r>
+        <w:rPr>
+          <w:lang w:val="es-ES"/>
+        </w:rPr>
+        <w:t xml:space="preserve">: A fin de simplificar el loggeo y la identificación en el sistema, los </w:t>
+      </w:r>
+      <w:r>
+        <w:rPr>
+          <w:b/>
+          <w:lang w:val="es-ES"/>
+        </w:rPr>
+        <w:t>roles</w:t>
+      </w:r>
+      <w:r>
+        <w:rPr>
+          <w:lang w:val="es-ES"/>
+        </w:rPr>
+        <w:t xml:space="preserve"> de un usuario son </w:t>
+      </w:r>
+      <w:r>
+        <w:rPr>
+          <w:b/>
+          <w:lang w:val="es-ES"/>
+        </w:rPr>
+        <w:t>indistintos</w:t>
+      </w:r>
+      <w:r>
+        <w:rPr>
+          <w:lang w:val="es-ES"/>
+        </w:rPr>
+        <w:t xml:space="preserve"> a sus </w:t>
+      </w:r>
+      <w:r>
+        <w:rPr>
+          <w:b/>
+          <w:lang w:val="es-ES"/>
+        </w:rPr>
+        <w:t>hoteles</w:t>
+      </w:r>
+      <w:r>
+        <w:rPr>
+          <w:lang w:val="es-ES"/>
+        </w:rPr>
+        <w:t>, ya que no tendría sentido práctico aplicable que</w:t>
+      </w:r>
+      <w:r>
+        <w:rPr>
+          <w:lang w:val="es-ES"/>
+        </w:rPr>
+        <w:t>, por ejemplo,</w:t>
+      </w:r>
+      <w:r>
+        <w:rPr>
+          <w:lang w:val="es-ES"/>
+        </w:rPr>
+        <w:t xml:space="preserve"> un usuario “Recepcionista” sea “Administrador” en otro Hotel.</w:t>
+      </w:r>
+    </w:p>
+    <w:p>
+      <w:pPr>
         <w:pStyle w:val="Ttulo1"/>
         <w:rPr>
           <w:lang w:val="es-ES"/>
@@ -2463,6 +2539,7 @@
           <w:b/>
           <w:lang w:val="es-ES"/>
         </w:rPr>
+        <w:lastRenderedPageBreak/>
         <w:t>Inhabilitaciones</w:t>
       </w:r>
       <w:r>
@@ -2614,7 +2691,6 @@
           <w:u w:val="single"/>
           <w:lang w:val="es-ES"/>
         </w:rPr>
-        <w:lastRenderedPageBreak/>
         <w:t>Gestión de Reservas:</w:t>
       </w:r>
     </w:p>
@@ -3593,6 +3669,7 @@
         <w:rPr>
           <w:lang w:val="es-ES"/>
         </w:rPr>
+        <w:lastRenderedPageBreak/>
         <w:t>Enero a Marzo</w:t>
       </w:r>
     </w:p>
@@ -3689,7 +3766,6 @@
           <w:szCs w:val="20"/>
           <w:lang w:val="es-AR" w:eastAsia="en-US" w:bidi="ar-SA"/>
         </w:rPr>
-        <w:lastRenderedPageBreak/>
         <w:tab/>
       </w:r>
       <w:r>
@@ -5397,15 +5473,6 @@
     </w:p>
     <w:p>
       <w:pPr>
-        <w:pStyle w:val="Textoindependiente"/>
-        <w:ind w:firstLine="0"/>
-        <w:rPr>
-          <w:lang w:val="es-ES"/>
-        </w:rPr>
-      </w:pPr>
-    </w:p>
-    <w:p>
-      <w:pPr>
         <w:pStyle w:val="Puesto"/>
         <w:rPr>
           <w:lang w:val="es-ES"/>
@@ -5415,7 +5482,16 @@
         <w:rPr>
           <w:lang w:val="es-ES"/>
         </w:rPr>
-        <w:t>aplicacióN DESKTOP</w:t>
+        <w:lastRenderedPageBreak/>
+        <w:t>ap</w:t>
+      </w:r>
+      <w:bookmarkStart w:id="0" w:name="_GoBack"/>
+      <w:bookmarkEnd w:id="0"/>
+      <w:r>
+        <w:rPr>
+          <w:lang w:val="es-ES"/>
+        </w:rPr>
+        <w:t>licacióN DESKTOP</w:t>
       </w:r>
     </w:p>
     <w:p>
@@ -5795,38 +5871,137 @@
           <w:b/>
           <w:lang w:val="es-ES"/>
         </w:rPr>
-        <w:t>a</w:t>
-      </w:r>
-      <w:bookmarkStart w:id="0" w:name="_GoBack"/>
-      <w:bookmarkEnd w:id="0"/>
+        <w:t>atributos est</w:t>
+      </w:r>
       <w:r>
         <w:rPr>
           <w:b/>
           <w:lang w:val="es-ES"/>
         </w:rPr>
-        <w:t>tributos est</w:t>
+        <w:t>áticos globales</w:t>
+      </w:r>
+      <w:r>
+        <w:rPr>
+          <w:lang w:val="es-ES"/>
+        </w:rPr>
+        <w:t>, como un array de cadenas de los nombres de los países existentes.</w:t>
+      </w:r>
+    </w:p>
+    <w:p>
+      <w:pPr>
+        <w:pStyle w:val="Ttulo1"/>
+        <w:rPr>
+          <w:lang w:val="es-ES"/>
+        </w:rPr>
+      </w:pPr>
+      <w:r>
+        <w:rPr>
+          <w:lang w:val="es-ES"/>
+        </w:rPr>
+        <w:t>DESICIONES DE DISEÑO</w:t>
+      </w:r>
+    </w:p>
+    <w:p>
+      <w:pPr>
+        <w:pStyle w:val="Textoindependiente"/>
+        <w:rPr>
+          <w:lang w:val="es-ES"/>
+        </w:rPr>
+      </w:pPr>
+      <w:r>
+        <w:rPr>
+          <w:lang w:val="es-ES"/>
+        </w:rPr>
+        <w:t>Para esta parte del sistema se consideraron ciertos aspectos no previstos en el enunciado:</w:t>
+      </w:r>
+    </w:p>
+    <w:p>
+      <w:pPr>
+        <w:pStyle w:val="Textoindependiente"/>
+        <w:numPr>
+          <w:ilvl w:val="0"/>
+          <w:numId w:val="18"/>
+        </w:numPr>
+        <w:rPr>
+          <w:lang w:val="es-ES"/>
+        </w:rPr>
+      </w:pPr>
+      <w:r>
+        <w:rPr>
+          <w:lang w:val="es-ES"/>
+        </w:rPr>
+        <w:t xml:space="preserve">Cuando un usuario queda </w:t>
       </w:r>
       <w:r>
         <w:rPr>
           <w:b/>
           <w:lang w:val="es-ES"/>
         </w:rPr>
-        <w:t>áticos globales</w:t>
-      </w:r>
-      <w:r>
-        <w:rPr>
-          <w:lang w:val="es-ES"/>
-        </w:rPr>
-        <w:t>, como un array de cadenas de los nombres de los países existentes.</w:t>
+        <w:t>deshabilitado por 3 intentos fallidos</w:t>
+      </w:r>
+      <w:r>
+        <w:rPr>
+          <w:lang w:val="es-ES"/>
+        </w:rPr>
+        <w:t xml:space="preserve"> de Login, esta des habilitación es </w:t>
+      </w:r>
+      <w:r>
+        <w:rPr>
+          <w:b/>
+          <w:lang w:val="es-ES"/>
+        </w:rPr>
+        <w:t>permanente</w:t>
+      </w:r>
+      <w:r>
+        <w:rPr>
+          <w:lang w:val="es-ES"/>
+        </w:rPr>
+        <w:t xml:space="preserve"> hasta que un administrador lo habilite nuevamente.</w:t>
       </w:r>
     </w:p>
     <w:p>
       <w:pPr>
         <w:pStyle w:val="Textoindependiente"/>
-        <w:rPr>
-          <w:lang w:val="es-ES"/>
-        </w:rPr>
-      </w:pPr>
+        <w:numPr>
+          <w:ilvl w:val="0"/>
+          <w:numId w:val="18"/>
+        </w:numPr>
+        <w:rPr>
+          <w:lang w:val="es-ES"/>
+        </w:rPr>
+      </w:pPr>
+      <w:r>
+        <w:rPr>
+          <w:lang w:val="es-ES"/>
+        </w:rPr>
+        <w:t xml:space="preserve">Al ingresar como </w:t>
+      </w:r>
+      <w:r>
+        <w:rPr>
+          <w:b/>
+          <w:lang w:val="es-ES"/>
+        </w:rPr>
+        <w:t>invitado</w:t>
+      </w:r>
+      <w:r>
+        <w:rPr>
+          <w:lang w:val="es-ES"/>
+        </w:rPr>
+        <w:t xml:space="preserve"> al sistema, se utilizara un pseudo-usuario llamado “invitado” que será el encargado </w:t>
+      </w:r>
+      <w:r>
+        <w:rPr>
+          <w:b/>
+          <w:lang w:val="es-ES"/>
+        </w:rPr>
+        <w:t>representar al agente externo</w:t>
+      </w:r>
+      <w:r>
+        <w:rPr>
+          <w:lang w:val="es-ES"/>
+        </w:rPr>
+        <w:t xml:space="preserve"> para realizar las reservas.</w:t>
+      </w:r>
     </w:p>
     <w:sectPr>
       <w:headerReference w:type="even" r:id="rId23"/>
@@ -5979,7 +6154,7 @@
         <w:szCs w:val="20"/>
         <w:lang w:val="es-ES"/>
       </w:rPr>
-      <w:t>5</w:t>
+      <w:t>7</w:t>
     </w:r>
     <w:r>
       <w:rPr>
@@ -6088,7 +6263,7 @@
     <w:r>
       <w:rPr>
         <w:noProof/>
-        <w:lang w:val="es-ES" w:bidi="ar-SA"/>
+        <w:lang w:val="es-AR" w:eastAsia="es-AR" w:bidi="ar-SA"/>
       </w:rPr>
       <mc:AlternateContent>
         <mc:Choice Requires="wps">
@@ -6169,7 +6344,7 @@
     <w:r>
       <w:rPr>
         <w:noProof/>
-        <w:lang w:val="es-ES" w:bidi="ar-SA"/>
+        <w:lang w:val="es-AR" w:eastAsia="es-AR" w:bidi="ar-SA"/>
       </w:rPr>
       <mc:AlternateContent>
         <mc:Choice Requires="wps">
@@ -6829,6 +7004,119 @@
     </w:lvl>
   </w:abstractNum>
   <w:abstractNum w:abstractNumId="5">
+    <w:nsid w:val="1E572D70"/>
+    <w:multiLevelType w:val="hybridMultilevel"/>
+    <w:tmpl w:val="7ED4F920"/>
+    <w:lvl w:ilvl="0" w:tplc="2C0A0005">
+      <w:start w:val="1"/>
+      <w:numFmt w:val="bullet"/>
+      <w:lvlText w:val=""/>
+      <w:lvlJc w:val="left"/>
+      <w:pPr>
+        <w:ind w:left="1080" w:hanging="360"/>
+      </w:pPr>
+      <w:rPr>
+        <w:rFonts w:ascii="Wingdings" w:hAnsi="Wingdings" w:hint="default"/>
+      </w:rPr>
+    </w:lvl>
+    <w:lvl w:ilvl="1" w:tplc="2C0A0003" w:tentative="1">
+      <w:start w:val="1"/>
+      <w:numFmt w:val="bullet"/>
+      <w:lvlText w:val="o"/>
+      <w:lvlJc w:val="left"/>
+      <w:pPr>
+        <w:ind w:left="1800" w:hanging="360"/>
+      </w:pPr>
+      <w:rPr>
+        <w:rFonts w:ascii="Courier New" w:hAnsi="Courier New" w:cs="Courier New" w:hint="default"/>
+      </w:rPr>
+    </w:lvl>
+    <w:lvl w:ilvl="2" w:tplc="2C0A0005" w:tentative="1">
+      <w:start w:val="1"/>
+      <w:numFmt w:val="bullet"/>
+      <w:lvlText w:val=""/>
+      <w:lvlJc w:val="left"/>
+      <w:pPr>
+        <w:ind w:left="2520" w:hanging="360"/>
+      </w:pPr>
+      <w:rPr>
+        <w:rFonts w:ascii="Wingdings" w:hAnsi="Wingdings" w:hint="default"/>
+      </w:rPr>
+    </w:lvl>
+    <w:lvl w:ilvl="3" w:tplc="2C0A0001" w:tentative="1">
+      <w:start w:val="1"/>
+      <w:numFmt w:val="bullet"/>
+      <w:lvlText w:val=""/>
+      <w:lvlJc w:val="left"/>
+      <w:pPr>
+        <w:ind w:left="3240" w:hanging="360"/>
+      </w:pPr>
+      <w:rPr>
+        <w:rFonts w:ascii="Symbol" w:hAnsi="Symbol" w:hint="default"/>
+      </w:rPr>
+    </w:lvl>
+    <w:lvl w:ilvl="4" w:tplc="2C0A0003" w:tentative="1">
+      <w:start w:val="1"/>
+      <w:numFmt w:val="bullet"/>
+      <w:lvlText w:val="o"/>
+      <w:lvlJc w:val="left"/>
+      <w:pPr>
+        <w:ind w:left="3960" w:hanging="360"/>
+      </w:pPr>
+      <w:rPr>
+        <w:rFonts w:ascii="Courier New" w:hAnsi="Courier New" w:cs="Courier New" w:hint="default"/>
+      </w:rPr>
+    </w:lvl>
+    <w:lvl w:ilvl="5" w:tplc="2C0A0005" w:tentative="1">
+      <w:start w:val="1"/>
+      <w:numFmt w:val="bullet"/>
+      <w:lvlText w:val=""/>
+      <w:lvlJc w:val="left"/>
+      <w:pPr>
+        <w:ind w:left="4680" w:hanging="360"/>
+      </w:pPr>
+      <w:rPr>
+        <w:rFonts w:ascii="Wingdings" w:hAnsi="Wingdings" w:hint="default"/>
+      </w:rPr>
+    </w:lvl>
+    <w:lvl w:ilvl="6" w:tplc="2C0A0001" w:tentative="1">
+      <w:start w:val="1"/>
+      <w:numFmt w:val="bullet"/>
+      <w:lvlText w:val=""/>
+      <w:lvlJc w:val="left"/>
+      <w:pPr>
+        <w:ind w:left="5400" w:hanging="360"/>
+      </w:pPr>
+      <w:rPr>
+        <w:rFonts w:ascii="Symbol" w:hAnsi="Symbol" w:hint="default"/>
+      </w:rPr>
+    </w:lvl>
+    <w:lvl w:ilvl="7" w:tplc="2C0A0003" w:tentative="1">
+      <w:start w:val="1"/>
+      <w:numFmt w:val="bullet"/>
+      <w:lvlText w:val="o"/>
+      <w:lvlJc w:val="left"/>
+      <w:pPr>
+        <w:ind w:left="6120" w:hanging="360"/>
+      </w:pPr>
+      <w:rPr>
+        <w:rFonts w:ascii="Courier New" w:hAnsi="Courier New" w:cs="Courier New" w:hint="default"/>
+      </w:rPr>
+    </w:lvl>
+    <w:lvl w:ilvl="8" w:tplc="2C0A0005" w:tentative="1">
+      <w:start w:val="1"/>
+      <w:numFmt w:val="bullet"/>
+      <w:lvlText w:val=""/>
+      <w:lvlJc w:val="left"/>
+      <w:pPr>
+        <w:ind w:left="6840" w:hanging="360"/>
+      </w:pPr>
+      <w:rPr>
+        <w:rFonts w:ascii="Wingdings" w:hAnsi="Wingdings" w:hint="default"/>
+      </w:rPr>
+    </w:lvl>
+  </w:abstractNum>
+  <w:abstractNum w:abstractNumId="6">
     <w:nsid w:val="20092CAF"/>
     <w:multiLevelType w:val="hybridMultilevel"/>
     <w:tmpl w:val="E7205E76"/>
@@ -6947,7 +7235,7 @@
       </w:pPr>
     </w:lvl>
   </w:abstractNum>
-  <w:abstractNum w:abstractNumId="6">
+  <w:abstractNum w:abstractNumId="7">
     <w:nsid w:val="23714F09"/>
     <w:multiLevelType w:val="hybridMultilevel"/>
     <w:tmpl w:val="BB6A8762"/>
@@ -7033,7 +7321,7 @@
       </w:pPr>
     </w:lvl>
   </w:abstractNum>
-  <w:abstractNum w:abstractNumId="7">
+  <w:abstractNum w:abstractNumId="8">
     <w:nsid w:val="23FE761C"/>
     <w:multiLevelType w:val="hybridMultilevel"/>
     <w:tmpl w:val="DFC886B0"/>
@@ -7146,7 +7434,7 @@
       </w:rPr>
     </w:lvl>
   </w:abstractNum>
-  <w:abstractNum w:abstractNumId="8">
+  <w:abstractNum w:abstractNumId="9">
     <w:nsid w:val="283C44BB"/>
     <w:multiLevelType w:val="hybridMultilevel"/>
     <w:tmpl w:val="1382D188"/>
@@ -7259,7 +7547,7 @@
       </w:rPr>
     </w:lvl>
   </w:abstractNum>
-  <w:abstractNum w:abstractNumId="9">
+  <w:abstractNum w:abstractNumId="10">
     <w:nsid w:val="28F757B8"/>
     <w:multiLevelType w:val="hybridMultilevel"/>
     <w:tmpl w:val="E25EBEEA"/>
@@ -7372,7 +7660,7 @@
       </w:rPr>
     </w:lvl>
   </w:abstractNum>
-  <w:abstractNum w:abstractNumId="10">
+  <w:abstractNum w:abstractNumId="11">
     <w:nsid w:val="303348EC"/>
     <w:multiLevelType w:val="hybridMultilevel"/>
     <w:tmpl w:val="7318E1DA"/>
@@ -7485,7 +7773,7 @@
       </w:rPr>
     </w:lvl>
   </w:abstractNum>
-  <w:abstractNum w:abstractNumId="11">
+  <w:abstractNum w:abstractNumId="12">
     <w:nsid w:val="654D06FC"/>
     <w:multiLevelType w:val="hybridMultilevel"/>
     <w:tmpl w:val="206641B6"/>
@@ -7571,7 +7859,120 @@
       </w:pPr>
     </w:lvl>
   </w:abstractNum>
-  <w:abstractNum w:abstractNumId="12">
+  <w:abstractNum w:abstractNumId="13">
+    <w:nsid w:val="72241006"/>
+    <w:multiLevelType w:val="hybridMultilevel"/>
+    <w:tmpl w:val="C13CA0B2"/>
+    <w:lvl w:ilvl="0" w:tplc="2C0A000F">
+      <w:start w:val="1"/>
+      <w:numFmt w:val="decimal"/>
+      <w:lvlText w:val="%1."/>
+      <w:lvlJc w:val="left"/>
+      <w:pPr>
+        <w:ind w:left="1080" w:hanging="360"/>
+      </w:pPr>
+      <w:rPr>
+        <w:rFonts w:hint="default"/>
+      </w:rPr>
+    </w:lvl>
+    <w:lvl w:ilvl="1" w:tplc="2C0A0003" w:tentative="1">
+      <w:start w:val="1"/>
+      <w:numFmt w:val="bullet"/>
+      <w:lvlText w:val="o"/>
+      <w:lvlJc w:val="left"/>
+      <w:pPr>
+        <w:ind w:left="1800" w:hanging="360"/>
+      </w:pPr>
+      <w:rPr>
+        <w:rFonts w:ascii="Courier New" w:hAnsi="Courier New" w:cs="Courier New" w:hint="default"/>
+      </w:rPr>
+    </w:lvl>
+    <w:lvl w:ilvl="2" w:tplc="2C0A0005" w:tentative="1">
+      <w:start w:val="1"/>
+      <w:numFmt w:val="bullet"/>
+      <w:lvlText w:val=""/>
+      <w:lvlJc w:val="left"/>
+      <w:pPr>
+        <w:ind w:left="2520" w:hanging="360"/>
+      </w:pPr>
+      <w:rPr>
+        <w:rFonts w:ascii="Wingdings" w:hAnsi="Wingdings" w:hint="default"/>
+      </w:rPr>
+    </w:lvl>
+    <w:lvl w:ilvl="3" w:tplc="2C0A0001" w:tentative="1">
+      <w:start w:val="1"/>
+      <w:numFmt w:val="bullet"/>
+      <w:lvlText w:val=""/>
+      <w:lvlJc w:val="left"/>
+      <w:pPr>
+        <w:ind w:left="3240" w:hanging="360"/>
+      </w:pPr>
+      <w:rPr>
+        <w:rFonts w:ascii="Symbol" w:hAnsi="Symbol" w:hint="default"/>
+      </w:rPr>
+    </w:lvl>
+    <w:lvl w:ilvl="4" w:tplc="2C0A0003" w:tentative="1">
+      <w:start w:val="1"/>
+      <w:numFmt w:val="bullet"/>
+      <w:lvlText w:val="o"/>
+      <w:lvlJc w:val="left"/>
+      <w:pPr>
+        <w:ind w:left="3960" w:hanging="360"/>
+      </w:pPr>
+      <w:rPr>
+        <w:rFonts w:ascii="Courier New" w:hAnsi="Courier New" w:cs="Courier New" w:hint="default"/>
+      </w:rPr>
+    </w:lvl>
+    <w:lvl w:ilvl="5" w:tplc="2C0A0005" w:tentative="1">
+      <w:start w:val="1"/>
+      <w:numFmt w:val="bullet"/>
+      <w:lvlText w:val=""/>
+      <w:lvlJc w:val="left"/>
+      <w:pPr>
+        <w:ind w:left="4680" w:hanging="360"/>
+      </w:pPr>
+      <w:rPr>
+        <w:rFonts w:ascii="Wingdings" w:hAnsi="Wingdings" w:hint="default"/>
+      </w:rPr>
+    </w:lvl>
+    <w:lvl w:ilvl="6" w:tplc="2C0A0001" w:tentative="1">
+      <w:start w:val="1"/>
+      <w:numFmt w:val="bullet"/>
+      <w:lvlText w:val=""/>
+      <w:lvlJc w:val="left"/>
+      <w:pPr>
+        <w:ind w:left="5400" w:hanging="360"/>
+      </w:pPr>
+      <w:rPr>
+        <w:rFonts w:ascii="Symbol" w:hAnsi="Symbol" w:hint="default"/>
+      </w:rPr>
+    </w:lvl>
+    <w:lvl w:ilvl="7" w:tplc="2C0A0003" w:tentative="1">
+      <w:start w:val="1"/>
+      <w:numFmt w:val="bullet"/>
+      <w:lvlText w:val="o"/>
+      <w:lvlJc w:val="left"/>
+      <w:pPr>
+        <w:ind w:left="6120" w:hanging="360"/>
+      </w:pPr>
+      <w:rPr>
+        <w:rFonts w:ascii="Courier New" w:hAnsi="Courier New" w:cs="Courier New" w:hint="default"/>
+      </w:rPr>
+    </w:lvl>
+    <w:lvl w:ilvl="8" w:tplc="2C0A0005" w:tentative="1">
+      <w:start w:val="1"/>
+      <w:numFmt w:val="bullet"/>
+      <w:lvlText w:val=""/>
+      <w:lvlJc w:val="left"/>
+      <w:pPr>
+        <w:ind w:left="6840" w:hanging="360"/>
+      </w:pPr>
+      <w:rPr>
+        <w:rFonts w:ascii="Wingdings" w:hAnsi="Wingdings" w:hint="default"/>
+      </w:rPr>
+    </w:lvl>
+  </w:abstractNum>
+  <w:abstractNum w:abstractNumId="14">
     <w:nsid w:val="75994CE2"/>
     <w:multiLevelType w:val="hybridMultilevel"/>
     <w:tmpl w:val="70E8DD56"/>
@@ -7683,10 +8084,10 @@
     </w:lvlOverride>
   </w:num>
   <w:num w:numId="4">
-    <w:abstractNumId w:val="5"/>
+    <w:abstractNumId w:val="6"/>
   </w:num>
   <w:num w:numId="5">
-    <w:abstractNumId w:val="5"/>
+    <w:abstractNumId w:val="6"/>
     <w:lvlOverride w:ilvl="0">
       <w:startOverride w:val="1"/>
     </w:lvlOverride>
@@ -7716,7 +8117,7 @@
     </w:lvlOverride>
   </w:num>
   <w:num w:numId="6">
-    <w:abstractNumId w:val="5"/>
+    <w:abstractNumId w:val="6"/>
     <w:lvlOverride w:ilvl="0">
       <w:startOverride w:val="1"/>
     </w:lvlOverride>
@@ -7746,34 +8147,40 @@
     </w:lvlOverride>
   </w:num>
   <w:num w:numId="7">
-    <w:abstractNumId w:val="11"/>
+    <w:abstractNumId w:val="12"/>
   </w:num>
   <w:num w:numId="8">
-    <w:abstractNumId w:val="7"/>
+    <w:abstractNumId w:val="8"/>
   </w:num>
   <w:num w:numId="9">
-    <w:abstractNumId w:val="6"/>
+    <w:abstractNumId w:val="7"/>
   </w:num>
   <w:num w:numId="10">
     <w:abstractNumId w:val="3"/>
   </w:num>
   <w:num w:numId="11">
-    <w:abstractNumId w:val="10"/>
+    <w:abstractNumId w:val="11"/>
   </w:num>
   <w:num w:numId="12">
-    <w:abstractNumId w:val="8"/>
+    <w:abstractNumId w:val="9"/>
   </w:num>
   <w:num w:numId="13">
     <w:abstractNumId w:val="2"/>
   </w:num>
   <w:num w:numId="14">
-    <w:abstractNumId w:val="9"/>
+    <w:abstractNumId w:val="10"/>
   </w:num>
   <w:num w:numId="15">
     <w:abstractNumId w:val="4"/>
   </w:num>
   <w:num w:numId="16">
-    <w:abstractNumId w:val="12"/>
+    <w:abstractNumId w:val="14"/>
+  </w:num>
+  <w:num w:numId="17">
+    <w:abstractNumId w:val="5"/>
+  </w:num>
+  <w:num w:numId="18">
+    <w:abstractNumId w:val="13"/>
   </w:num>
 </w:numbering>
 </file>

</xml_diff>

<commit_message>
Arreglados los updates y cambios en estrategia
</commit_message>
<xml_diff>
--- a/Estrategia FrbaHotel.docx
+++ b/Estrategia FrbaHotel.docx
@@ -1,6 +1,6 @@
 
 <file path=word/document.xml><?xml version="1.0" encoding="utf-8"?>
-<w:document xmlns:wpc="http://schemas.microsoft.com/office/word/2010/wordprocessingCanvas" xmlns:mc="http://schemas.openxmlformats.org/markup-compatibility/2006" xmlns:o="urn:schemas-microsoft-com:office:office" xmlns:r="http://schemas.openxmlformats.org/officeDocument/2006/relationships" xmlns:m="http://schemas.openxmlformats.org/officeDocument/2006/math" xmlns:v="urn:schemas-microsoft-com:vml" xmlns:wp14="http://schemas.microsoft.com/office/word/2010/wordprocessingDrawing" xmlns:wp="http://schemas.openxmlformats.org/drawingml/2006/wordprocessingDrawing" xmlns:w10="urn:schemas-microsoft-com:office:word" xmlns:w="http://schemas.openxmlformats.org/wordprocessingml/2006/main" xmlns:w14="http://schemas.microsoft.com/office/word/2010/wordml" xmlns:w15="http://schemas.microsoft.com/office/word/2012/wordml" xmlns:wpg="http://schemas.microsoft.com/office/word/2010/wordprocessingGroup" xmlns:wpi="http://schemas.microsoft.com/office/word/2010/wordprocessingInk" xmlns:wne="http://schemas.microsoft.com/office/word/2006/wordml" xmlns:wps="http://schemas.microsoft.com/office/word/2010/wordprocessingShape" mc:Ignorable="w14 w15 wp14">
+<w:document xmlns:wpc="http://schemas.microsoft.com/office/word/2010/wordprocessingCanvas" xmlns:mc="http://schemas.openxmlformats.org/markup-compatibility/2006" xmlns:o="urn:schemas-microsoft-com:office:office" xmlns:r="http://schemas.openxmlformats.org/officeDocument/2006/relationships" xmlns:m="http://schemas.openxmlformats.org/officeDocument/2006/math" xmlns:v="urn:schemas-microsoft-com:vml" xmlns:wp14="http://schemas.microsoft.com/office/word/2010/wordprocessingDrawing" xmlns:wp="http://schemas.openxmlformats.org/drawingml/2006/wordprocessingDrawing" xmlns:w10="urn:schemas-microsoft-com:office:word" xmlns:w="http://schemas.openxmlformats.org/wordprocessingml/2006/main" xmlns:w14="http://schemas.microsoft.com/office/word/2010/wordml" xmlns:wpg="http://schemas.microsoft.com/office/word/2010/wordprocessingGroup" xmlns:wpi="http://schemas.microsoft.com/office/word/2010/wordprocessingInk" xmlns:wne="http://schemas.microsoft.com/office/word/2006/wordml" xmlns:wps="http://schemas.microsoft.com/office/word/2010/wordprocessingShape" mc:Ignorable="w14 wp14">
   <w:body>
     <w:p>
       <w:pPr>
@@ -122,11 +122,11 @@
           <w:lang w:val="es-ES" w:bidi="es-ES"/>
         </w:rPr>
         <w:sectPr>
-          <w:headerReference w:type="default" r:id="rId8"/>
-          <w:footerReference w:type="even" r:id="rId9"/>
-          <w:footerReference w:type="default" r:id="rId10"/>
-          <w:headerReference w:type="first" r:id="rId11"/>
-          <w:footerReference w:type="first" r:id="rId12"/>
+          <w:headerReference w:type="default" r:id="rId9"/>
+          <w:footerReference w:type="even" r:id="rId10"/>
+          <w:footerReference w:type="default" r:id="rId11"/>
+          <w:headerReference w:type="first" r:id="rId12"/>
+          <w:footerReference w:type="first" r:id="rId13"/>
           <w:pgSz w:w="11907" w:h="16839"/>
           <w:pgMar w:top="1440" w:right="1800" w:bottom="1440" w:left="1800" w:header="960" w:footer="965" w:gutter="0"/>
           <w:pgNumType w:start="1"/>
@@ -138,7 +138,7 @@
     </w:p>
     <w:p>
       <w:pPr>
-        <w:pStyle w:val="Puesto"/>
+        <w:pStyle w:val="Ttulo"/>
         <w:rPr>
           <w:lang w:val="es-ES"/>
         </w:rPr>
@@ -392,7 +392,7 @@
                                       <w:sz w:val="22"/>
                                     </w:rPr>
                                   </w:pPr>
-                                  <w:hyperlink r:id="rId13" w:tgtFrame="_blank" w:history="1">
+                                  <w:hyperlink r:id="rId14" w:tgtFrame="_blank" w:history="1">
                                     <w:r>
                                       <w:rPr>
                                         <w:rStyle w:val="Hipervnculo"/>
@@ -484,7 +484,7 @@
                                       <w:sz w:val="22"/>
                                     </w:rPr>
                                   </w:pPr>
-                                  <w:hyperlink r:id="rId14" w:tgtFrame="_blank" w:history="1">
+                                  <w:hyperlink r:id="rId15" w:tgtFrame="_blank" w:history="1">
                                     <w:r>
                                       <w:rPr>
                                         <w:rStyle w:val="Hipervnculo"/>
@@ -576,7 +576,7 @@
                                       <w:sz w:val="22"/>
                                     </w:rPr>
                                   </w:pPr>
-                                  <w:hyperlink r:id="rId15" w:tgtFrame="_blank" w:history="1">
+                                  <w:hyperlink r:id="rId16" w:tgtFrame="_blank" w:history="1">
                                     <w:r>
                                       <w:rPr>
                                         <w:rStyle w:val="Hipervnculo"/>
@@ -668,7 +668,7 @@
                                       <w:sz w:val="22"/>
                                     </w:rPr>
                                   </w:pPr>
-                                  <w:hyperlink r:id="rId16" w:tgtFrame="_blank" w:history="1">
+                                  <w:hyperlink r:id="rId17" w:tgtFrame="_blank" w:history="1">
                                     <w:r>
                                       <w:rPr>
                                         <w:rStyle w:val="Hipervnculo"/>
@@ -907,7 +907,7 @@
                                 <w:sz w:val="22"/>
                               </w:rPr>
                             </w:pPr>
-                            <w:hyperlink r:id="rId17" w:tgtFrame="_blank" w:history="1">
+                            <w:hyperlink r:id="rId18" w:tgtFrame="_blank" w:history="1">
                               <w:r>
                                 <w:rPr>
                                   <w:rStyle w:val="Hipervnculo"/>
@@ -999,7 +999,7 @@
                                 <w:sz w:val="22"/>
                               </w:rPr>
                             </w:pPr>
-                            <w:hyperlink r:id="rId18" w:tgtFrame="_blank" w:history="1">
+                            <w:hyperlink r:id="rId19" w:tgtFrame="_blank" w:history="1">
                               <w:r>
                                 <w:rPr>
                                   <w:rStyle w:val="Hipervnculo"/>
@@ -1091,7 +1091,7 @@
                                 <w:sz w:val="22"/>
                               </w:rPr>
                             </w:pPr>
-                            <w:hyperlink r:id="rId19" w:tgtFrame="_blank" w:history="1">
+                            <w:hyperlink r:id="rId20" w:tgtFrame="_blank" w:history="1">
                               <w:r>
                                 <w:rPr>
                                   <w:rStyle w:val="Hipervnculo"/>
@@ -1183,7 +1183,7 @@
                                 <w:sz w:val="22"/>
                               </w:rPr>
                             </w:pPr>
-                            <w:hyperlink r:id="rId20" w:tgtFrame="_blank" w:history="1">
+                            <w:hyperlink r:id="rId21" w:tgtFrame="_blank" w:history="1">
                               <w:r>
                                 <w:rPr>
                                   <w:rStyle w:val="Hipervnculo"/>
@@ -1289,13 +1289,22 @@
         </w:rPr>
         <w:t xml:space="preserve">modelo </w:t>
       </w:r>
-      <w:r>
-        <w:rPr>
-          <w:b/>
-          <w:lang w:val="es-ES"/>
-        </w:rPr>
-        <w:t>des normalizado</w:t>
-      </w:r>
+      <w:proofErr w:type="spellStart"/>
+      <w:r>
+        <w:rPr>
+          <w:b/>
+          <w:lang w:val="es-ES"/>
+        </w:rPr>
+        <w:t>des</w:t>
+      </w:r>
+      <w:r>
+        <w:rPr>
+          <w:b/>
+          <w:lang w:val="es-ES"/>
+        </w:rPr>
+        <w:t>normalizado</w:t>
+      </w:r>
+      <w:proofErr w:type="spellEnd"/>
       <w:r>
         <w:rPr>
           <w:lang w:val="es-ES"/>
@@ -1387,7 +1396,19 @@
         <w:rPr>
           <w:lang w:val="es-ES"/>
         </w:rPr>
-        <w:t xml:space="preserve"> entre ambos modelos, se ciertos problemas. A continuación se plantearán los mismos y las </w:t>
+        <w:t xml:space="preserve"> entre ambos modelos, se </w:t>
+      </w:r>
+      <w:r>
+        <w:rPr>
+          <w:lang w:val="es-ES"/>
+        </w:rPr>
+        <w:t>encontraron distintos</w:t>
+      </w:r>
+      <w:r>
+        <w:rPr>
+          <w:lang w:val="es-ES"/>
+        </w:rPr>
+        <w:t xml:space="preserve"> problemas. A continuación se plantearán los mismos y las </w:t>
       </w:r>
       <w:r>
         <w:rPr>
@@ -1445,25 +1466,37 @@
         <w:rPr>
           <w:lang w:val="es-ES"/>
         </w:rPr>
-        <w:t>Se encontraron varias entradas cuyos valores en</w:t>
-      </w:r>
-      <w:r>
-        <w:rPr>
-          <w:lang w:val="es-ES"/>
-        </w:rPr>
-        <w:t xml:space="preserve"> las reservas</w:t>
-      </w:r>
-      <w:r>
-        <w:rPr>
-          <w:lang w:val="es-ES"/>
-        </w:rPr>
-        <w:t xml:space="preserve"> erróneos</w:t>
-      </w:r>
-      <w:r>
-        <w:rPr>
-          <w:lang w:val="es-ES"/>
-        </w:rPr>
-        <w:t xml:space="preserve">, </w:t>
+        <w:t>Se e</w:t>
+      </w:r>
+      <w:r>
+        <w:rPr>
+          <w:lang w:val="es-ES"/>
+        </w:rPr>
+        <w:t>ncontraron varias entradas con</w:t>
+      </w:r>
+      <w:r>
+        <w:rPr>
+          <w:lang w:val="es-ES"/>
+        </w:rPr>
+        <w:t xml:space="preserve"> valores </w:t>
+      </w:r>
+      <w:r>
+        <w:rPr>
+          <w:lang w:val="es-ES"/>
+        </w:rPr>
+        <w:t xml:space="preserve">erróneos </w:t>
+      </w:r>
+      <w:r>
+        <w:rPr>
+          <w:lang w:val="es-ES"/>
+        </w:rPr>
+        <w:t>en</w:t>
+      </w:r>
+      <w:r>
+        <w:rPr>
+          <w:lang w:val="es-ES"/>
+        </w:rPr>
+        <w:t xml:space="preserve"> las reservas, </w:t>
       </w:r>
       <w:r>
         <w:rPr>
@@ -1487,7 +1520,19 @@
         <w:rPr>
           <w:lang w:val="es-ES"/>
         </w:rPr>
-        <w:t xml:space="preserve"> cuyos totales se encontraban mal calculados. Para evitar problemas de estabilidad en el sistema, se los delego al </w:t>
+        <w:t xml:space="preserve"> cuyos totales se encontraban mal calculados. Para evitar problemas de estabilidad en el sistema, s</w:t>
+      </w:r>
+      <w:r>
+        <w:rPr>
+          <w:lang w:val="es-ES"/>
+        </w:rPr>
+        <w:t>e los delegó</w:t>
+      </w:r>
+      <w:r>
+        <w:rPr>
+          <w:lang w:val="es-ES"/>
+        </w:rPr>
+        <w:t xml:space="preserve"> al </w:t>
       </w:r>
       <w:r>
         <w:rPr>
@@ -1546,7 +1591,7 @@
         </w:rPr>
         <w:t xml:space="preserve">: Todos los emails se encontraban con formatos inválidos para el estándar de la </w:t>
       </w:r>
-      <w:hyperlink r:id="rId21" w:history="1">
+      <w:hyperlink r:id="rId22" w:history="1">
         <w:r>
           <w:rPr>
             <w:rStyle w:val="Hipervnculo"/>
@@ -1589,9 +1634,24 @@
         <w:rPr>
           <w:lang w:val="es-ES"/>
         </w:rPr>
-        <w:t xml:space="preserve"> como: é, á, í, ú, ó, ü, etc. Para evitar problemas con el aplicativo, ya que utiliza la clase </w:t>
-      </w:r>
-      <w:hyperlink r:id="rId22" w:history="1">
+        <w:t xml:space="preserve"> como: é, á, í, ú, </w:t>
+      </w:r>
+      <w:proofErr w:type="spellStart"/>
+      <w:r>
+        <w:rPr>
+          <w:lang w:val="es-ES"/>
+        </w:rPr>
+        <w:t>ó</w:t>
+      </w:r>
+      <w:proofErr w:type="spellEnd"/>
+      <w:r>
+        <w:rPr>
+          <w:lang w:val="es-ES"/>
+        </w:rPr>
+        <w:t xml:space="preserve">, ü, etc. Para evitar problemas con el aplicativo, ya que utiliza la clase </w:t>
+      </w:r>
+      <w:hyperlink r:id="rId23" w:history="1">
+        <w:proofErr w:type="spellStart"/>
         <w:r>
           <w:rPr>
             <w:rStyle w:val="Hipervnculo"/>
@@ -1599,6 +1659,7 @@
           </w:rPr>
           <w:t>MailAddress</w:t>
         </w:r>
+        <w:proofErr w:type="spellEnd"/>
       </w:hyperlink>
       <w:r>
         <w:rPr>
@@ -1606,6 +1667,7 @@
         </w:rPr>
         <w:t xml:space="preserve">, se alteran los emails con un </w:t>
       </w:r>
+      <w:proofErr w:type="spellStart"/>
       <w:r>
         <w:rPr>
           <w:b/>
@@ -1613,11 +1675,40 @@
         </w:rPr>
         <w:t>trigger</w:t>
       </w:r>
-      <w:r>
-        <w:rPr>
-          <w:lang w:val="es-ES"/>
-        </w:rPr>
-        <w:t xml:space="preserve"> luego de cada insert o update de la siguiente manera: </w:t>
+      <w:proofErr w:type="spellEnd"/>
+      <w:r>
+        <w:rPr>
+          <w:lang w:val="es-ES"/>
+        </w:rPr>
+        <w:t xml:space="preserve"> luego de cada </w:t>
+      </w:r>
+      <w:proofErr w:type="spellStart"/>
+      <w:r>
+        <w:rPr>
+          <w:lang w:val="es-ES"/>
+        </w:rPr>
+        <w:t>insert</w:t>
+      </w:r>
+      <w:proofErr w:type="spellEnd"/>
+      <w:r>
+        <w:rPr>
+          <w:lang w:val="es-ES"/>
+        </w:rPr>
+        <w:t xml:space="preserve"> o </w:t>
+      </w:r>
+      <w:proofErr w:type="spellStart"/>
+      <w:r>
+        <w:rPr>
+          <w:lang w:val="es-ES"/>
+        </w:rPr>
+        <w:t>update</w:t>
+      </w:r>
+      <w:proofErr w:type="spellEnd"/>
+      <w:r>
+        <w:rPr>
+          <w:lang w:val="es-ES"/>
+        </w:rPr>
+        <w:t xml:space="preserve"> de la siguiente manera: </w:t>
       </w:r>
     </w:p>
     <w:p>
@@ -1717,13 +1808,35 @@
         <w:rPr>
           <w:lang w:val="es-ES"/>
         </w:rPr>
-        <w:t xml:space="preserve">, como es el usuario que realizo las reservas, cancelaciones, estadías y facturas, como el “admin”; locaciones de los clientes (como son todos argentinos se supuso que provenían de la Ciudad Autónoma de Buenos Aires), </w:t>
-      </w:r>
-      <w:r>
-        <w:rPr>
-          <w:lang w:val="es-ES"/>
-        </w:rPr>
-        <w:t xml:space="preserve">DNIs para tipos de documentos, </w:t>
+        <w:t>, como es el usuario que realizo las reservas, cancelaciones, estadías y facturas, como el “</w:t>
+      </w:r>
+      <w:proofErr w:type="spellStart"/>
+      <w:r>
+        <w:rPr>
+          <w:lang w:val="es-ES"/>
+        </w:rPr>
+        <w:t>admin</w:t>
+      </w:r>
+      <w:proofErr w:type="spellEnd"/>
+      <w:r>
+        <w:rPr>
+          <w:lang w:val="es-ES"/>
+        </w:rPr>
+        <w:t xml:space="preserve">”; locaciones de los clientes (como son todos argentinos se supuso que provenían de la Ciudad Autónoma de Buenos Aires), </w:t>
+      </w:r>
+      <w:proofErr w:type="spellStart"/>
+      <w:r>
+        <w:rPr>
+          <w:lang w:val="es-ES"/>
+        </w:rPr>
+        <w:t>DNIs</w:t>
+      </w:r>
+      <w:proofErr w:type="spellEnd"/>
+      <w:r>
+        <w:rPr>
+          <w:lang w:val="es-ES"/>
+        </w:rPr>
+        <w:t xml:space="preserve"> para tipos de documentos, </w:t>
       </w:r>
       <w:r>
         <w:rPr>
@@ -1760,7 +1873,25 @@
         <w:rPr>
           <w:lang w:val="es-ES"/>
         </w:rPr>
-        <w:t xml:space="preserve"> Como para los Clientes se utiliza el </w:t>
+        <w:t xml:space="preserve"> P</w:t>
+      </w:r>
+      <w:r>
+        <w:rPr>
+          <w:lang w:val="es-ES"/>
+        </w:rPr>
+        <w:t>ara los Clientes</w:t>
+      </w:r>
+      <w:r>
+        <w:rPr>
+          <w:lang w:val="es-ES"/>
+        </w:rPr>
+        <w:t>, así como para la nacionalidad,</w:t>
+      </w:r>
+      <w:r>
+        <w:rPr>
+          <w:lang w:val="es-ES"/>
+        </w:rPr>
+        <w:t xml:space="preserve"> se utiliza el </w:t>
       </w:r>
       <w:r>
         <w:rPr>
@@ -1786,14 +1917,7 @@
         <w:rPr>
           <w:lang w:val="es-ES"/>
         </w:rPr>
-        <w:t xml:space="preserve"> de domicilio como para la </w:t>
-      </w:r>
-      <w:r>
-        <w:rPr>
-          <w:b/>
-          <w:lang w:val="es-ES"/>
-        </w:rPr>
-        <w:t>nacionalidad</w:t>
+        <w:t xml:space="preserve"> de domicilio</w:t>
       </w:r>
       <w:r>
         <w:rPr>
@@ -1827,7 +1951,13 @@
           <w:lang w:val="es-ES"/>
         </w:rPr>
         <w:lastRenderedPageBreak/>
-        <w:t>DESICIONES DE DISEÑO</w:t>
+        <w:t>DECIs</w:t>
+      </w:r>
+      <w:r>
+        <w:rPr>
+          <w:lang w:val="es-ES"/>
+        </w:rPr>
+        <w:t>IONES DE DISEÑO</w:t>
       </w:r>
       <w:r>
         <w:rPr>
@@ -1909,7 +2039,13 @@
         <w:rPr>
           <w:lang w:val="es-ES"/>
         </w:rPr>
-        <w:t>, debido a que no posee ningún sentido modificarlas, más que para subsanar un error</w:t>
+        <w:t xml:space="preserve"> debido a que no tiene ningún sentido</w:t>
+      </w:r>
+      <w:r>
+        <w:rPr>
+          <w:lang w:val="es-ES"/>
+        </w:rPr>
+        <w:t>, más que para subsanar un error</w:t>
       </w:r>
       <w:r>
         <w:rPr>
@@ -1946,7 +2082,21 @@
         <w:rPr>
           <w:lang w:val="es-ES"/>
         </w:rPr>
-        <w:t>: La validación del primer Log-in de un Usuario se realiza dentro de la base de datos en vez de la aplicación. Esto permite que sea la Base de Datos la cual decida si modifica o no el password del usuario</w:t>
+        <w:t xml:space="preserve">: La validación del primer Log-in de un Usuario se realiza dentro de la base de datos en vez de la aplicación. Esto permite que sea la Base de Datos la cual decida si modifica o no el </w:t>
+      </w:r>
+      <w:proofErr w:type="spellStart"/>
+      <w:r>
+        <w:rPr>
+          <w:lang w:val="es-ES"/>
+        </w:rPr>
+        <w:t>password</w:t>
+      </w:r>
+      <w:proofErr w:type="spellEnd"/>
+      <w:r>
+        <w:rPr>
+          <w:lang w:val="es-ES"/>
+        </w:rPr>
+        <w:t xml:space="preserve"> del usuario</w:t>
       </w:r>
       <w:r>
         <w:rPr>
@@ -1959,8 +2109,33 @@
           <w:b/>
           <w:lang w:val="es-ES"/>
         </w:rPr>
-        <w:t>el password es modificable una vez que el usuario se encuentre logueado</w:t>
-      </w:r>
+        <w:t xml:space="preserve">el </w:t>
+      </w:r>
+      <w:proofErr w:type="spellStart"/>
+      <w:r>
+        <w:rPr>
+          <w:b/>
+          <w:lang w:val="es-ES"/>
+        </w:rPr>
+        <w:t>password</w:t>
+      </w:r>
+      <w:proofErr w:type="spellEnd"/>
+      <w:r>
+        <w:rPr>
+          <w:b/>
+          <w:lang w:val="es-ES"/>
+        </w:rPr>
+        <w:t xml:space="preserve"> es modificable una vez que el usuario se encuentre </w:t>
+      </w:r>
+      <w:proofErr w:type="spellStart"/>
+      <w:r>
+        <w:rPr>
+          <w:b/>
+          <w:lang w:val="es-ES"/>
+        </w:rPr>
+        <w:t>logueado</w:t>
+      </w:r>
+      <w:proofErr w:type="spellEnd"/>
       <w:r>
         <w:rPr>
           <w:lang w:val="es-ES"/>
@@ -1997,7 +2172,21 @@
         <w:rPr>
           <w:lang w:val="es-ES"/>
         </w:rPr>
-        <w:t xml:space="preserve">: Los intentos fallidos de loggeo se registraran dentro del modelo a fin de realizar una </w:t>
+        <w:t xml:space="preserve">: Los intentos fallidos de </w:t>
+      </w:r>
+      <w:proofErr w:type="spellStart"/>
+      <w:r>
+        <w:rPr>
+          <w:lang w:val="es-ES"/>
+        </w:rPr>
+        <w:t>loggeo</w:t>
+      </w:r>
+      <w:proofErr w:type="spellEnd"/>
+      <w:r>
+        <w:rPr>
+          <w:lang w:val="es-ES"/>
+        </w:rPr>
+        <w:t xml:space="preserve"> se registraran dentro del modelo a fin de realizar una </w:t>
       </w:r>
       <w:r>
         <w:rPr>
@@ -2043,13 +2232,31 @@
         </w:rPr>
         <w:t xml:space="preserve"> Para realizar una capa de abstracción entre nuestro modelo de datos y la aplicación, se crearon varios </w:t>
       </w:r>
-      <w:r>
-        <w:rPr>
-          <w:b/>
-          <w:lang w:val="es-ES"/>
-        </w:rPr>
-        <w:t>Stored Procedures</w:t>
-      </w:r>
+      <w:proofErr w:type="spellStart"/>
+      <w:r>
+        <w:rPr>
+          <w:b/>
+          <w:lang w:val="es-ES"/>
+        </w:rPr>
+        <w:t>Stored</w:t>
+      </w:r>
+      <w:proofErr w:type="spellEnd"/>
+      <w:r>
+        <w:rPr>
+          <w:b/>
+          <w:lang w:val="es-ES"/>
+        </w:rPr>
+        <w:t xml:space="preserve"> </w:t>
+      </w:r>
+      <w:proofErr w:type="spellStart"/>
+      <w:r>
+        <w:rPr>
+          <w:b/>
+          <w:lang w:val="es-ES"/>
+        </w:rPr>
+        <w:t>Procedures</w:t>
+      </w:r>
+      <w:proofErr w:type="spellEnd"/>
       <w:r>
         <w:rPr>
           <w:lang w:val="es-ES"/>
@@ -2123,7 +2330,21 @@
         <w:rPr>
           <w:lang w:val="es-ES"/>
         </w:rPr>
-        <w:t xml:space="preserve">: A fin de simplificar el loggeo y la identificación en el sistema, los </w:t>
+        <w:t xml:space="preserve">: A fin de simplificar el </w:t>
+      </w:r>
+      <w:proofErr w:type="spellStart"/>
+      <w:r>
+        <w:rPr>
+          <w:lang w:val="es-ES"/>
+        </w:rPr>
+        <w:t>loggeo</w:t>
+      </w:r>
+      <w:proofErr w:type="spellEnd"/>
+      <w:r>
+        <w:rPr>
+          <w:lang w:val="es-ES"/>
+        </w:rPr>
+        <w:t xml:space="preserve"> y la identificación en el sistema, los </w:t>
       </w:r>
       <w:r>
         <w:rPr>
@@ -2312,6 +2533,7 @@
           <w:lang w:val="es-ES"/>
         </w:rPr>
       </w:pPr>
+      <w:proofErr w:type="spellStart"/>
       <w:r>
         <w:rPr>
           <w:b/>
@@ -2319,6 +2541,7 @@
         </w:rPr>
         <w:t>Roles_X_Usuario</w:t>
       </w:r>
+      <w:proofErr w:type="spellEnd"/>
       <w:r>
         <w:rPr>
           <w:lang w:val="es-ES"/>
@@ -2376,6 +2599,7 @@
           <w:lang w:val="es-ES"/>
         </w:rPr>
       </w:pPr>
+      <w:proofErr w:type="spellStart"/>
       <w:r>
         <w:rPr>
           <w:b/>
@@ -2383,6 +2607,7 @@
         </w:rPr>
         <w:t>Funcionalidades_X_Rol</w:t>
       </w:r>
+      <w:proofErr w:type="spellEnd"/>
       <w:r>
         <w:rPr>
           <w:lang w:val="es-ES"/>
@@ -2408,6 +2633,7 @@
           <w:lang w:val="es-ES"/>
         </w:rPr>
       </w:pPr>
+      <w:proofErr w:type="spellStart"/>
       <w:r>
         <w:rPr>
           <w:b/>
@@ -2415,6 +2641,7 @@
         </w:rPr>
         <w:t>Hoteles_X_Usuarios</w:t>
       </w:r>
+      <w:proofErr w:type="spellEnd"/>
       <w:r>
         <w:rPr>
           <w:lang w:val="es-ES"/>
@@ -2439,6 +2666,7 @@
           <w:lang w:val="es-ES"/>
         </w:rPr>
       </w:pPr>
+      <w:proofErr w:type="spellStart"/>
       <w:r>
         <w:rPr>
           <w:b/>
@@ -2446,6 +2674,7 @@
         </w:rPr>
         <w:t>Huespedes</w:t>
       </w:r>
+      <w:proofErr w:type="spellEnd"/>
       <w:r>
         <w:rPr>
           <w:lang w:val="es-ES"/>
@@ -2594,6 +2823,7 @@
           <w:lang w:val="es-ES"/>
         </w:rPr>
       </w:pPr>
+      <w:proofErr w:type="spellStart"/>
       <w:r>
         <w:rPr>
           <w:b/>
@@ -2601,6 +2831,7 @@
         </w:rPr>
         <w:t>Regímenes_X_Hotel</w:t>
       </w:r>
+      <w:proofErr w:type="spellEnd"/>
       <w:r>
         <w:rPr>
           <w:lang w:val="es-ES"/>
@@ -2657,6 +2888,7 @@
           <w:lang w:val="es-ES"/>
         </w:rPr>
       </w:pPr>
+      <w:proofErr w:type="spellStart"/>
       <w:r>
         <w:rPr>
           <w:b/>
@@ -2664,6 +2896,7 @@
         </w:rPr>
         <w:t>Tipo_Habitacion</w:t>
       </w:r>
+      <w:proofErr w:type="spellEnd"/>
       <w:r>
         <w:rPr>
           <w:lang w:val="es-ES"/>
@@ -2738,6 +2971,7 @@
           <w:lang w:val="es-ES"/>
         </w:rPr>
       </w:pPr>
+      <w:proofErr w:type="spellStart"/>
       <w:r>
         <w:rPr>
           <w:b/>
@@ -2745,6 +2979,7 @@
         </w:rPr>
         <w:t>Detalles_Reserva</w:t>
       </w:r>
+      <w:proofErr w:type="spellEnd"/>
       <w:r>
         <w:rPr>
           <w:lang w:val="es-ES"/>
@@ -2771,6 +3006,7 @@
           <w:lang w:val="es-ES"/>
         </w:rPr>
       </w:pPr>
+      <w:proofErr w:type="spellStart"/>
       <w:r>
         <w:rPr>
           <w:b/>
@@ -2778,6 +3014,7 @@
         </w:rPr>
         <w:t>CancelacionesReserva</w:t>
       </w:r>
+      <w:proofErr w:type="spellEnd"/>
       <w:r>
         <w:rPr>
           <w:lang w:val="es-ES"/>
@@ -2860,6 +3097,7 @@
           <w:lang w:val="es-ES"/>
         </w:rPr>
       </w:pPr>
+      <w:proofErr w:type="spellStart"/>
       <w:r>
         <w:rPr>
           <w:b/>
@@ -2867,6 +3105,7 @@
         </w:rPr>
         <w:t>Consumibles_X_Estadia</w:t>
       </w:r>
+      <w:proofErr w:type="spellEnd"/>
       <w:r>
         <w:rPr>
           <w:lang w:val="es-ES"/>
@@ -2941,6 +3180,7 @@
           <w:lang w:val="es-ES"/>
         </w:rPr>
       </w:pPr>
+      <w:proofErr w:type="spellStart"/>
       <w:r>
         <w:rPr>
           <w:b/>
@@ -2948,6 +3188,7 @@
         </w:rPr>
         <w:t>Items_Factura</w:t>
       </w:r>
+      <w:proofErr w:type="spellEnd"/>
       <w:r>
         <w:rPr>
           <w:lang w:val="es-ES"/>
@@ -2994,7 +3235,21 @@
         <w:rPr>
           <w:lang w:val="es-ES"/>
         </w:rPr>
-        <w:t xml:space="preserve">Se crearon varios procedures a fin de servir como una interfaz del modelo de datos ante la Aplicación. </w:t>
+        <w:t xml:space="preserve">Se crearon varios </w:t>
+      </w:r>
+      <w:proofErr w:type="spellStart"/>
+      <w:r>
+        <w:rPr>
+          <w:lang w:val="es-ES"/>
+        </w:rPr>
+        <w:t>procedures</w:t>
+      </w:r>
+      <w:proofErr w:type="spellEnd"/>
+      <w:r>
+        <w:rPr>
+          <w:lang w:val="es-ES"/>
+        </w:rPr>
+        <w:t xml:space="preserve"> a fin de servir como una interfaz del modelo de datos ante la Aplicación. </w:t>
       </w:r>
       <w:r>
         <w:rPr>
@@ -3002,13 +3257,79 @@
         </w:rPr>
         <w:t xml:space="preserve">Debido a esto, por cada tabla principal, se realizaron 4 </w:t>
       </w:r>
-      <w:r>
-        <w:rPr>
-          <w:b/>
-          <w:lang w:val="es-ES"/>
-        </w:rPr>
-        <w:t>procedures básicos: get, insert, delete y update</w:t>
-      </w:r>
+      <w:proofErr w:type="spellStart"/>
+      <w:r>
+        <w:rPr>
+          <w:b/>
+          <w:lang w:val="es-ES"/>
+        </w:rPr>
+        <w:t>procedures</w:t>
+      </w:r>
+      <w:proofErr w:type="spellEnd"/>
+      <w:r>
+        <w:rPr>
+          <w:b/>
+          <w:lang w:val="es-ES"/>
+        </w:rPr>
+        <w:t xml:space="preserve"> básicos: </w:t>
+      </w:r>
+      <w:proofErr w:type="spellStart"/>
+      <w:r>
+        <w:rPr>
+          <w:b/>
+          <w:lang w:val="es-ES"/>
+        </w:rPr>
+        <w:t>get</w:t>
+      </w:r>
+      <w:proofErr w:type="spellEnd"/>
+      <w:r>
+        <w:rPr>
+          <w:b/>
+          <w:lang w:val="es-ES"/>
+        </w:rPr>
+        <w:t xml:space="preserve">, </w:t>
+      </w:r>
+      <w:proofErr w:type="spellStart"/>
+      <w:r>
+        <w:rPr>
+          <w:b/>
+          <w:lang w:val="es-ES"/>
+        </w:rPr>
+        <w:t>insert</w:t>
+      </w:r>
+      <w:proofErr w:type="spellEnd"/>
+      <w:r>
+        <w:rPr>
+          <w:b/>
+          <w:lang w:val="es-ES"/>
+        </w:rPr>
+        <w:t xml:space="preserve">, </w:t>
+      </w:r>
+      <w:proofErr w:type="spellStart"/>
+      <w:r>
+        <w:rPr>
+          <w:b/>
+          <w:lang w:val="es-ES"/>
+        </w:rPr>
+        <w:t>delete</w:t>
+      </w:r>
+      <w:proofErr w:type="spellEnd"/>
+      <w:r>
+        <w:rPr>
+          <w:b/>
+          <w:lang w:val="es-ES"/>
+        </w:rPr>
+        <w:t xml:space="preserve"> y </w:t>
+      </w:r>
+      <w:proofErr w:type="spellStart"/>
+      <w:r>
+        <w:rPr>
+          <w:b/>
+          <w:lang w:val="es-ES"/>
+        </w:rPr>
+        <w:t>update</w:t>
+      </w:r>
+      <w:proofErr w:type="spellEnd"/>
       <w:r>
         <w:rPr>
           <w:lang w:val="es-ES"/>
@@ -3057,7 +3378,29 @@
         <w:rPr>
           <w:lang w:val="es-ES"/>
         </w:rPr>
-        <w:t xml:space="preserve"> para los varchar() se los considera como “</w:t>
+        <w:t xml:space="preserve"> para los </w:t>
+      </w:r>
+      <w:proofErr w:type="spellStart"/>
+      <w:proofErr w:type="gramStart"/>
+      <w:r>
+        <w:rPr>
+          <w:lang w:val="es-ES"/>
+        </w:rPr>
+        <w:t>varchar</w:t>
+      </w:r>
+      <w:proofErr w:type="spellEnd"/>
+      <w:r>
+        <w:rPr>
+          <w:lang w:val="es-ES"/>
+        </w:rPr>
+        <w:t>(</w:t>
+      </w:r>
+      <w:proofErr w:type="gramEnd"/>
+      <w:r>
+        <w:rPr>
+          <w:lang w:val="es-ES"/>
+        </w:rPr>
+        <w:t>) se los considera como “</w:t>
       </w:r>
       <w:r>
         <w:rPr>
@@ -3090,18 +3433,64 @@
         </w:rPr>
         <w:t xml:space="preserve">Los </w:t>
       </w:r>
-      <w:r>
-        <w:rPr>
-          <w:b/>
-          <w:lang w:val="es-ES"/>
-        </w:rPr>
-        <w:t>procedures delete</w:t>
-      </w:r>
-      <w:r>
-        <w:rPr>
-          <w:lang w:val="es-ES"/>
-        </w:rPr>
-        <w:t xml:space="preserve"> son lógicos (pone en 0 su CampoBaja) en su mayoría, a excepción de los hoteles, que genera una inhabilitación, y de otros que son bajas físicas (usualmente correspondientes a las Tablas que realizan la Relación de M:M).</w:t>
+      <w:proofErr w:type="spellStart"/>
+      <w:r>
+        <w:rPr>
+          <w:b/>
+          <w:lang w:val="es-ES"/>
+        </w:rPr>
+        <w:t>procedures</w:t>
+      </w:r>
+      <w:proofErr w:type="spellEnd"/>
+      <w:r>
+        <w:rPr>
+          <w:b/>
+          <w:lang w:val="es-ES"/>
+        </w:rPr>
+        <w:t xml:space="preserve"> </w:t>
+      </w:r>
+      <w:proofErr w:type="spellStart"/>
+      <w:r>
+        <w:rPr>
+          <w:b/>
+          <w:lang w:val="es-ES"/>
+        </w:rPr>
+        <w:t>delete</w:t>
+      </w:r>
+      <w:proofErr w:type="spellEnd"/>
+      <w:r>
+        <w:rPr>
+          <w:lang w:val="es-ES"/>
+        </w:rPr>
+        <w:t xml:space="preserve"> son lógicos (pone en 0 su </w:t>
+      </w:r>
+      <w:proofErr w:type="spellStart"/>
+      <w:r>
+        <w:rPr>
+          <w:lang w:val="es-ES"/>
+        </w:rPr>
+        <w:t>CampoBaja</w:t>
+      </w:r>
+      <w:proofErr w:type="spellEnd"/>
+      <w:r>
+        <w:rPr>
+          <w:lang w:val="es-ES"/>
+        </w:rPr>
+        <w:t>) en su mayoría, a excepción de los hoteles, que genera una inhabilitación, y de otros que son bajas físicas (usualmente correspondientes a las Tablas que realizan la Relación de M</w:t>
+      </w:r>
+      <w:proofErr w:type="gramStart"/>
+      <w:r>
+        <w:rPr>
+          <w:lang w:val="es-ES"/>
+        </w:rPr>
+        <w:t>:M</w:t>
+      </w:r>
+      <w:proofErr w:type="gramEnd"/>
+      <w:r>
+        <w:rPr>
+          <w:lang w:val="es-ES"/>
+        </w:rPr>
+        <w:t>).</w:t>
       </w:r>
     </w:p>
     <w:p>
@@ -3121,13 +3510,47 @@
         </w:rPr>
         <w:t xml:space="preserve">Los </w:t>
       </w:r>
-      <w:r>
-        <w:rPr>
-          <w:b/>
-          <w:lang w:val="es-ES"/>
-        </w:rPr>
-        <w:t>procedures de insert y update</w:t>
-      </w:r>
+      <w:proofErr w:type="spellStart"/>
+      <w:r>
+        <w:rPr>
+          <w:b/>
+          <w:lang w:val="es-ES"/>
+        </w:rPr>
+        <w:t>procedures</w:t>
+      </w:r>
+      <w:proofErr w:type="spellEnd"/>
+      <w:r>
+        <w:rPr>
+          <w:b/>
+          <w:lang w:val="es-ES"/>
+        </w:rPr>
+        <w:t xml:space="preserve"> de </w:t>
+      </w:r>
+      <w:proofErr w:type="spellStart"/>
+      <w:r>
+        <w:rPr>
+          <w:b/>
+          <w:lang w:val="es-ES"/>
+        </w:rPr>
+        <w:t>insert</w:t>
+      </w:r>
+      <w:proofErr w:type="spellEnd"/>
+      <w:r>
+        <w:rPr>
+          <w:b/>
+          <w:lang w:val="es-ES"/>
+        </w:rPr>
+        <w:t xml:space="preserve"> y </w:t>
+      </w:r>
+      <w:proofErr w:type="spellStart"/>
+      <w:r>
+        <w:rPr>
+          <w:b/>
+          <w:lang w:val="es-ES"/>
+        </w:rPr>
+        <w:t>update</w:t>
+      </w:r>
+      <w:proofErr w:type="spellEnd"/>
       <w:r>
         <w:rPr>
           <w:lang w:val="es-ES"/>
@@ -3164,13 +3587,31 @@
         </w:rPr>
         <w:t xml:space="preserve">Los </w:t>
       </w:r>
-      <w:r>
-        <w:rPr>
-          <w:b/>
-          <w:lang w:val="es-ES"/>
-        </w:rPr>
-        <w:t>procedures de get</w:t>
-      </w:r>
+      <w:proofErr w:type="spellStart"/>
+      <w:r>
+        <w:rPr>
+          <w:b/>
+          <w:lang w:val="es-ES"/>
+        </w:rPr>
+        <w:t>procedures</w:t>
+      </w:r>
+      <w:proofErr w:type="spellEnd"/>
+      <w:r>
+        <w:rPr>
+          <w:b/>
+          <w:lang w:val="es-ES"/>
+        </w:rPr>
+        <w:t xml:space="preserve"> de </w:t>
+      </w:r>
+      <w:proofErr w:type="spellStart"/>
+      <w:r>
+        <w:rPr>
+          <w:b/>
+          <w:lang w:val="es-ES"/>
+        </w:rPr>
+        <w:t>get</w:t>
+      </w:r>
+      <w:proofErr w:type="spellEnd"/>
       <w:r>
         <w:rPr>
           <w:lang w:val="es-ES"/>
@@ -3189,7 +3630,21 @@
         <w:rPr>
           <w:lang w:val="es-ES"/>
         </w:rPr>
-        <w:t>Además, el sistema posee otros tipos de procedures como:</w:t>
+        <w:t xml:space="preserve">Además, el sistema posee otros tipos de </w:t>
+      </w:r>
+      <w:proofErr w:type="spellStart"/>
+      <w:r>
+        <w:rPr>
+          <w:lang w:val="es-ES"/>
+        </w:rPr>
+        <w:t>procedures</w:t>
+      </w:r>
+      <w:proofErr w:type="spellEnd"/>
+      <w:r>
+        <w:rPr>
+          <w:lang w:val="es-ES"/>
+        </w:rPr>
+        <w:t xml:space="preserve"> como:</w:t>
       </w:r>
     </w:p>
     <w:p>
@@ -3480,8 +3935,17 @@
           <w:u w:val="single"/>
           <w:lang w:val="es-ES"/>
         </w:rPr>
-        <w:t>SP getHotelesMayorCancelaciones</w:t>
-      </w:r>
+        <w:t xml:space="preserve">SP </w:t>
+      </w:r>
+      <w:proofErr w:type="spellStart"/>
+      <w:r>
+        <w:rPr>
+          <w:u w:val="single"/>
+          <w:lang w:val="es-ES"/>
+        </w:rPr>
+        <w:t>getHotelesMayorCancelaciones</w:t>
+      </w:r>
+      <w:proofErr w:type="spellEnd"/>
       <w:r>
         <w:rPr>
           <w:lang w:val="es-ES"/>
@@ -3649,6 +4113,7 @@
         <w:rPr>
           <w:lang w:val="es-ES"/>
         </w:rPr>
+        <w:lastRenderedPageBreak/>
         <w:tab/>
         <w:t xml:space="preserve">*Donde Opción es:  </w:t>
       </w:r>
@@ -3669,7 +4134,6 @@
         <w:rPr>
           <w:lang w:val="es-ES"/>
         </w:rPr>
-        <w:lastRenderedPageBreak/>
         <w:t>Enero a Marzo</w:t>
       </w:r>
     </w:p>
@@ -3773,8 +4237,17 @@
           <w:u w:val="single"/>
           <w:lang w:val="es-ES"/>
         </w:rPr>
-        <w:t>SP getHotelesMayorConsumiblesFacturados</w:t>
-      </w:r>
+        <w:t xml:space="preserve">SP </w:t>
+      </w:r>
+      <w:proofErr w:type="spellStart"/>
+      <w:r>
+        <w:rPr>
+          <w:u w:val="single"/>
+          <w:lang w:val="es-ES"/>
+        </w:rPr>
+        <w:t>getHotelesMayorConsumiblesFacturados</w:t>
+      </w:r>
+      <w:proofErr w:type="spellEnd"/>
       <w:r>
         <w:rPr>
           <w:lang w:val="es-ES"/>
@@ -3961,6 +4434,7 @@
         </w:rPr>
         <w:t>g</w:t>
       </w:r>
+      <w:proofErr w:type="spellStart"/>
       <w:r>
         <w:rPr>
           <w:u w:val="single"/>
@@ -3968,6 +4442,7 @@
         </w:rPr>
         <w:t>etHotelesMayorDiasInhabilitado</w:t>
       </w:r>
+      <w:proofErr w:type="spellEnd"/>
       <w:r>
         <w:rPr>
           <w:lang w:val="es-ES"/>
@@ -4142,8 +4617,17 @@
           <w:u w:val="single"/>
           <w:lang w:val="es-ES"/>
         </w:rPr>
-        <w:t>SP getHabitacionesMayorCantOcupadas</w:t>
-      </w:r>
+        <w:t xml:space="preserve">SP </w:t>
+      </w:r>
+      <w:proofErr w:type="spellStart"/>
+      <w:r>
+        <w:rPr>
+          <w:u w:val="single"/>
+          <w:lang w:val="es-ES"/>
+        </w:rPr>
+        <w:t>getHabitacionesMayorCantOcupadas</w:t>
+      </w:r>
+      <w:proofErr w:type="spellEnd"/>
       <w:r>
         <w:rPr>
           <w:lang w:val="es-ES"/>
@@ -4318,14 +4802,38 @@
           <w:u w:val="single"/>
           <w:lang w:val="es-ES"/>
         </w:rPr>
-        <w:t>SP getMejorCliente:</w:t>
-      </w:r>
-      <w:r>
-        <w:rPr>
-          <w:lang w:val="es-ES"/>
-        </w:rPr>
-        <w:t xml:space="preserve"> Obtiene los 5 Mejores Huespedes</w:t>
-      </w:r>
+        <w:t xml:space="preserve">SP </w:t>
+      </w:r>
+      <w:proofErr w:type="spellStart"/>
+      <w:r>
+        <w:rPr>
+          <w:u w:val="single"/>
+          <w:lang w:val="es-ES"/>
+        </w:rPr>
+        <w:t>getMejorCliente</w:t>
+      </w:r>
+      <w:proofErr w:type="spellEnd"/>
+      <w:r>
+        <w:rPr>
+          <w:u w:val="single"/>
+          <w:lang w:val="es-ES"/>
+        </w:rPr>
+        <w:t>:</w:t>
+      </w:r>
+      <w:r>
+        <w:rPr>
+          <w:lang w:val="es-ES"/>
+        </w:rPr>
+        <w:t xml:space="preserve"> Obtiene los 5 Mejores </w:t>
+      </w:r>
+      <w:proofErr w:type="spellStart"/>
+      <w:r>
+        <w:rPr>
+          <w:lang w:val="es-ES"/>
+        </w:rPr>
+        <w:t>Huespedes</w:t>
+      </w:r>
+      <w:proofErr w:type="spellEnd"/>
     </w:p>
     <w:p>
       <w:pPr>
@@ -4490,7 +4998,21 @@
         <w:rPr>
           <w:lang w:val="es-ES"/>
         </w:rPr>
-        <w:t>Para evitar la duplicación de código debido a poseer tanta cantidad de procedures, se crearon las siguientes funciones:</w:t>
+        <w:t xml:space="preserve">Para evitar la duplicación de código debido a poseer tanta cantidad de </w:t>
+      </w:r>
+      <w:proofErr w:type="spellStart"/>
+      <w:r>
+        <w:rPr>
+          <w:lang w:val="es-ES"/>
+        </w:rPr>
+        <w:t>procedures</w:t>
+      </w:r>
+      <w:proofErr w:type="spellEnd"/>
+      <w:r>
+        <w:rPr>
+          <w:lang w:val="es-ES"/>
+        </w:rPr>
+        <w:t>, se crearon las siguientes funciones:</w:t>
       </w:r>
     </w:p>
     <w:p>
@@ -5426,6 +5948,7 @@
         <w:rPr>
           <w:lang w:val="es-ES"/>
         </w:rPr>
+        <w:lastRenderedPageBreak/>
         <w:t>Retorna el número de la última reserva realizada.</w:t>
       </w:r>
     </w:p>
@@ -5440,8 +5963,91 @@
         <w:rPr>
           <w:lang w:val="es-ES"/>
         </w:rPr>
+        <w:t>TRIGGERS</w:t>
+      </w:r>
+    </w:p>
+    <w:p>
+      <w:pPr>
+        <w:pStyle w:val="Textoindependiente"/>
+        <w:rPr>
+          <w:lang w:val="es-ES"/>
+        </w:rPr>
+      </w:pPr>
+      <w:r>
+        <w:rPr>
+          <w:lang w:val="es-ES"/>
+        </w:rPr>
+        <w:t xml:space="preserve">Como se mencionó anteriormente, el sistema solo posee un </w:t>
+      </w:r>
+      <w:proofErr w:type="spellStart"/>
+      <w:r>
+        <w:rPr>
+          <w:lang w:val="es-ES"/>
+        </w:rPr>
+        <w:t>trigger</w:t>
+      </w:r>
+      <w:proofErr w:type="spellEnd"/>
+      <w:r>
+        <w:rPr>
+          <w:lang w:val="es-ES"/>
+        </w:rPr>
+        <w:t>, siendo el mismo para chequear los emails luego de ser ingresados y ajustar su formato.</w:t>
+      </w:r>
+    </w:p>
+    <w:p>
+      <w:pPr>
+        <w:rPr>
+          <w:lang w:val="es-ES"/>
+        </w:rPr>
+      </w:pPr>
+      <w:r>
+        <w:rPr>
+          <w:lang w:val="es-ES"/>
+        </w:rPr>
+        <w:br w:type="page"/>
+      </w:r>
+    </w:p>
+    <w:p>
+      <w:pPr>
+        <w:pStyle w:val="Ttulo"/>
+        <w:rPr>
+          <w:lang w:val="es-ES"/>
+        </w:rPr>
+      </w:pPr>
+      <w:r>
+        <w:rPr>
+          <w:lang w:val="es-ES"/>
+        </w:rPr>
         <w:lastRenderedPageBreak/>
-        <w:t>TRIGGERS</w:t>
+        <w:t>aplicacióN DESKTOP</w:t>
+      </w:r>
+    </w:p>
+    <w:p>
+      <w:pPr>
+        <w:pStyle w:val="Subttulo"/>
+        <w:rPr>
+          <w:lang w:val="es-ES"/>
+        </w:rPr>
+      </w:pPr>
+      <w:r>
+        <w:rPr>
+          <w:lang w:val="es-ES"/>
+        </w:rPr>
+        <w:t>interfaz gráfica</w:t>
+      </w:r>
+    </w:p>
+    <w:p>
+      <w:pPr>
+        <w:pStyle w:val="Ttulo1"/>
+        <w:rPr>
+          <w:lang w:val="es-ES"/>
+        </w:rPr>
+      </w:pPr>
+      <w:r>
+        <w:rPr>
+          <w:lang w:val="es-ES"/>
+        </w:rPr>
+        <w:t>diseño general de la aplicacion</w:t>
       </w:r>
     </w:p>
     <w:p>
@@ -5455,58 +6061,147 @@
         <w:rPr>
           <w:lang w:val="es-ES"/>
         </w:rPr>
-        <w:t>Como se mencionó anteriormente, el sistema solo posee un trigger, siendo el mismo para chequear los emails luego de ser ingresados y ajustar su formato.</w:t>
-      </w:r>
-    </w:p>
-    <w:p>
-      <w:pPr>
-        <w:rPr>
-          <w:lang w:val="es-ES"/>
-        </w:rPr>
-      </w:pPr>
-      <w:r>
-        <w:rPr>
-          <w:lang w:val="es-ES"/>
-        </w:rPr>
-        <w:br w:type="page"/>
-      </w:r>
-    </w:p>
-    <w:p>
-      <w:pPr>
-        <w:pStyle w:val="Puesto"/>
-        <w:rPr>
-          <w:lang w:val="es-ES"/>
-        </w:rPr>
-      </w:pPr>
-      <w:r>
-        <w:rPr>
-          <w:lang w:val="es-ES"/>
-        </w:rPr>
-        <w:lastRenderedPageBreak/>
-        <w:t>ap</w:t>
-      </w:r>
-      <w:bookmarkStart w:id="0" w:name="_GoBack"/>
-      <w:bookmarkEnd w:id="0"/>
-      <w:r>
-        <w:rPr>
-          <w:lang w:val="es-ES"/>
-        </w:rPr>
-        <w:t>licacióN DESKTOP</w:t>
-      </w:r>
-    </w:p>
-    <w:p>
-      <w:pPr>
-        <w:pStyle w:val="Subttulo"/>
-        <w:rPr>
-          <w:lang w:val="es-ES"/>
-        </w:rPr>
-      </w:pPr>
-      <w:r>
-        <w:rPr>
+        <w:t xml:space="preserve">La Aplicación Desktop está compuesta por 2 (dos) proyectos, la </w:t>
+      </w:r>
+      <w:r>
+        <w:rPr>
+          <w:b/>
           <w:lang w:val="es-ES"/>
         </w:rPr>
         <w:t>interfaz gráfica</w:t>
       </w:r>
+      <w:r>
+        <w:rPr>
+          <w:lang w:val="es-ES"/>
+        </w:rPr>
+        <w:t xml:space="preserve"> (</w:t>
+      </w:r>
+      <w:proofErr w:type="spellStart"/>
+      <w:r>
+        <w:rPr>
+          <w:lang w:val="es-ES"/>
+        </w:rPr>
+        <w:t>FrbaHotel</w:t>
+      </w:r>
+      <w:proofErr w:type="spellEnd"/>
+      <w:r>
+        <w:rPr>
+          <w:lang w:val="es-ES"/>
+        </w:rPr>
+        <w:t xml:space="preserve">) y </w:t>
+      </w:r>
+      <w:r>
+        <w:rPr>
+          <w:b/>
+          <w:lang w:val="es-ES"/>
+        </w:rPr>
+        <w:t xml:space="preserve">las Clases de Dominio y Datos </w:t>
+      </w:r>
+      <w:r>
+        <w:rPr>
+          <w:lang w:val="es-ES"/>
+        </w:rPr>
+        <w:t xml:space="preserve">(DOM). </w:t>
+      </w:r>
+    </w:p>
+    <w:p>
+      <w:pPr>
+        <w:pStyle w:val="Textoindependiente"/>
+        <w:rPr>
+          <w:lang w:val="es-ES"/>
+        </w:rPr>
+      </w:pPr>
+      <w:r>
+        <w:rPr>
+          <w:lang w:val="es-ES"/>
+        </w:rPr>
+        <w:t xml:space="preserve">El proyecto DOM está compuesto por una sección de </w:t>
+      </w:r>
+      <w:r>
+        <w:rPr>
+          <w:b/>
+          <w:lang w:val="es-ES"/>
+        </w:rPr>
+        <w:t>clases de Dominio</w:t>
+      </w:r>
+      <w:r>
+        <w:rPr>
+          <w:lang w:val="es-ES"/>
+        </w:rPr>
+        <w:t>, donde se especifican las clases del modelo de negocios</w:t>
+      </w:r>
+      <w:r>
+        <w:rPr>
+          <w:b/>
+          <w:lang w:val="es-ES"/>
+        </w:rPr>
+        <w:t>, clases auxiliares</w:t>
+      </w:r>
+      <w:r>
+        <w:rPr>
+          <w:lang w:val="es-ES"/>
+        </w:rPr>
+        <w:t xml:space="preserve"> de Documentos, Dirección, </w:t>
+      </w:r>
+      <w:proofErr w:type="spellStart"/>
+      <w:r>
+        <w:rPr>
+          <w:lang w:val="es-ES"/>
+        </w:rPr>
+        <w:t>PasswordEncoding</w:t>
+      </w:r>
+      <w:proofErr w:type="spellEnd"/>
+      <w:r>
+        <w:rPr>
+          <w:lang w:val="es-ES"/>
+        </w:rPr>
+        <w:t xml:space="preserve"> (encriptación de contraseñas). Además, posee un </w:t>
+      </w:r>
+      <w:r>
+        <w:rPr>
+          <w:lang w:val="es-ES"/>
+        </w:rPr>
+        <w:t>módulo</w:t>
+      </w:r>
+      <w:r>
+        <w:rPr>
+          <w:lang w:val="es-ES"/>
+        </w:rPr>
+        <w:t xml:space="preserve"> de persistencia de datos</w:t>
+      </w:r>
+      <w:r>
+        <w:rPr>
+          <w:lang w:val="es-ES"/>
+        </w:rPr>
+        <w:t xml:space="preserve"> utilizando el patrón </w:t>
+      </w:r>
+      <w:r>
+        <w:rPr>
+          <w:b/>
+          <w:lang w:val="es-ES"/>
+        </w:rPr>
+        <w:t>DAO</w:t>
+      </w:r>
+      <w:r>
+        <w:rPr>
+          <w:lang w:val="es-ES"/>
+        </w:rPr>
+        <w:t xml:space="preserve"> (Data Access </w:t>
+      </w:r>
+      <w:proofErr w:type="spellStart"/>
+      <w:r>
+        <w:rPr>
+          <w:lang w:val="es-ES"/>
+        </w:rPr>
+        <w:t>Objects</w:t>
+      </w:r>
+      <w:proofErr w:type="spellEnd"/>
+      <w:r>
+        <w:rPr>
+          <w:lang w:val="es-ES"/>
+        </w:rPr>
+        <w:t>).</w:t>
+      </w:r>
     </w:p>
     <w:p>
       <w:pPr>
@@ -5519,7 +6214,7 @@
         <w:rPr>
           <w:lang w:val="es-ES"/>
         </w:rPr>
-        <w:t>diseño general de la aplicacion</w:t>
+        <w:t>PERSISTENCIA DE DATOS</w:t>
       </w:r>
     </w:p>
     <w:p>
@@ -5533,131 +6228,6 @@
         <w:rPr>
           <w:lang w:val="es-ES"/>
         </w:rPr>
-        <w:t xml:space="preserve">La Aplicación Desktop está compuesta por 2 (dos) proyectos, la </w:t>
-      </w:r>
-      <w:r>
-        <w:rPr>
-          <w:b/>
-          <w:lang w:val="es-ES"/>
-        </w:rPr>
-        <w:t>interfaz gráfica</w:t>
-      </w:r>
-      <w:r>
-        <w:rPr>
-          <w:lang w:val="es-ES"/>
-        </w:rPr>
-        <w:t xml:space="preserve"> (FrbaHotel) y </w:t>
-      </w:r>
-      <w:r>
-        <w:rPr>
-          <w:b/>
-          <w:lang w:val="es-ES"/>
-        </w:rPr>
-        <w:t xml:space="preserve">las Clases de Dominio y Datos </w:t>
-      </w:r>
-      <w:r>
-        <w:rPr>
-          <w:lang w:val="es-ES"/>
-        </w:rPr>
-        <w:t xml:space="preserve">(DOM). </w:t>
-      </w:r>
-    </w:p>
-    <w:p>
-      <w:pPr>
-        <w:pStyle w:val="Textoindependiente"/>
-        <w:rPr>
-          <w:lang w:val="es-ES"/>
-        </w:rPr>
-      </w:pPr>
-      <w:r>
-        <w:rPr>
-          <w:lang w:val="es-ES"/>
-        </w:rPr>
-        <w:t xml:space="preserve">El proyecto DOM está compuesto por una sección de </w:t>
-      </w:r>
-      <w:r>
-        <w:rPr>
-          <w:b/>
-          <w:lang w:val="es-ES"/>
-        </w:rPr>
-        <w:t>clases de Dominio</w:t>
-      </w:r>
-      <w:r>
-        <w:rPr>
-          <w:lang w:val="es-ES"/>
-        </w:rPr>
-        <w:t>, donde se especifican las clases del modelo de negocios</w:t>
-      </w:r>
-      <w:r>
-        <w:rPr>
-          <w:b/>
-          <w:lang w:val="es-ES"/>
-        </w:rPr>
-        <w:t>, clases auxiliares</w:t>
-      </w:r>
-      <w:r>
-        <w:rPr>
-          <w:lang w:val="es-ES"/>
-        </w:rPr>
-        <w:t xml:space="preserve"> de Documentos, Dirección, PasswordEncoding (encriptación de contraseñas). Además, posee un </w:t>
-      </w:r>
-      <w:r>
-        <w:rPr>
-          <w:lang w:val="es-ES"/>
-        </w:rPr>
-        <w:t>módulo</w:t>
-      </w:r>
-      <w:r>
-        <w:rPr>
-          <w:lang w:val="es-ES"/>
-        </w:rPr>
-        <w:t xml:space="preserve"> de persistencia de datos</w:t>
-      </w:r>
-      <w:r>
-        <w:rPr>
-          <w:lang w:val="es-ES"/>
-        </w:rPr>
-        <w:t xml:space="preserve"> utilizando el patrón </w:t>
-      </w:r>
-      <w:r>
-        <w:rPr>
-          <w:b/>
-          <w:lang w:val="es-ES"/>
-        </w:rPr>
-        <w:t>DAO</w:t>
-      </w:r>
-      <w:r>
-        <w:rPr>
-          <w:lang w:val="es-ES"/>
-        </w:rPr>
-        <w:t xml:space="preserve"> (Data Access Objects).</w:t>
-      </w:r>
-    </w:p>
-    <w:p>
-      <w:pPr>
-        <w:pStyle w:val="Ttulo1"/>
-        <w:rPr>
-          <w:lang w:val="es-ES"/>
-        </w:rPr>
-      </w:pPr>
-      <w:r>
-        <w:rPr>
-          <w:lang w:val="es-ES"/>
-        </w:rPr>
-        <w:t>PERSISTENCIA DE DATOS</w:t>
-      </w:r>
-    </w:p>
-    <w:p>
-      <w:pPr>
-        <w:pStyle w:val="Textoindependiente"/>
-        <w:rPr>
-          <w:lang w:val="es-ES"/>
-        </w:rPr>
-      </w:pPr>
-      <w:r>
-        <w:rPr>
-          <w:lang w:val="es-ES"/>
-        </w:rPr>
         <w:t xml:space="preserve">Como se expuso anteriormente, la persistencia de datos se realiza a partir del patrón de diseño DAO. El mismo consiste en </w:t>
       </w:r>
       <w:r>
@@ -5671,7 +6241,21 @@
         <w:rPr>
           <w:lang w:val="es-ES"/>
         </w:rPr>
-        <w:t xml:space="preserve"> en clases estáticas con el prefijo “DAO” y continuando con el nombre de la Clase de Dominio asociada al objeto, como “DAOUsuario”. Estas clases “DAO” heredan su capacidad de conexión  y comunicación con la Base de Datos de una </w:t>
+        <w:t xml:space="preserve"> en clases estáticas con el prefijo “DAO” y continuando con el nombre de la Clase de Dominio asociada al objeto, como “</w:t>
+      </w:r>
+      <w:proofErr w:type="spellStart"/>
+      <w:r>
+        <w:rPr>
+          <w:lang w:val="es-ES"/>
+        </w:rPr>
+        <w:t>DAOUsuario</w:t>
+      </w:r>
+      <w:proofErr w:type="spellEnd"/>
+      <w:r>
+        <w:rPr>
+          <w:lang w:val="es-ES"/>
+        </w:rPr>
+        <w:t xml:space="preserve">”. Estas clases “DAO” heredan su capacidad de conexión  y comunicación con la Base de Datos de una </w:t>
       </w:r>
       <w:r>
         <w:rPr>
@@ -5686,6 +6270,7 @@
         </w:rPr>
         <w:t xml:space="preserve"> llamada “</w:t>
       </w:r>
+      <w:proofErr w:type="spellStart"/>
       <w:r>
         <w:rPr>
           <w:b/>
@@ -5693,6 +6278,7 @@
         </w:rPr>
         <w:t>SqlConector</w:t>
       </w:r>
+      <w:proofErr w:type="spellEnd"/>
       <w:r>
         <w:rPr>
           <w:lang w:val="es-ES"/>
@@ -5714,6 +6300,7 @@
         </w:rPr>
         <w:t xml:space="preserve">Estas clases estáticas poseen métodos para obtener tanto como una </w:t>
       </w:r>
+      <w:proofErr w:type="spellStart"/>
       <w:r>
         <w:rPr>
           <w:b/>
@@ -5721,30 +6308,82 @@
         </w:rPr>
         <w:t>DataTable</w:t>
       </w:r>
-      <w:r>
-        <w:rPr>
-          <w:lang w:val="es-ES"/>
-        </w:rPr>
-        <w:t xml:space="preserve"> como una lista de la clase de dominio; insertar, borrar y actualizar, y algunas clases poseen la capacidad de interactuar con las relaciones M:M. </w:t>
-      </w:r>
-      <w:r>
-        <w:rPr>
-          <w:lang w:val="es-ES"/>
-        </w:rPr>
-        <w:t xml:space="preserve">Todos los métodos estáticos hacen referencia a los métodos de comunicación del “SqlConnector” enviando </w:t>
-      </w:r>
-      <w:r>
-        <w:rPr>
-          <w:b/>
-          <w:lang w:val="es-ES"/>
-        </w:rPr>
-        <w:t>el nombre del procedure</w:t>
-      </w:r>
-      <w:r>
-        <w:rPr>
-          <w:lang w:val="es-ES"/>
-        </w:rPr>
-        <w:t xml:space="preserve"> a ejecutar y pasando por array de objetos los </w:t>
+      <w:proofErr w:type="spellEnd"/>
+      <w:r>
+        <w:rPr>
+          <w:lang w:val="es-ES"/>
+        </w:rPr>
+        <w:t xml:space="preserve"> como una lista de la clase de dominio; insertar, borrar y actualizar, y algunas clases poseen la capacidad de interactuar con las relaciones M</w:t>
+      </w:r>
+      <w:proofErr w:type="gramStart"/>
+      <w:r>
+        <w:rPr>
+          <w:lang w:val="es-ES"/>
+        </w:rPr>
+        <w:t>:M</w:t>
+      </w:r>
+      <w:proofErr w:type="gramEnd"/>
+      <w:r>
+        <w:rPr>
+          <w:lang w:val="es-ES"/>
+        </w:rPr>
+        <w:t xml:space="preserve">. </w:t>
+      </w:r>
+      <w:r>
+        <w:rPr>
+          <w:lang w:val="es-ES"/>
+        </w:rPr>
+        <w:t>Todos los métodos estáticos hacen referencia a los métodos de comunicación del “</w:t>
+      </w:r>
+      <w:proofErr w:type="spellStart"/>
+      <w:r>
+        <w:rPr>
+          <w:lang w:val="es-ES"/>
+        </w:rPr>
+        <w:t>SqlConnector</w:t>
+      </w:r>
+      <w:proofErr w:type="spellEnd"/>
+      <w:r>
+        <w:rPr>
+          <w:lang w:val="es-ES"/>
+        </w:rPr>
+        <w:t xml:space="preserve">” enviando </w:t>
+      </w:r>
+      <w:r>
+        <w:rPr>
+          <w:b/>
+          <w:lang w:val="es-ES"/>
+        </w:rPr>
+        <w:t xml:space="preserve">el nombre del </w:t>
+      </w:r>
+      <w:proofErr w:type="spellStart"/>
+      <w:r>
+        <w:rPr>
+          <w:b/>
+          <w:lang w:val="es-ES"/>
+        </w:rPr>
+        <w:t>procedure</w:t>
+      </w:r>
+      <w:proofErr w:type="spellEnd"/>
+      <w:r>
+        <w:rPr>
+          <w:lang w:val="es-ES"/>
+        </w:rPr>
+        <w:t xml:space="preserve"> a ejecutar y pasando por </w:t>
+      </w:r>
+      <w:proofErr w:type="spellStart"/>
+      <w:r>
+        <w:rPr>
+          <w:lang w:val="es-ES"/>
+        </w:rPr>
+        <w:t>array</w:t>
+      </w:r>
+      <w:proofErr w:type="spellEnd"/>
+      <w:r>
+        <w:rPr>
+          <w:lang w:val="es-ES"/>
+        </w:rPr>
+        <w:t xml:space="preserve"> de objetos los </w:t>
       </w:r>
       <w:r>
         <w:rPr>
@@ -5787,6 +6426,7 @@
         </w:rPr>
         <w:t xml:space="preserve">Las clases estáticas del sistema se dividen en: las clases de manejo de persistencia de datos; y la clase </w:t>
       </w:r>
+      <w:proofErr w:type="spellStart"/>
       <w:r>
         <w:rPr>
           <w:b/>
@@ -5794,6 +6434,7 @@
         </w:rPr>
         <w:t>Globals</w:t>
       </w:r>
+      <w:proofErr w:type="spellEnd"/>
       <w:r>
         <w:rPr>
           <w:lang w:val="es-ES"/>
@@ -5884,7 +6525,21 @@
         <w:rPr>
           <w:lang w:val="es-ES"/>
         </w:rPr>
-        <w:t>, como un array de cadenas de los nombres de los países existentes.</w:t>
+        <w:t xml:space="preserve">, como un </w:t>
+      </w:r>
+      <w:proofErr w:type="spellStart"/>
+      <w:r>
+        <w:rPr>
+          <w:lang w:val="es-ES"/>
+        </w:rPr>
+        <w:t>array</w:t>
+      </w:r>
+      <w:proofErr w:type="spellEnd"/>
+      <w:r>
+        <w:rPr>
+          <w:lang w:val="es-ES"/>
+        </w:rPr>
+        <w:t xml:space="preserve"> de cadenas de los nombres de los países existentes.</w:t>
       </w:r>
     </w:p>
     <w:p>
@@ -5898,7 +6553,13 @@
         <w:rPr>
           <w:lang w:val="es-ES"/>
         </w:rPr>
-        <w:t>DESICIONES DE DISEÑO</w:t>
+        <w:t>DEcIs</w:t>
+      </w:r>
+      <w:r>
+        <w:rPr>
+          <w:lang w:val="es-ES"/>
+        </w:rPr>
+        <w:t>IONES DE DISEÑO</w:t>
       </w:r>
     </w:p>
     <w:p>
@@ -5943,7 +6604,21 @@
         <w:rPr>
           <w:lang w:val="es-ES"/>
         </w:rPr>
-        <w:t xml:space="preserve"> de Login, esta des habilitación es </w:t>
+        <w:t xml:space="preserve"> de </w:t>
+      </w:r>
+      <w:proofErr w:type="spellStart"/>
+      <w:r>
+        <w:rPr>
+          <w:lang w:val="es-ES"/>
+        </w:rPr>
+        <w:t>Login</w:t>
+      </w:r>
+      <w:proofErr w:type="spellEnd"/>
+      <w:r>
+        <w:rPr>
+          <w:lang w:val="es-ES"/>
+        </w:rPr>
+        <w:t xml:space="preserve">, esta des habilitación es </w:t>
       </w:r>
       <w:r>
         <w:rPr>
@@ -5987,7 +6662,21 @@
         <w:rPr>
           <w:lang w:val="es-ES"/>
         </w:rPr>
-        <w:t xml:space="preserve"> al sistema, se utilizara un pseudo-usuario llamado “invitado” que será el encargado </w:t>
+        <w:t xml:space="preserve"> al sistema, se utilizara un </w:t>
+      </w:r>
+      <w:proofErr w:type="spellStart"/>
+      <w:r>
+        <w:rPr>
+          <w:lang w:val="es-ES"/>
+        </w:rPr>
+        <w:t>pseudo</w:t>
+      </w:r>
+      <w:proofErr w:type="spellEnd"/>
+      <w:r>
+        <w:rPr>
+          <w:lang w:val="es-ES"/>
+        </w:rPr>
+        <w:t xml:space="preserve">-usuario llamado “invitado” que será el encargado </w:t>
       </w:r>
       <w:r>
         <w:rPr>
@@ -6002,11 +6691,13 @@
         </w:rPr>
         <w:t xml:space="preserve"> para realizar las reservas.</w:t>
       </w:r>
+      <w:bookmarkStart w:id="0" w:name="_GoBack"/>
+      <w:bookmarkEnd w:id="0"/>
     </w:p>
     <w:sectPr>
-      <w:headerReference w:type="even" r:id="rId23"/>
-      <w:headerReference w:type="default" r:id="rId24"/>
-      <w:headerReference w:type="first" r:id="rId25"/>
+      <w:headerReference w:type="even" r:id="rId24"/>
+      <w:headerReference w:type="default" r:id="rId25"/>
+      <w:headerReference w:type="first" r:id="rId26"/>
       <w:type w:val="continuous"/>
       <w:pgSz w:w="11907" w:h="16839"/>
       <w:pgMar w:top="1440" w:right="1800" w:bottom="1440" w:left="1800" w:header="720" w:footer="965" w:gutter="0"/>
@@ -6019,7 +6710,7 @@
 </file>
 
 <file path=word/endnotes.xml><?xml version="1.0" encoding="utf-8"?>
-<w:endnotes xmlns:wpc="http://schemas.microsoft.com/office/word/2010/wordprocessingCanvas" xmlns:mc="http://schemas.openxmlformats.org/markup-compatibility/2006" xmlns:o="urn:schemas-microsoft-com:office:office" xmlns:r="http://schemas.openxmlformats.org/officeDocument/2006/relationships" xmlns:m="http://schemas.openxmlformats.org/officeDocument/2006/math" xmlns:v="urn:schemas-microsoft-com:vml" xmlns:wp14="http://schemas.microsoft.com/office/word/2010/wordprocessingDrawing" xmlns:wp="http://schemas.openxmlformats.org/drawingml/2006/wordprocessingDrawing" xmlns:w10="urn:schemas-microsoft-com:office:word" xmlns:w="http://schemas.openxmlformats.org/wordprocessingml/2006/main" xmlns:w14="http://schemas.microsoft.com/office/word/2010/wordml" xmlns:w15="http://schemas.microsoft.com/office/word/2012/wordml" xmlns:wpg="http://schemas.microsoft.com/office/word/2010/wordprocessingGroup" xmlns:wpi="http://schemas.microsoft.com/office/word/2010/wordprocessingInk" xmlns:wne="http://schemas.microsoft.com/office/word/2006/wordml" xmlns:wps="http://schemas.microsoft.com/office/word/2010/wordprocessingShape" mc:Ignorable="w14 w15 wp14">
+<w:endnotes xmlns:wpc="http://schemas.microsoft.com/office/word/2010/wordprocessingCanvas" xmlns:mc="http://schemas.openxmlformats.org/markup-compatibility/2006" xmlns:o="urn:schemas-microsoft-com:office:office" xmlns:r="http://schemas.openxmlformats.org/officeDocument/2006/relationships" xmlns:m="http://schemas.openxmlformats.org/officeDocument/2006/math" xmlns:v="urn:schemas-microsoft-com:vml" xmlns:wp14="http://schemas.microsoft.com/office/word/2010/wordprocessingDrawing" xmlns:wp="http://schemas.openxmlformats.org/drawingml/2006/wordprocessingDrawing" xmlns:w10="urn:schemas-microsoft-com:office:word" xmlns:w="http://schemas.openxmlformats.org/wordprocessingml/2006/main" xmlns:w14="http://schemas.microsoft.com/office/word/2010/wordml" xmlns:wpg="http://schemas.microsoft.com/office/word/2010/wordprocessingGroup" xmlns:wpi="http://schemas.microsoft.com/office/word/2010/wordprocessingInk" xmlns:wne="http://schemas.microsoft.com/office/word/2006/wordml" xmlns:wps="http://schemas.microsoft.com/office/word/2010/wordprocessingShape" mc:Ignorable="w14 wp14">
   <w:endnote w:type="separator" w:id="-1">
     <w:p>
       <w:pPr>
@@ -6054,7 +6745,7 @@
 </file>
 
 <file path=word/footer1.xml><?xml version="1.0" encoding="utf-8"?>
-<w:ftr xmlns:wpc="http://schemas.microsoft.com/office/word/2010/wordprocessingCanvas" xmlns:mc="http://schemas.openxmlformats.org/markup-compatibility/2006" xmlns:o="urn:schemas-microsoft-com:office:office" xmlns:r="http://schemas.openxmlformats.org/officeDocument/2006/relationships" xmlns:m="http://schemas.openxmlformats.org/officeDocument/2006/math" xmlns:v="urn:schemas-microsoft-com:vml" xmlns:wp14="http://schemas.microsoft.com/office/word/2010/wordprocessingDrawing" xmlns:wp="http://schemas.openxmlformats.org/drawingml/2006/wordprocessingDrawing" xmlns:w10="urn:schemas-microsoft-com:office:word" xmlns:w="http://schemas.openxmlformats.org/wordprocessingml/2006/main" xmlns:w14="http://schemas.microsoft.com/office/word/2010/wordml" xmlns:w15="http://schemas.microsoft.com/office/word/2012/wordml" xmlns:wpg="http://schemas.microsoft.com/office/word/2010/wordprocessingGroup" xmlns:wpi="http://schemas.microsoft.com/office/word/2010/wordprocessingInk" xmlns:wne="http://schemas.microsoft.com/office/word/2006/wordml" xmlns:wps="http://schemas.microsoft.com/office/word/2010/wordprocessingShape" mc:Ignorable="w14 w15 wp14">
+<w:ftr xmlns:wpc="http://schemas.microsoft.com/office/word/2010/wordprocessingCanvas" xmlns:mc="http://schemas.openxmlformats.org/markup-compatibility/2006" xmlns:o="urn:schemas-microsoft-com:office:office" xmlns:r="http://schemas.openxmlformats.org/officeDocument/2006/relationships" xmlns:m="http://schemas.openxmlformats.org/officeDocument/2006/math" xmlns:v="urn:schemas-microsoft-com:vml" xmlns:wp14="http://schemas.microsoft.com/office/word/2010/wordprocessingDrawing" xmlns:wp="http://schemas.openxmlformats.org/drawingml/2006/wordprocessingDrawing" xmlns:w10="urn:schemas-microsoft-com:office:word" xmlns:w="http://schemas.openxmlformats.org/wordprocessingml/2006/main" xmlns:w14="http://schemas.microsoft.com/office/word/2010/wordml" xmlns:wpg="http://schemas.microsoft.com/office/word/2010/wordprocessingGroup" xmlns:wpi="http://schemas.microsoft.com/office/word/2010/wordprocessingInk" xmlns:wne="http://schemas.microsoft.com/office/word/2006/wordml" xmlns:wps="http://schemas.microsoft.com/office/word/2010/wordprocessingShape" mc:Ignorable="w14 wp14">
   <w:p>
     <w:pPr>
       <w:framePr w:wrap="none" w:vAnchor="text" w:hAnchor="margin" w:xAlign="center" w:y="1"/>
@@ -6114,7 +6805,7 @@
 </file>
 
 <file path=word/footer2.xml><?xml version="1.0" encoding="utf-8"?>
-<w:ftr xmlns:wpc="http://schemas.microsoft.com/office/word/2010/wordprocessingCanvas" xmlns:mc="http://schemas.openxmlformats.org/markup-compatibility/2006" xmlns:o="urn:schemas-microsoft-com:office:office" xmlns:r="http://schemas.openxmlformats.org/officeDocument/2006/relationships" xmlns:m="http://schemas.openxmlformats.org/officeDocument/2006/math" xmlns:v="urn:schemas-microsoft-com:vml" xmlns:wp14="http://schemas.microsoft.com/office/word/2010/wordprocessingDrawing" xmlns:wp="http://schemas.openxmlformats.org/drawingml/2006/wordprocessingDrawing" xmlns:w10="urn:schemas-microsoft-com:office:word" xmlns:w="http://schemas.openxmlformats.org/wordprocessingml/2006/main" xmlns:w14="http://schemas.microsoft.com/office/word/2010/wordml" xmlns:w15="http://schemas.microsoft.com/office/word/2012/wordml" xmlns:wpg="http://schemas.microsoft.com/office/word/2010/wordprocessingGroup" xmlns:wpi="http://schemas.microsoft.com/office/word/2010/wordprocessingInk" xmlns:wne="http://schemas.microsoft.com/office/word/2006/wordml" xmlns:wps="http://schemas.microsoft.com/office/word/2010/wordprocessingShape" mc:Ignorable="w14 w15 wp14">
+<w:ftr xmlns:wpc="http://schemas.microsoft.com/office/word/2010/wordprocessingCanvas" xmlns:mc="http://schemas.openxmlformats.org/markup-compatibility/2006" xmlns:o="urn:schemas-microsoft-com:office:office" xmlns:r="http://schemas.openxmlformats.org/officeDocument/2006/relationships" xmlns:m="http://schemas.openxmlformats.org/officeDocument/2006/math" xmlns:v="urn:schemas-microsoft-com:vml" xmlns:wp14="http://schemas.microsoft.com/office/word/2010/wordprocessingDrawing" xmlns:wp="http://schemas.openxmlformats.org/drawingml/2006/wordprocessingDrawing" xmlns:w10="urn:schemas-microsoft-com:office:word" xmlns:w="http://schemas.openxmlformats.org/wordprocessingml/2006/main" xmlns:w14="http://schemas.microsoft.com/office/word/2010/wordml" xmlns:wpg="http://schemas.microsoft.com/office/word/2010/wordprocessingGroup" xmlns:wpi="http://schemas.microsoft.com/office/word/2010/wordprocessingInk" xmlns:wne="http://schemas.microsoft.com/office/word/2006/wordml" xmlns:wps="http://schemas.microsoft.com/office/word/2010/wordprocessingShape" mc:Ignorable="w14 wp14">
   <w:p>
     <w:pPr>
       <w:framePr w:wrap="none" w:vAnchor="text" w:hAnchor="margin" w:xAlign="center" w:y="1"/>
@@ -6177,7 +6868,7 @@
 </file>
 
 <file path=word/footer3.xml><?xml version="1.0" encoding="utf-8"?>
-<w:ftr xmlns:wpc="http://schemas.microsoft.com/office/word/2010/wordprocessingCanvas" xmlns:mc="http://schemas.openxmlformats.org/markup-compatibility/2006" xmlns:o="urn:schemas-microsoft-com:office:office" xmlns:r="http://schemas.openxmlformats.org/officeDocument/2006/relationships" xmlns:m="http://schemas.openxmlformats.org/officeDocument/2006/math" xmlns:v="urn:schemas-microsoft-com:vml" xmlns:wp14="http://schemas.microsoft.com/office/word/2010/wordprocessingDrawing" xmlns:wp="http://schemas.openxmlformats.org/drawingml/2006/wordprocessingDrawing" xmlns:w10="urn:schemas-microsoft-com:office:word" xmlns:w="http://schemas.openxmlformats.org/wordprocessingml/2006/main" xmlns:w14="http://schemas.microsoft.com/office/word/2010/wordml" xmlns:w15="http://schemas.microsoft.com/office/word/2012/wordml" xmlns:wpg="http://schemas.microsoft.com/office/word/2010/wordprocessingGroup" xmlns:wpi="http://schemas.microsoft.com/office/word/2010/wordprocessingInk" xmlns:wne="http://schemas.microsoft.com/office/word/2006/wordml" xmlns:wps="http://schemas.microsoft.com/office/word/2010/wordprocessingShape" mc:Ignorable="w14 w15 wp14">
+<w:ftr xmlns:wpc="http://schemas.microsoft.com/office/word/2010/wordprocessingCanvas" xmlns:mc="http://schemas.openxmlformats.org/markup-compatibility/2006" xmlns:o="urn:schemas-microsoft-com:office:office" xmlns:r="http://schemas.openxmlformats.org/officeDocument/2006/relationships" xmlns:m="http://schemas.openxmlformats.org/officeDocument/2006/math" xmlns:v="urn:schemas-microsoft-com:vml" xmlns:wp14="http://schemas.microsoft.com/office/word/2010/wordprocessingDrawing" xmlns:wp="http://schemas.openxmlformats.org/drawingml/2006/wordprocessingDrawing" xmlns:w10="urn:schemas-microsoft-com:office:word" xmlns:w="http://schemas.openxmlformats.org/wordprocessingml/2006/main" xmlns:w14="http://schemas.microsoft.com/office/word/2010/wordml" xmlns:wpg="http://schemas.microsoft.com/office/word/2010/wordprocessingGroup" xmlns:wpi="http://schemas.microsoft.com/office/word/2010/wordprocessingInk" xmlns:wne="http://schemas.microsoft.com/office/word/2006/wordml" xmlns:wps="http://schemas.microsoft.com/office/word/2010/wordprocessingShape" mc:Ignorable="w14 wp14">
   <w:p>
     <w:pPr>
       <w:rPr>
@@ -6195,7 +6886,7 @@
 </file>
 
 <file path=word/footnotes.xml><?xml version="1.0" encoding="utf-8"?>
-<w:footnotes xmlns:wpc="http://schemas.microsoft.com/office/word/2010/wordprocessingCanvas" xmlns:mc="http://schemas.openxmlformats.org/markup-compatibility/2006" xmlns:o="urn:schemas-microsoft-com:office:office" xmlns:r="http://schemas.openxmlformats.org/officeDocument/2006/relationships" xmlns:m="http://schemas.openxmlformats.org/officeDocument/2006/math" xmlns:v="urn:schemas-microsoft-com:vml" xmlns:wp14="http://schemas.microsoft.com/office/word/2010/wordprocessingDrawing" xmlns:wp="http://schemas.openxmlformats.org/drawingml/2006/wordprocessingDrawing" xmlns:w10="urn:schemas-microsoft-com:office:word" xmlns:w="http://schemas.openxmlformats.org/wordprocessingml/2006/main" xmlns:w14="http://schemas.microsoft.com/office/word/2010/wordml" xmlns:w15="http://schemas.microsoft.com/office/word/2012/wordml" xmlns:wpg="http://schemas.microsoft.com/office/word/2010/wordprocessingGroup" xmlns:wpi="http://schemas.microsoft.com/office/word/2010/wordprocessingInk" xmlns:wne="http://schemas.microsoft.com/office/word/2006/wordml" xmlns:wps="http://schemas.microsoft.com/office/word/2010/wordprocessingShape" mc:Ignorable="w14 w15 wp14">
+<w:footnotes xmlns:wpc="http://schemas.microsoft.com/office/word/2010/wordprocessingCanvas" xmlns:mc="http://schemas.openxmlformats.org/markup-compatibility/2006" xmlns:o="urn:schemas-microsoft-com:office:office" xmlns:r="http://schemas.openxmlformats.org/officeDocument/2006/relationships" xmlns:m="http://schemas.openxmlformats.org/officeDocument/2006/math" xmlns:v="urn:schemas-microsoft-com:vml" xmlns:wp14="http://schemas.microsoft.com/office/word/2010/wordprocessingDrawing" xmlns:wp="http://schemas.openxmlformats.org/drawingml/2006/wordprocessingDrawing" xmlns:w10="urn:schemas-microsoft-com:office:word" xmlns:w="http://schemas.openxmlformats.org/wordprocessingml/2006/main" xmlns:w14="http://schemas.microsoft.com/office/word/2010/wordml" xmlns:wpg="http://schemas.microsoft.com/office/word/2010/wordprocessingGroup" xmlns:wpi="http://schemas.microsoft.com/office/word/2010/wordprocessingInk" xmlns:wne="http://schemas.microsoft.com/office/word/2006/wordml" xmlns:wps="http://schemas.microsoft.com/office/word/2010/wordprocessingShape" mc:Ignorable="w14 wp14">
   <w:footnote w:type="separator" w:id="-1">
     <w:p>
       <w:pPr>
@@ -6245,7 +6936,29 @@
           <w:szCs w:val="20"/>
           <w:lang w:val="es-ES"/>
         </w:rPr>
-        <w:t>(continuación de la nota al pie)</w:t>
+        <w:t>(</w:t>
+      </w:r>
+      <w:proofErr w:type="gramStart"/>
+      <w:r>
+        <w:rPr>
+          <w:i/>
+          <w:iCs/>
+          <w:sz w:val="18"/>
+          <w:szCs w:val="20"/>
+          <w:lang w:val="es-ES"/>
+        </w:rPr>
+        <w:t>continuación</w:t>
+      </w:r>
+      <w:proofErr w:type="gramEnd"/>
+      <w:r>
+        <w:rPr>
+          <w:i/>
+          <w:iCs/>
+          <w:sz w:val="18"/>
+          <w:szCs w:val="20"/>
+          <w:lang w:val="es-ES"/>
+        </w:rPr>
+        <w:t xml:space="preserve"> de la nota al pie)</w:t>
       </w:r>
     </w:p>
   </w:footnote>
@@ -6253,7 +6966,7 @@
 </file>
 
 <file path=word/header1.xml><?xml version="1.0" encoding="utf-8"?>
-<w:hdr xmlns:wpc="http://schemas.microsoft.com/office/word/2010/wordprocessingCanvas" xmlns:mc="http://schemas.openxmlformats.org/markup-compatibility/2006" xmlns:o="urn:schemas-microsoft-com:office:office" xmlns:r="http://schemas.openxmlformats.org/officeDocument/2006/relationships" xmlns:m="http://schemas.openxmlformats.org/officeDocument/2006/math" xmlns:v="urn:schemas-microsoft-com:vml" xmlns:wp14="http://schemas.microsoft.com/office/word/2010/wordprocessingDrawing" xmlns:wp="http://schemas.openxmlformats.org/drawingml/2006/wordprocessingDrawing" xmlns:w10="urn:schemas-microsoft-com:office:word" xmlns:w="http://schemas.openxmlformats.org/wordprocessingml/2006/main" xmlns:w14="http://schemas.microsoft.com/office/word/2010/wordml" xmlns:w15="http://schemas.microsoft.com/office/word/2012/wordml" xmlns:wpg="http://schemas.microsoft.com/office/word/2010/wordprocessingGroup" xmlns:wpi="http://schemas.microsoft.com/office/word/2010/wordprocessingInk" xmlns:wne="http://schemas.microsoft.com/office/word/2006/wordml" xmlns:wps="http://schemas.microsoft.com/office/word/2010/wordprocessingShape" mc:Ignorable="w14 w15 wp14">
+<w:hdr xmlns:wpc="http://schemas.microsoft.com/office/word/2010/wordprocessingCanvas" xmlns:mc="http://schemas.openxmlformats.org/markup-compatibility/2006" xmlns:o="urn:schemas-microsoft-com:office:office" xmlns:r="http://schemas.openxmlformats.org/officeDocument/2006/relationships" xmlns:m="http://schemas.openxmlformats.org/officeDocument/2006/math" xmlns:v="urn:schemas-microsoft-com:vml" xmlns:wp14="http://schemas.microsoft.com/office/word/2010/wordprocessingDrawing" xmlns:wp="http://schemas.openxmlformats.org/drawingml/2006/wordprocessingDrawing" xmlns:w10="urn:schemas-microsoft-com:office:word" xmlns:w="http://schemas.openxmlformats.org/wordprocessingml/2006/main" xmlns:w14="http://schemas.microsoft.com/office/word/2010/wordml" xmlns:wpg="http://schemas.microsoft.com/office/word/2010/wordprocessingGroup" xmlns:wpi="http://schemas.microsoft.com/office/word/2010/wordprocessingInk" xmlns:wne="http://schemas.microsoft.com/office/word/2006/wordml" xmlns:wps="http://schemas.microsoft.com/office/word/2010/wordprocessingShape" mc:Ignorable="w14 wp14">
   <w:p>
     <w:pPr>
       <w:rPr>
@@ -6331,7 +7044,7 @@
             </wp:anchor>
           </w:drawing>
         </mc:Choice>
-        <mc:Fallback>
+        <mc:Fallback xmlns:w15="http://schemas.microsoft.com/office/word/2012/wordml">
           <w:pict>
             <v:rect w14:anchorId="36CE3825" id="Rectangle 1" o:spid="_x0000_s1026" style="position:absolute;margin-left:36pt;margin-top:95.1pt;width:540pt;height:24pt;z-index:251657216;visibility:visible;mso-wrap-style:square;mso-width-percent:0;mso-height-percent:0;mso-wrap-distance-left:9pt;mso-wrap-distance-top:0;mso-wrap-distance-right:9pt;mso-wrap-distance-bottom:0;mso-position-horizontal:absolute;mso-position-horizontal-relative:page;mso-position-vertical:absolute;mso-position-vertical-relative:page;mso-width-percent:0;mso-height-percent:0;mso-width-relative:page;mso-height-relative:page;v-text-anchor:top" o:gfxdata="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" o:allowincell="f" fillcolor="#e5e5e5" stroked="f" strokecolor="#e5e5e5">
               <w10:wrap anchorx="page" anchory="page"/>
@@ -6502,7 +7215,7 @@
             </wp:anchor>
           </w:drawing>
         </mc:Choice>
-        <mc:Fallback>
+        <mc:Fallback xmlns:w15="http://schemas.microsoft.com/office/word/2012/wordml">
           <w:pict>
             <v:rect id="Rectangle 2" o:spid="_x0000_s1027" style="position:absolute;margin-left:145.2pt;margin-top:30pt;width:8.4pt;height:78pt;z-index:251658240;visibility:visible;mso-wrap-style:square;mso-width-percent:0;mso-height-percent:0;mso-wrap-distance-left:9pt;mso-wrap-distance-top:0;mso-wrap-distance-right:9pt;mso-wrap-distance-bottom:0;mso-position-horizontal:absolute;mso-position-horizontal-relative:page;mso-position-vertical:absolute;mso-position-vertical-relative:page;mso-width-percent:0;mso-height-percent:0;mso-width-relative:page;mso-height-relative:page;v-text-anchor:top" o:gfxdata="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" o:allowincell="f" filled="f" stroked="f" strokecolor="white" strokeweight="6pt">
               <v:textbox inset="0,0,0,0">
@@ -6602,7 +7315,7 @@
 </file>
 
 <file path=word/header2.xml><?xml version="1.0" encoding="utf-8"?>
-<w:hdr xmlns:wpc="http://schemas.microsoft.com/office/word/2010/wordprocessingCanvas" xmlns:mc="http://schemas.openxmlformats.org/markup-compatibility/2006" xmlns:o="urn:schemas-microsoft-com:office:office" xmlns:r="http://schemas.openxmlformats.org/officeDocument/2006/relationships" xmlns:m="http://schemas.openxmlformats.org/officeDocument/2006/math" xmlns:v="urn:schemas-microsoft-com:vml" xmlns:wp14="http://schemas.microsoft.com/office/word/2010/wordprocessingDrawing" xmlns:wp="http://schemas.openxmlformats.org/drawingml/2006/wordprocessingDrawing" xmlns:w10="urn:schemas-microsoft-com:office:word" xmlns:w="http://schemas.openxmlformats.org/wordprocessingml/2006/main" xmlns:w14="http://schemas.microsoft.com/office/word/2010/wordml" xmlns:w15="http://schemas.microsoft.com/office/word/2012/wordml" xmlns:wpg="http://schemas.microsoft.com/office/word/2010/wordprocessingGroup" xmlns:wpi="http://schemas.microsoft.com/office/word/2010/wordprocessingInk" xmlns:wne="http://schemas.microsoft.com/office/word/2006/wordml" xmlns:wps="http://schemas.microsoft.com/office/word/2010/wordprocessingShape" mc:Ignorable="w14 w15 wp14">
+<w:hdr xmlns:wpc="http://schemas.microsoft.com/office/word/2010/wordprocessingCanvas" xmlns:mc="http://schemas.openxmlformats.org/markup-compatibility/2006" xmlns:o="urn:schemas-microsoft-com:office:office" xmlns:r="http://schemas.openxmlformats.org/officeDocument/2006/relationships" xmlns:m="http://schemas.openxmlformats.org/officeDocument/2006/math" xmlns:v="urn:schemas-microsoft-com:vml" xmlns:wp14="http://schemas.microsoft.com/office/word/2010/wordprocessingDrawing" xmlns:wp="http://schemas.openxmlformats.org/drawingml/2006/wordprocessingDrawing" xmlns:w10="urn:schemas-microsoft-com:office:word" xmlns:w="http://schemas.openxmlformats.org/wordprocessingml/2006/main" xmlns:w14="http://schemas.microsoft.com/office/word/2010/wordml" xmlns:wpg="http://schemas.microsoft.com/office/word/2010/wordprocessingGroup" xmlns:wpi="http://schemas.microsoft.com/office/word/2010/wordprocessingInk" xmlns:wne="http://schemas.microsoft.com/office/word/2006/wordml" xmlns:wps="http://schemas.microsoft.com/office/word/2010/wordprocessingShape" mc:Ignorable="w14 wp14">
   <w:p>
     <w:pPr>
       <w:rPr>
@@ -6620,7 +7333,7 @@
 </file>
 
 <file path=word/header3.xml><?xml version="1.0" encoding="utf-8"?>
-<w:hdr xmlns:wpc="http://schemas.microsoft.com/office/word/2010/wordprocessingCanvas" xmlns:mc="http://schemas.openxmlformats.org/markup-compatibility/2006" xmlns:o="urn:schemas-microsoft-com:office:office" xmlns:r="http://schemas.openxmlformats.org/officeDocument/2006/relationships" xmlns:m="http://schemas.openxmlformats.org/officeDocument/2006/math" xmlns:v="urn:schemas-microsoft-com:vml" xmlns:wp14="http://schemas.microsoft.com/office/word/2010/wordprocessingDrawing" xmlns:wp="http://schemas.openxmlformats.org/drawingml/2006/wordprocessingDrawing" xmlns:w10="urn:schemas-microsoft-com:office:word" xmlns:w="http://schemas.openxmlformats.org/wordprocessingml/2006/main" xmlns:w14="http://schemas.microsoft.com/office/word/2010/wordml" xmlns:w15="http://schemas.microsoft.com/office/word/2012/wordml" xmlns:wpg="http://schemas.microsoft.com/office/word/2010/wordprocessingGroup" xmlns:wpi="http://schemas.microsoft.com/office/word/2010/wordprocessingInk" xmlns:wne="http://schemas.microsoft.com/office/word/2006/wordml" xmlns:wps="http://schemas.microsoft.com/office/word/2010/wordprocessingShape" mc:Ignorable="w14 w15 wp14">
+<w:hdr xmlns:wpc="http://schemas.microsoft.com/office/word/2010/wordprocessingCanvas" xmlns:mc="http://schemas.openxmlformats.org/markup-compatibility/2006" xmlns:o="urn:schemas-microsoft-com:office:office" xmlns:r="http://schemas.openxmlformats.org/officeDocument/2006/relationships" xmlns:m="http://schemas.openxmlformats.org/officeDocument/2006/math" xmlns:v="urn:schemas-microsoft-com:vml" xmlns:wp14="http://schemas.microsoft.com/office/word/2010/wordprocessingDrawing" xmlns:wp="http://schemas.openxmlformats.org/drawingml/2006/wordprocessingDrawing" xmlns:w10="urn:schemas-microsoft-com:office:word" xmlns:w="http://schemas.openxmlformats.org/wordprocessingml/2006/main" xmlns:w14="http://schemas.microsoft.com/office/word/2010/wordml" xmlns:wpg="http://schemas.microsoft.com/office/word/2010/wordprocessingGroup" xmlns:wpi="http://schemas.microsoft.com/office/word/2010/wordprocessingInk" xmlns:wne="http://schemas.microsoft.com/office/word/2006/wordml" xmlns:wps="http://schemas.microsoft.com/office/word/2010/wordprocessingShape" mc:Ignorable="w14 wp14">
   <w:p>
     <w:pPr>
       <w:rPr>
@@ -6632,7 +7345,7 @@
 </file>
 
 <file path=word/header4.xml><?xml version="1.0" encoding="utf-8"?>
-<w:hdr xmlns:wpc="http://schemas.microsoft.com/office/word/2010/wordprocessingCanvas" xmlns:mc="http://schemas.openxmlformats.org/markup-compatibility/2006" xmlns:o="urn:schemas-microsoft-com:office:office" xmlns:r="http://schemas.openxmlformats.org/officeDocument/2006/relationships" xmlns:m="http://schemas.openxmlformats.org/officeDocument/2006/math" xmlns:v="urn:schemas-microsoft-com:vml" xmlns:wp14="http://schemas.microsoft.com/office/word/2010/wordprocessingDrawing" xmlns:wp="http://schemas.openxmlformats.org/drawingml/2006/wordprocessingDrawing" xmlns:w10="urn:schemas-microsoft-com:office:word" xmlns:w="http://schemas.openxmlformats.org/wordprocessingml/2006/main" xmlns:w14="http://schemas.microsoft.com/office/word/2010/wordml" xmlns:w15="http://schemas.microsoft.com/office/word/2012/wordml" xmlns:wpg="http://schemas.microsoft.com/office/word/2010/wordprocessingGroup" xmlns:wpi="http://schemas.microsoft.com/office/word/2010/wordprocessingInk" xmlns:wne="http://schemas.microsoft.com/office/word/2006/wordml" xmlns:wps="http://schemas.microsoft.com/office/word/2010/wordprocessingShape" mc:Ignorable="w14 w15 wp14">
+<w:hdr xmlns:wpc="http://schemas.microsoft.com/office/word/2010/wordprocessingCanvas" xmlns:mc="http://schemas.openxmlformats.org/markup-compatibility/2006" xmlns:o="urn:schemas-microsoft-com:office:office" xmlns:r="http://schemas.openxmlformats.org/officeDocument/2006/relationships" xmlns:m="http://schemas.openxmlformats.org/officeDocument/2006/math" xmlns:v="urn:schemas-microsoft-com:vml" xmlns:wp14="http://schemas.microsoft.com/office/word/2010/wordprocessingDrawing" xmlns:wp="http://schemas.openxmlformats.org/drawingml/2006/wordprocessingDrawing" xmlns:w10="urn:schemas-microsoft-com:office:word" xmlns:w="http://schemas.openxmlformats.org/wordprocessingml/2006/main" xmlns:w14="http://schemas.microsoft.com/office/word/2010/wordml" xmlns:wpg="http://schemas.microsoft.com/office/word/2010/wordprocessingGroup" xmlns:wpi="http://schemas.microsoft.com/office/word/2010/wordprocessingInk" xmlns:wne="http://schemas.microsoft.com/office/word/2006/wordml" xmlns:wps="http://schemas.microsoft.com/office/word/2010/wordprocessingShape" mc:Ignorable="w14 wp14">
   <w:p>
     <w:pPr>
       <w:rPr>
@@ -6644,7 +7357,7 @@
 </file>
 
 <file path=word/header5.xml><?xml version="1.0" encoding="utf-8"?>
-<w:hdr xmlns:wpc="http://schemas.microsoft.com/office/word/2010/wordprocessingCanvas" xmlns:mc="http://schemas.openxmlformats.org/markup-compatibility/2006" xmlns:o="urn:schemas-microsoft-com:office:office" xmlns:r="http://schemas.openxmlformats.org/officeDocument/2006/relationships" xmlns:m="http://schemas.openxmlformats.org/officeDocument/2006/math" xmlns:v="urn:schemas-microsoft-com:vml" xmlns:wp14="http://schemas.microsoft.com/office/word/2010/wordprocessingDrawing" xmlns:wp="http://schemas.openxmlformats.org/drawingml/2006/wordprocessingDrawing" xmlns:w10="urn:schemas-microsoft-com:office:word" xmlns:w="http://schemas.openxmlformats.org/wordprocessingml/2006/main" xmlns:w14="http://schemas.microsoft.com/office/word/2010/wordml" xmlns:w15="http://schemas.microsoft.com/office/word/2012/wordml" xmlns:wpg="http://schemas.microsoft.com/office/word/2010/wordprocessingGroup" xmlns:wpi="http://schemas.microsoft.com/office/word/2010/wordprocessingInk" xmlns:wne="http://schemas.microsoft.com/office/word/2006/wordml" xmlns:wps="http://schemas.microsoft.com/office/word/2010/wordprocessingShape" mc:Ignorable="w14 w15 wp14">
+<w:hdr xmlns:wpc="http://schemas.microsoft.com/office/word/2010/wordprocessingCanvas" xmlns:mc="http://schemas.openxmlformats.org/markup-compatibility/2006" xmlns:o="urn:schemas-microsoft-com:office:office" xmlns:r="http://schemas.openxmlformats.org/officeDocument/2006/relationships" xmlns:m="http://schemas.openxmlformats.org/officeDocument/2006/math" xmlns:v="urn:schemas-microsoft-com:vml" xmlns:wp14="http://schemas.microsoft.com/office/word/2010/wordprocessingDrawing" xmlns:wp="http://schemas.openxmlformats.org/drawingml/2006/wordprocessingDrawing" xmlns:w10="urn:schemas-microsoft-com:office:word" xmlns:w="http://schemas.openxmlformats.org/wordprocessingml/2006/main" xmlns:w14="http://schemas.microsoft.com/office/word/2010/wordml" xmlns:wpg="http://schemas.microsoft.com/office/word/2010/wordprocessingGroup" xmlns:wpi="http://schemas.microsoft.com/office/word/2010/wordprocessingInk" xmlns:wne="http://schemas.microsoft.com/office/word/2006/wordml" xmlns:wps="http://schemas.microsoft.com/office/word/2010/wordprocessingShape" mc:Ignorable="w14 wp14">
   <w:p>
     <w:pPr>
       <w:rPr>
@@ -6656,7 +7369,7 @@
 </file>
 
 <file path=word/numbering.xml><?xml version="1.0" encoding="utf-8"?>
-<w:numbering xmlns:wpc="http://schemas.microsoft.com/office/word/2010/wordprocessingCanvas" xmlns:mc="http://schemas.openxmlformats.org/markup-compatibility/2006" xmlns:o="urn:schemas-microsoft-com:office:office" xmlns:r="http://schemas.openxmlformats.org/officeDocument/2006/relationships" xmlns:m="http://schemas.openxmlformats.org/officeDocument/2006/math" xmlns:v="urn:schemas-microsoft-com:vml" xmlns:wp14="http://schemas.microsoft.com/office/word/2010/wordprocessingDrawing" xmlns:wp="http://schemas.openxmlformats.org/drawingml/2006/wordprocessingDrawing" xmlns:w10="urn:schemas-microsoft-com:office:word" xmlns:w="http://schemas.openxmlformats.org/wordprocessingml/2006/main" xmlns:w14="http://schemas.microsoft.com/office/word/2010/wordml" xmlns:w15="http://schemas.microsoft.com/office/word/2012/wordml" xmlns:wpg="http://schemas.microsoft.com/office/word/2010/wordprocessingGroup" xmlns:wpi="http://schemas.microsoft.com/office/word/2010/wordprocessingInk" xmlns:wne="http://schemas.microsoft.com/office/word/2006/wordml" xmlns:wps="http://schemas.microsoft.com/office/word/2010/wordprocessingShape" mc:Ignorable="w14 w15 wp14">
+<w:numbering xmlns:wpc="http://schemas.microsoft.com/office/word/2010/wordprocessingCanvas" xmlns:mc="http://schemas.openxmlformats.org/markup-compatibility/2006" xmlns:o="urn:schemas-microsoft-com:office:office" xmlns:r="http://schemas.openxmlformats.org/officeDocument/2006/relationships" xmlns:m="http://schemas.openxmlformats.org/officeDocument/2006/math" xmlns:v="urn:schemas-microsoft-com:vml" xmlns:wp14="http://schemas.microsoft.com/office/word/2010/wordprocessingDrawing" xmlns:wp="http://schemas.openxmlformats.org/drawingml/2006/wordprocessingDrawing" xmlns:w10="urn:schemas-microsoft-com:office:word" xmlns:w="http://schemas.openxmlformats.org/wordprocessingml/2006/main" xmlns:w14="http://schemas.microsoft.com/office/word/2010/wordml" xmlns:wpg="http://schemas.microsoft.com/office/word/2010/wordprocessingGroup" xmlns:wpi="http://schemas.microsoft.com/office/word/2010/wordprocessingInk" xmlns:wne="http://schemas.microsoft.com/office/word/2006/wordml" xmlns:wps="http://schemas.microsoft.com/office/word/2010/wordprocessingShape" mc:Ignorable="w14 wp14">
   <w:abstractNum w:abstractNumId="0">
     <w:nsid w:val="FFFFFF89"/>
     <w:multiLevelType w:val="singleLevel"/>
@@ -8186,7 +8899,7 @@
 </file>
 
 <file path=word/styles.xml><?xml version="1.0" encoding="utf-8"?>
-<w:styles xmlns:mc="http://schemas.openxmlformats.org/markup-compatibility/2006" xmlns:r="http://schemas.openxmlformats.org/officeDocument/2006/relationships" xmlns:w="http://schemas.openxmlformats.org/wordprocessingml/2006/main" xmlns:w14="http://schemas.microsoft.com/office/word/2010/wordml" xmlns:w15="http://schemas.microsoft.com/office/word/2012/wordml" mc:Ignorable="w14 w15">
+<w:styles xmlns:mc="http://schemas.openxmlformats.org/markup-compatibility/2006" xmlns:r="http://schemas.openxmlformats.org/officeDocument/2006/relationships" xmlns:w="http://schemas.openxmlformats.org/wordprocessingml/2006/main" xmlns:w14="http://schemas.microsoft.com/office/word/2010/wordml" mc:Ignorable="w14">
   <w:docDefaults>
     <w:rPrDefault>
       <w:rPr>
@@ -8196,371 +8909,141 @@
     </w:rPrDefault>
     <w:pPrDefault/>
   </w:docDefaults>
-  <w:latentStyles w:defLockedState="0" w:defUIPriority="0" w:defSemiHidden="0" w:defUnhideWhenUsed="0" w:defQFormat="0" w:count="371">
-    <w:lsdException w:name="Normal" w:qFormat="1"/>
-    <w:lsdException w:name="heading 1" w:qFormat="1"/>
-    <w:lsdException w:name="heading 2" w:qFormat="1"/>
-    <w:lsdException w:name="heading 3" w:qFormat="1"/>
-    <w:lsdException w:name="heading 4" w:qFormat="1"/>
-    <w:lsdException w:name="heading 5" w:qFormat="1"/>
-    <w:lsdException w:name="heading 6" w:qFormat="1"/>
-    <w:lsdException w:name="heading 7" w:semiHidden="1" w:unhideWhenUsed="1" w:qFormat="1"/>
-    <w:lsdException w:name="heading 8" w:semiHidden="1" w:unhideWhenUsed="1" w:qFormat="1"/>
-    <w:lsdException w:name="heading 9" w:semiHidden="1" w:unhideWhenUsed="1" w:qFormat="1"/>
-    <w:lsdException w:name="index 1" w:semiHidden="1" w:unhideWhenUsed="1"/>
-    <w:lsdException w:name="index 2" w:semiHidden="1" w:unhideWhenUsed="1"/>
-    <w:lsdException w:name="index 3" w:semiHidden="1" w:unhideWhenUsed="1"/>
-    <w:lsdException w:name="index 4" w:semiHidden="1" w:unhideWhenUsed="1"/>
-    <w:lsdException w:name="index 5" w:semiHidden="1" w:unhideWhenUsed="1"/>
-    <w:lsdException w:name="index 6" w:semiHidden="1" w:unhideWhenUsed="1"/>
-    <w:lsdException w:name="index 7" w:semiHidden="1" w:unhideWhenUsed="1"/>
-    <w:lsdException w:name="index 8" w:semiHidden="1" w:unhideWhenUsed="1"/>
-    <w:lsdException w:name="index 9" w:semiHidden="1" w:unhideWhenUsed="1"/>
-    <w:lsdException w:name="toc 1" w:semiHidden="1" w:unhideWhenUsed="1"/>
-    <w:lsdException w:name="toc 2" w:semiHidden="1" w:unhideWhenUsed="1"/>
-    <w:lsdException w:name="toc 3" w:semiHidden="1" w:unhideWhenUsed="1"/>
-    <w:lsdException w:name="toc 4" w:semiHidden="1" w:unhideWhenUsed="1"/>
-    <w:lsdException w:name="toc 5" w:semiHidden="1" w:unhideWhenUsed="1"/>
-    <w:lsdException w:name="toc 6" w:semiHidden="1" w:unhideWhenUsed="1"/>
-    <w:lsdException w:name="toc 7" w:semiHidden="1" w:unhideWhenUsed="1"/>
-    <w:lsdException w:name="toc 8" w:semiHidden="1" w:unhideWhenUsed="1"/>
-    <w:lsdException w:name="toc 9" w:semiHidden="1" w:unhideWhenUsed="1"/>
-    <w:lsdException w:name="Normal Indent" w:semiHidden="1" w:unhideWhenUsed="1"/>
-    <w:lsdException w:name="footnote text" w:semiHidden="1" w:unhideWhenUsed="1"/>
-    <w:lsdException w:name="annotation text" w:semiHidden="1" w:unhideWhenUsed="1"/>
-    <w:lsdException w:name="header" w:semiHidden="1" w:unhideWhenUsed="1"/>
-    <w:lsdException w:name="footer" w:semiHidden="1" w:unhideWhenUsed="1"/>
-    <w:lsdException w:name="index heading" w:semiHidden="1" w:unhideWhenUsed="1"/>
-    <w:lsdException w:name="caption" w:semiHidden="1" w:unhideWhenUsed="1" w:qFormat="1"/>
-    <w:lsdException w:name="table of figures" w:semiHidden="1" w:unhideWhenUsed="1"/>
-    <w:lsdException w:name="envelope address" w:semiHidden="1" w:unhideWhenUsed="1"/>
-    <w:lsdException w:name="envelope return" w:semiHidden="1" w:unhideWhenUsed="1"/>
-    <w:lsdException w:name="footnote reference" w:semiHidden="1" w:unhideWhenUsed="1"/>
-    <w:lsdException w:name="annotation reference" w:semiHidden="1" w:unhideWhenUsed="1"/>
-    <w:lsdException w:name="line number" w:semiHidden="1" w:unhideWhenUsed="1"/>
-    <w:lsdException w:name="page number" w:semiHidden="1" w:unhideWhenUsed="1"/>
-    <w:lsdException w:name="endnote reference" w:semiHidden="1" w:unhideWhenUsed="1"/>
-    <w:lsdException w:name="endnote text" w:semiHidden="1" w:unhideWhenUsed="1"/>
-    <w:lsdException w:name="table of authorities" w:semiHidden="1" w:unhideWhenUsed="1"/>
-    <w:lsdException w:name="macro" w:semiHidden="1" w:unhideWhenUsed="1"/>
-    <w:lsdException w:name="toa heading" w:semiHidden="1" w:unhideWhenUsed="1"/>
-    <w:lsdException w:name="List" w:semiHidden="1" w:unhideWhenUsed="1"/>
-    <w:lsdException w:name="List Bullet" w:semiHidden="1" w:unhideWhenUsed="1"/>
-    <w:lsdException w:name="List 2" w:semiHidden="1" w:unhideWhenUsed="1"/>
-    <w:lsdException w:name="List 3" w:semiHidden="1" w:unhideWhenUsed="1"/>
-    <w:lsdException w:name="List Bullet 2" w:semiHidden="1" w:unhideWhenUsed="1"/>
-    <w:lsdException w:name="List Bullet 3" w:semiHidden="1" w:unhideWhenUsed="1"/>
-    <w:lsdException w:name="List Bullet 4" w:semiHidden="1" w:unhideWhenUsed="1"/>
-    <w:lsdException w:name="List Bullet 5" w:semiHidden="1" w:unhideWhenUsed="1"/>
-    <w:lsdException w:name="List Number 2" w:semiHidden="1" w:unhideWhenUsed="1"/>
-    <w:lsdException w:name="List Number 3" w:semiHidden="1" w:unhideWhenUsed="1"/>
-    <w:lsdException w:name="List Number 4" w:semiHidden="1" w:unhideWhenUsed="1"/>
-    <w:lsdException w:name="List Number 5" w:semiHidden="1" w:unhideWhenUsed="1"/>
-    <w:lsdException w:name="Title" w:qFormat="1"/>
-    <w:lsdException w:name="Closing" w:semiHidden="1" w:unhideWhenUsed="1"/>
-    <w:lsdException w:name="Signature" w:semiHidden="1" w:unhideWhenUsed="1"/>
-    <w:lsdException w:name="Default Paragraph Font" w:semiHidden="1" w:unhideWhenUsed="1"/>
-    <w:lsdException w:name="Body Text" w:semiHidden="1" w:unhideWhenUsed="1"/>
-    <w:lsdException w:name="Body Text Indent" w:semiHidden="1" w:unhideWhenUsed="1"/>
-    <w:lsdException w:name="List Continue" w:semiHidden="1" w:unhideWhenUsed="1"/>
-    <w:lsdException w:name="List Continue 2" w:semiHidden="1" w:unhideWhenUsed="1"/>
-    <w:lsdException w:name="List Continue 3" w:semiHidden="1" w:unhideWhenUsed="1"/>
-    <w:lsdException w:name="List Continue 4" w:semiHidden="1" w:unhideWhenUsed="1"/>
-    <w:lsdException w:name="List Continue 5" w:semiHidden="1" w:unhideWhenUsed="1"/>
-    <w:lsdException w:name="Message Header" w:semiHidden="1" w:unhideWhenUsed="1"/>
-    <w:lsdException w:name="Subtitle" w:qFormat="1"/>
-    <w:lsdException w:name="Body Text First Indent 2" w:semiHidden="1" w:unhideWhenUsed="1"/>
-    <w:lsdException w:name="Note Heading" w:semiHidden="1" w:unhideWhenUsed="1"/>
-    <w:lsdException w:name="Body Text 2" w:semiHidden="1" w:unhideWhenUsed="1"/>
-    <w:lsdException w:name="Body Text 3" w:semiHidden="1" w:unhideWhenUsed="1"/>
-    <w:lsdException w:name="Body Text Indent 2" w:semiHidden="1" w:unhideWhenUsed="1"/>
-    <w:lsdException w:name="Body Text Indent 3" w:semiHidden="1" w:unhideWhenUsed="1"/>
-    <w:lsdException w:name="Block Text" w:semiHidden="1" w:unhideWhenUsed="1"/>
-    <w:lsdException w:name="Hyperlink" w:semiHidden="1" w:uiPriority="99" w:unhideWhenUsed="1"/>
-    <w:lsdException w:name="FollowedHyperlink" w:semiHidden="1" w:unhideWhenUsed="1"/>
-    <w:lsdException w:name="Strong" w:qFormat="1"/>
-    <w:lsdException w:name="Emphasis" w:qFormat="1"/>
-    <w:lsdException w:name="Document Map" w:semiHidden="1" w:unhideWhenUsed="1"/>
-    <w:lsdException w:name="Plain Text" w:semiHidden="1" w:unhideWhenUsed="1"/>
-    <w:lsdException w:name="E-mail Signature" w:semiHidden="1" w:unhideWhenUsed="1"/>
-    <w:lsdException w:name="HTML Top of Form" w:semiHidden="1" w:unhideWhenUsed="1"/>
-    <w:lsdException w:name="HTML Bottom of Form" w:semiHidden="1" w:unhideWhenUsed="1"/>
-    <w:lsdException w:name="Normal (Web)" w:semiHidden="1" w:unhideWhenUsed="1"/>
-    <w:lsdException w:name="HTML Acronym" w:semiHidden="1" w:unhideWhenUsed="1"/>
-    <w:lsdException w:name="HTML Address" w:semiHidden="1" w:unhideWhenUsed="1"/>
-    <w:lsdException w:name="HTML Cite" w:semiHidden="1" w:unhideWhenUsed="1"/>
-    <w:lsdException w:name="HTML Code" w:semiHidden="1" w:unhideWhenUsed="1"/>
-    <w:lsdException w:name="HTML Definition" w:semiHidden="1" w:unhideWhenUsed="1"/>
-    <w:lsdException w:name="HTML Keyboard" w:semiHidden="1" w:unhideWhenUsed="1"/>
-    <w:lsdException w:name="HTML Preformatted" w:semiHidden="1" w:unhideWhenUsed="1"/>
-    <w:lsdException w:name="HTML Sample" w:semiHidden="1" w:unhideWhenUsed="1"/>
-    <w:lsdException w:name="HTML Typewriter" w:semiHidden="1" w:unhideWhenUsed="1"/>
-    <w:lsdException w:name="HTML Variable" w:semiHidden="1" w:unhideWhenUsed="1"/>
-    <w:lsdException w:name="Normal Table" w:semiHidden="1" w:unhideWhenUsed="1"/>
-    <w:lsdException w:name="annotation subject" w:semiHidden="1" w:unhideWhenUsed="1"/>
-    <w:lsdException w:name="No List" w:semiHidden="1" w:unhideWhenUsed="1"/>
-    <w:lsdException w:name="Outline List 1" w:semiHidden="1" w:unhideWhenUsed="1"/>
-    <w:lsdException w:name="Outline List 2" w:semiHidden="1" w:unhideWhenUsed="1"/>
-    <w:lsdException w:name="Outline List 3" w:semiHidden="1" w:unhideWhenUsed="1"/>
-    <w:lsdException w:name="Table Simple 1" w:semiHidden="1" w:unhideWhenUsed="1"/>
-    <w:lsdException w:name="Table Simple 2" w:semiHidden="1" w:unhideWhenUsed="1"/>
-    <w:lsdException w:name="Table Simple 3" w:semiHidden="1" w:unhideWhenUsed="1"/>
-    <w:lsdException w:name="Table Classic 1" w:semiHidden="1" w:unhideWhenUsed="1"/>
-    <w:lsdException w:name="Table Classic 2" w:semiHidden="1" w:unhideWhenUsed="1"/>
-    <w:lsdException w:name="Table Classic 3" w:semiHidden="1" w:unhideWhenUsed="1"/>
-    <w:lsdException w:name="Table Classic 4" w:semiHidden="1" w:unhideWhenUsed="1"/>
-    <w:lsdException w:name="Table Colorful 1" w:semiHidden="1" w:unhideWhenUsed="1"/>
-    <w:lsdException w:name="Table Colorful 2" w:semiHidden="1" w:unhideWhenUsed="1"/>
-    <w:lsdException w:name="Table Colorful 3" w:semiHidden="1" w:unhideWhenUsed="1"/>
-    <w:lsdException w:name="Table Columns 1" w:semiHidden="1" w:unhideWhenUsed="1"/>
-    <w:lsdException w:name="Table Columns 2" w:semiHidden="1" w:unhideWhenUsed="1"/>
-    <w:lsdException w:name="Table Columns 3" w:semiHidden="1" w:unhideWhenUsed="1"/>
-    <w:lsdException w:name="Table Columns 4" w:semiHidden="1" w:unhideWhenUsed="1"/>
-    <w:lsdException w:name="Table Columns 5" w:semiHidden="1" w:unhideWhenUsed="1"/>
-    <w:lsdException w:name="Table Grid 1" w:semiHidden="1" w:unhideWhenUsed="1"/>
-    <w:lsdException w:name="Table Grid 2" w:semiHidden="1" w:unhideWhenUsed="1"/>
-    <w:lsdException w:name="Table Grid 3" w:semiHidden="1" w:unhideWhenUsed="1"/>
-    <w:lsdException w:name="Table Grid 4" w:semiHidden="1" w:unhideWhenUsed="1"/>
-    <w:lsdException w:name="Table Grid 5" w:semiHidden="1" w:unhideWhenUsed="1"/>
-    <w:lsdException w:name="Table Grid 6" w:semiHidden="1" w:unhideWhenUsed="1"/>
-    <w:lsdException w:name="Table Grid 7" w:semiHidden="1" w:unhideWhenUsed="1"/>
-    <w:lsdException w:name="Table Grid 8" w:semiHidden="1" w:unhideWhenUsed="1"/>
-    <w:lsdException w:name="Table List 1" w:semiHidden="1" w:unhideWhenUsed="1"/>
-    <w:lsdException w:name="Table List 2" w:semiHidden="1" w:unhideWhenUsed="1"/>
-    <w:lsdException w:name="Table List 3" w:semiHidden="1" w:unhideWhenUsed="1"/>
-    <w:lsdException w:name="Table List 4" w:semiHidden="1" w:unhideWhenUsed="1"/>
-    <w:lsdException w:name="Table List 5" w:semiHidden="1" w:unhideWhenUsed="1"/>
-    <w:lsdException w:name="Table List 6" w:semiHidden="1" w:unhideWhenUsed="1"/>
-    <w:lsdException w:name="Table List 7" w:semiHidden="1" w:unhideWhenUsed="1"/>
-    <w:lsdException w:name="Table List 8" w:semiHidden="1" w:unhideWhenUsed="1"/>
-    <w:lsdException w:name="Table 3D effects 1" w:semiHidden="1" w:unhideWhenUsed="1"/>
-    <w:lsdException w:name="Table 3D effects 2" w:semiHidden="1" w:unhideWhenUsed="1"/>
-    <w:lsdException w:name="Table 3D effects 3" w:semiHidden="1" w:unhideWhenUsed="1"/>
-    <w:lsdException w:name="Table Contemporary" w:semiHidden="1" w:unhideWhenUsed="1"/>
-    <w:lsdException w:name="Table Elegant" w:semiHidden="1" w:unhideWhenUsed="1"/>
-    <w:lsdException w:name="Table Professional" w:semiHidden="1" w:unhideWhenUsed="1"/>
-    <w:lsdException w:name="Table Subtle 1" w:semiHidden="1" w:unhideWhenUsed="1"/>
-    <w:lsdException w:name="Table Subtle 2" w:semiHidden="1" w:unhideWhenUsed="1"/>
-    <w:lsdException w:name="Table Web 1" w:semiHidden="1" w:unhideWhenUsed="1"/>
-    <w:lsdException w:name="Table Web 2" w:semiHidden="1" w:unhideWhenUsed="1"/>
-    <w:lsdException w:name="Table Web 3" w:semiHidden="1" w:unhideWhenUsed="1"/>
-    <w:lsdException w:name="Balloon Text" w:semiHidden="1" w:unhideWhenUsed="1"/>
-    <w:lsdException w:name="Table Theme" w:semiHidden="1" w:unhideWhenUsed="1"/>
-    <w:lsdException w:name="Placeholder Text" w:semiHidden="1" w:uiPriority="99"/>
-    <w:lsdException w:name="No Spacing" w:uiPriority="1" w:qFormat="1"/>
-    <w:lsdException w:name="Light Shading" w:uiPriority="60"/>
-    <w:lsdException w:name="Light List" w:uiPriority="61"/>
-    <w:lsdException w:name="Light Grid" w:uiPriority="62"/>
-    <w:lsdException w:name="Medium Shading 1" w:uiPriority="63"/>
-    <w:lsdException w:name="Medium Shading 2" w:uiPriority="64"/>
-    <w:lsdException w:name="Medium List 1" w:uiPriority="65"/>
-    <w:lsdException w:name="Medium List 2" w:uiPriority="66"/>
-    <w:lsdException w:name="Medium Grid 1" w:uiPriority="67"/>
-    <w:lsdException w:name="Medium Grid 2" w:uiPriority="68"/>
-    <w:lsdException w:name="Medium Grid 3" w:uiPriority="69"/>
-    <w:lsdException w:name="Dark List" w:uiPriority="70"/>
-    <w:lsdException w:name="Colorful Shading" w:uiPriority="71"/>
-    <w:lsdException w:name="Colorful List" w:uiPriority="72"/>
-    <w:lsdException w:name="Colorful Grid" w:uiPriority="73"/>
-    <w:lsdException w:name="Light Shading Accent 1" w:uiPriority="60"/>
-    <w:lsdException w:name="Light List Accent 1" w:uiPriority="61"/>
-    <w:lsdException w:name="Light Grid Accent 1" w:uiPriority="62"/>
-    <w:lsdException w:name="Medium Shading 1 Accent 1" w:uiPriority="63"/>
-    <w:lsdException w:name="Medium Shading 2 Accent 1" w:uiPriority="64"/>
-    <w:lsdException w:name="Medium List 1 Accent 1" w:uiPriority="65"/>
-    <w:lsdException w:name="Revision" w:semiHidden="1" w:uiPriority="99"/>
-    <w:lsdException w:name="List Paragraph" w:uiPriority="34" w:qFormat="1"/>
-    <w:lsdException w:name="Quote" w:uiPriority="29" w:qFormat="1"/>
-    <w:lsdException w:name="Intense Quote" w:uiPriority="30" w:qFormat="1"/>
-    <w:lsdException w:name="Medium List 2 Accent 1" w:uiPriority="66"/>
-    <w:lsdException w:name="Medium Grid 1 Accent 1" w:uiPriority="67"/>
-    <w:lsdException w:name="Medium Grid 2 Accent 1" w:uiPriority="68"/>
-    <w:lsdException w:name="Medium Grid 3 Accent 1" w:uiPriority="69"/>
-    <w:lsdException w:name="Dark List Accent 1" w:uiPriority="70"/>
-    <w:lsdException w:name="Colorful Shading Accent 1" w:uiPriority="71"/>
-    <w:lsdException w:name="Colorful List Accent 1" w:uiPriority="72"/>
-    <w:lsdException w:name="Colorful Grid Accent 1" w:uiPriority="73"/>
-    <w:lsdException w:name="Light Shading Accent 2" w:uiPriority="60"/>
-    <w:lsdException w:name="Light List Accent 2" w:uiPriority="61"/>
-    <w:lsdException w:name="Light Grid Accent 2" w:uiPriority="62"/>
-    <w:lsdException w:name="Medium Shading 1 Accent 2" w:uiPriority="63"/>
-    <w:lsdException w:name="Medium Shading 2 Accent 2" w:uiPriority="64"/>
-    <w:lsdException w:name="Medium List 1 Accent 2" w:uiPriority="65"/>
-    <w:lsdException w:name="Medium List 2 Accent 2" w:uiPriority="66"/>
-    <w:lsdException w:name="Medium Grid 1 Accent 2" w:uiPriority="67"/>
-    <w:lsdException w:name="Medium Grid 2 Accent 2" w:uiPriority="68"/>
-    <w:lsdException w:name="Medium Grid 3 Accent 2" w:uiPriority="69"/>
-    <w:lsdException w:name="Dark List Accent 2" w:uiPriority="70"/>
-    <w:lsdException w:name="Colorful Shading Accent 2" w:uiPriority="71"/>
-    <w:lsdException w:name="Colorful List Accent 2" w:uiPriority="72"/>
-    <w:lsdException w:name="Colorful Grid Accent 2" w:uiPriority="73"/>
-    <w:lsdException w:name="Light Shading Accent 3" w:uiPriority="60"/>
-    <w:lsdException w:name="Light List Accent 3" w:uiPriority="61"/>
-    <w:lsdException w:name="Light Grid Accent 3" w:uiPriority="62"/>
-    <w:lsdException w:name="Medium Shading 1 Accent 3" w:uiPriority="63"/>
-    <w:lsdException w:name="Medium Shading 2 Accent 3" w:uiPriority="64"/>
-    <w:lsdException w:name="Medium List 1 Accent 3" w:uiPriority="65"/>
-    <w:lsdException w:name="Medium List 2 Accent 3" w:uiPriority="66"/>
-    <w:lsdException w:name="Medium Grid 1 Accent 3" w:uiPriority="67"/>
-    <w:lsdException w:name="Medium Grid 2 Accent 3" w:uiPriority="68"/>
-    <w:lsdException w:name="Medium Grid 3 Accent 3" w:uiPriority="69"/>
-    <w:lsdException w:name="Dark List Accent 3" w:uiPriority="70"/>
-    <w:lsdException w:name="Colorful Shading Accent 3" w:uiPriority="71"/>
-    <w:lsdException w:name="Colorful List Accent 3" w:uiPriority="72"/>
-    <w:lsdException w:name="Colorful Grid Accent 3" w:uiPriority="73"/>
-    <w:lsdException w:name="Light Shading Accent 4" w:uiPriority="60"/>
-    <w:lsdException w:name="Light List Accent 4" w:uiPriority="61"/>
-    <w:lsdException w:name="Light Grid Accent 4" w:uiPriority="62"/>
-    <w:lsdException w:name="Medium Shading 1 Accent 4" w:uiPriority="63"/>
-    <w:lsdException w:name="Medium Shading 2 Accent 4" w:uiPriority="64"/>
-    <w:lsdException w:name="Medium List 1 Accent 4" w:uiPriority="65"/>
-    <w:lsdException w:name="Medium List 2 Accent 4" w:uiPriority="66"/>
-    <w:lsdException w:name="Medium Grid 1 Accent 4" w:uiPriority="67"/>
-    <w:lsdException w:name="Medium Grid 2 Accent 4" w:uiPriority="68"/>
-    <w:lsdException w:name="Medium Grid 3 Accent 4" w:uiPriority="69"/>
-    <w:lsdException w:name="Dark List Accent 4" w:uiPriority="70"/>
-    <w:lsdException w:name="Colorful Shading Accent 4" w:uiPriority="71"/>
-    <w:lsdException w:name="Colorful List Accent 4" w:uiPriority="72"/>
-    <w:lsdException w:name="Colorful Grid Accent 4" w:uiPriority="73"/>
-    <w:lsdException w:name="Light Shading Accent 5" w:uiPriority="60"/>
-    <w:lsdException w:name="Light List Accent 5" w:uiPriority="61"/>
-    <w:lsdException w:name="Light Grid Accent 5" w:uiPriority="62"/>
-    <w:lsdException w:name="Medium Shading 1 Accent 5" w:uiPriority="63"/>
-    <w:lsdException w:name="Medium Shading 2 Accent 5" w:uiPriority="64"/>
-    <w:lsdException w:name="Medium List 1 Accent 5" w:uiPriority="65"/>
-    <w:lsdException w:name="Medium List 2 Accent 5" w:uiPriority="66"/>
-    <w:lsdException w:name="Medium Grid 1 Accent 5" w:uiPriority="67"/>
-    <w:lsdException w:name="Medium Grid 2 Accent 5" w:uiPriority="68"/>
-    <w:lsdException w:name="Medium Grid 3 Accent 5" w:uiPriority="69"/>
-    <w:lsdException w:name="Dark List Accent 5" w:uiPriority="70"/>
-    <w:lsdException w:name="Colorful Shading Accent 5" w:uiPriority="71"/>
-    <w:lsdException w:name="Colorful List Accent 5" w:uiPriority="72"/>
-    <w:lsdException w:name="Colorful Grid Accent 5" w:uiPriority="73"/>
-    <w:lsdException w:name="Light Shading Accent 6" w:uiPriority="60"/>
-    <w:lsdException w:name="Light List Accent 6" w:uiPriority="61"/>
-    <w:lsdException w:name="Light Grid Accent 6" w:uiPriority="62"/>
-    <w:lsdException w:name="Medium Shading 1 Accent 6" w:uiPriority="63"/>
-    <w:lsdException w:name="Medium Shading 2 Accent 6" w:uiPriority="64"/>
-    <w:lsdException w:name="Medium List 1 Accent 6" w:uiPriority="65"/>
-    <w:lsdException w:name="Medium List 2 Accent 6" w:uiPriority="66"/>
-    <w:lsdException w:name="Medium Grid 1 Accent 6" w:uiPriority="67"/>
-    <w:lsdException w:name="Medium Grid 2 Accent 6" w:uiPriority="68"/>
-    <w:lsdException w:name="Medium Grid 3 Accent 6" w:uiPriority="69"/>
-    <w:lsdException w:name="Dark List Accent 6" w:uiPriority="70"/>
-    <w:lsdException w:name="Colorful Shading Accent 6" w:uiPriority="71"/>
-    <w:lsdException w:name="Colorful List Accent 6" w:uiPriority="72"/>
-    <w:lsdException w:name="Colorful Grid Accent 6" w:uiPriority="73"/>
-    <w:lsdException w:name="Subtle Emphasis" w:uiPriority="19" w:qFormat="1"/>
-    <w:lsdException w:name="Intense Emphasis" w:uiPriority="21" w:qFormat="1"/>
-    <w:lsdException w:name="Subtle Reference" w:uiPriority="31" w:qFormat="1"/>
-    <w:lsdException w:name="Intense Reference" w:uiPriority="32" w:qFormat="1"/>
-    <w:lsdException w:name="Book Title" w:uiPriority="33" w:qFormat="1"/>
-    <w:lsdException w:name="Bibliography" w:semiHidden="1" w:uiPriority="37" w:unhideWhenUsed="1"/>
-    <w:lsdException w:name="TOC Heading" w:semiHidden="1" w:uiPriority="39" w:unhideWhenUsed="1" w:qFormat="1"/>
-    <w:lsdException w:name="Plain Table 1" w:uiPriority="41"/>
-    <w:lsdException w:name="Plain Table 2" w:uiPriority="42"/>
-    <w:lsdException w:name="Plain Table 3" w:uiPriority="43"/>
-    <w:lsdException w:name="Plain Table 4" w:uiPriority="44"/>
-    <w:lsdException w:name="Plain Table 5" w:uiPriority="45"/>
-    <w:lsdException w:name="Grid Table Light" w:uiPriority="40"/>
-    <w:lsdException w:name="Grid Table 1 Light" w:uiPriority="46"/>
-    <w:lsdException w:name="Grid Table 2" w:uiPriority="47"/>
-    <w:lsdException w:name="Grid Table 3" w:uiPriority="48"/>
-    <w:lsdException w:name="Grid Table 4" w:uiPriority="49"/>
-    <w:lsdException w:name="Grid Table 5 Dark" w:uiPriority="50"/>
-    <w:lsdException w:name="Grid Table 6 Colorful" w:uiPriority="51"/>
-    <w:lsdException w:name="Grid Table 7 Colorful" w:uiPriority="52"/>
-    <w:lsdException w:name="Grid Table 1 Light Accent 1" w:uiPriority="46"/>
-    <w:lsdException w:name="Grid Table 2 Accent 1" w:uiPriority="47"/>
-    <w:lsdException w:name="Grid Table 3 Accent 1" w:uiPriority="48"/>
-    <w:lsdException w:name="Grid Table 4 Accent 1" w:uiPriority="49"/>
-    <w:lsdException w:name="Grid Table 5 Dark Accent 1" w:uiPriority="50"/>
-    <w:lsdException w:name="Grid Table 6 Colorful Accent 1" w:uiPriority="51"/>
-    <w:lsdException w:name="Grid Table 7 Colorful Accent 1" w:uiPriority="52"/>
-    <w:lsdException w:name="Grid Table 1 Light Accent 2" w:uiPriority="46"/>
-    <w:lsdException w:name="Grid Table 2 Accent 2" w:uiPriority="47"/>
-    <w:lsdException w:name="Grid Table 3 Accent 2" w:uiPriority="48"/>
-    <w:lsdException w:name="Grid Table 4 Accent 2" w:uiPriority="49"/>
-    <w:lsdException w:name="Grid Table 5 Dark Accent 2" w:uiPriority="50"/>
-    <w:lsdException w:name="Grid Table 6 Colorful Accent 2" w:uiPriority="51"/>
-    <w:lsdException w:name="Grid Table 7 Colorful Accent 2" w:uiPriority="52"/>
-    <w:lsdException w:name="Grid Table 1 Light Accent 3" w:uiPriority="46"/>
-    <w:lsdException w:name="Grid Table 2 Accent 3" w:uiPriority="47"/>
-    <w:lsdException w:name="Grid Table 3 Accent 3" w:uiPriority="48"/>
-    <w:lsdException w:name="Grid Table 4 Accent 3" w:uiPriority="49"/>
-    <w:lsdException w:name="Grid Table 5 Dark Accent 3" w:uiPriority="50"/>
-    <w:lsdException w:name="Grid Table 6 Colorful Accent 3" w:uiPriority="51"/>
-    <w:lsdException w:name="Grid Table 7 Colorful Accent 3" w:uiPriority="52"/>
-    <w:lsdException w:name="Grid Table 1 Light Accent 4" w:uiPriority="46"/>
-    <w:lsdException w:name="Grid Table 2 Accent 4" w:uiPriority="47"/>
-    <w:lsdException w:name="Grid Table 3 Accent 4" w:uiPriority="48"/>
-    <w:lsdException w:name="Grid Table 4 Accent 4" w:uiPriority="49"/>
-    <w:lsdException w:name="Grid Table 5 Dark Accent 4" w:uiPriority="50"/>
-    <w:lsdException w:name="Grid Table 6 Colorful Accent 4" w:uiPriority="51"/>
-    <w:lsdException w:name="Grid Table 7 Colorful Accent 4" w:uiPriority="52"/>
-    <w:lsdException w:name="Grid Table 1 Light Accent 5" w:uiPriority="46"/>
-    <w:lsdException w:name="Grid Table 2 Accent 5" w:uiPriority="47"/>
-    <w:lsdException w:name="Grid Table 3 Accent 5" w:uiPriority="48"/>
-    <w:lsdException w:name="Grid Table 4 Accent 5" w:uiPriority="49"/>
-    <w:lsdException w:name="Grid Table 5 Dark Accent 5" w:uiPriority="50"/>
-    <w:lsdException w:name="Grid Table 6 Colorful Accent 5" w:uiPriority="51"/>
-    <w:lsdException w:name="Grid Table 7 Colorful Accent 5" w:uiPriority="52"/>
-    <w:lsdException w:name="Grid Table 1 Light Accent 6" w:uiPriority="46"/>
-    <w:lsdException w:name="Grid Table 2 Accent 6" w:uiPriority="47"/>
-    <w:lsdException w:name="Grid Table 3 Accent 6" w:uiPriority="48"/>
-    <w:lsdException w:name="Grid Table 4 Accent 6" w:uiPriority="49"/>
-    <w:lsdException w:name="Grid Table 5 Dark Accent 6" w:uiPriority="50"/>
-    <w:lsdException w:name="Grid Table 6 Colorful Accent 6" w:uiPriority="51"/>
-    <w:lsdException w:name="Grid Table 7 Colorful Accent 6" w:uiPriority="52"/>
-    <w:lsdException w:name="List Table 1 Light" w:uiPriority="46"/>
-    <w:lsdException w:name="List Table 2" w:uiPriority="47"/>
-    <w:lsdException w:name="List Table 3" w:uiPriority="48"/>
-    <w:lsdException w:name="List Table 4" w:uiPriority="49"/>
-    <w:lsdException w:name="List Table 5 Dark" w:uiPriority="50"/>
-    <w:lsdException w:name="List Table 6 Colorful" w:uiPriority="51"/>
-    <w:lsdException w:name="List Table 7 Colorful" w:uiPriority="52"/>
-    <w:lsdException w:name="List Table 1 Light Accent 1" w:uiPriority="46"/>
-    <w:lsdException w:name="List Table 2 Accent 1" w:uiPriority="47"/>
-    <w:lsdException w:name="List Table 3 Accent 1" w:uiPriority="48"/>
-    <w:lsdException w:name="List Table 4 Accent 1" w:uiPriority="49"/>
-    <w:lsdException w:name="List Table 5 Dark Accent 1" w:uiPriority="50"/>
-    <w:lsdException w:name="List Table 6 Colorful Accent 1" w:uiPriority="51"/>
-    <w:lsdException w:name="List Table 7 Colorful Accent 1" w:uiPriority="52"/>
-    <w:lsdException w:name="List Table 1 Light Accent 2" w:uiPriority="46"/>
-    <w:lsdException w:name="List Table 2 Accent 2" w:uiPriority="47"/>
-    <w:lsdException w:name="List Table 3 Accent 2" w:uiPriority="48"/>
-    <w:lsdException w:name="List Table 4 Accent 2" w:uiPriority="49"/>
-    <w:lsdException w:name="List Table 5 Dark Accent 2" w:uiPriority="50"/>
-    <w:lsdException w:name="List Table 6 Colorful Accent 2" w:uiPriority="51"/>
-    <w:lsdException w:name="List Table 7 Colorful Accent 2" w:uiPriority="52"/>
-    <w:lsdException w:name="List Table 1 Light Accent 3" w:uiPriority="46"/>
-    <w:lsdException w:name="List Table 2 Accent 3" w:uiPriority="47"/>
-    <w:lsdException w:name="List Table 3 Accent 3" w:uiPriority="48"/>
-    <w:lsdException w:name="List Table 4 Accent 3" w:uiPriority="49"/>
-    <w:lsdException w:name="List Table 5 Dark Accent 3" w:uiPriority="50"/>
-    <w:lsdException w:name="List Table 6 Colorful Accent 3" w:uiPriority="51"/>
-    <w:lsdException w:name="List Table 7 Colorful Accent 3" w:uiPriority="52"/>
-    <w:lsdException w:name="List Table 1 Light Accent 4" w:uiPriority="46"/>
-    <w:lsdException w:name="List Table 2 Accent 4" w:uiPriority="47"/>
-    <w:lsdException w:name="List Table 3 Accent 4" w:uiPriority="48"/>
-    <w:lsdException w:name="List Table 4 Accent 4" w:uiPriority="49"/>
-    <w:lsdException w:name="List Table 5 Dark Accent 4" w:uiPriority="50"/>
-    <w:lsdException w:name="List Table 6 Colorful Accent 4" w:uiPriority="51"/>
-    <w:lsdException w:name="List Table 7 Colorful Accent 4" w:uiPriority="52"/>
-    <w:lsdException w:name="List Table 1 Light Accent 5" w:uiPriority="46"/>
-    <w:lsdException w:name="List Table 2 Accent 5" w:uiPriority="47"/>
-    <w:lsdException w:name="List Table 3 Accent 5" w:uiPriority="48"/>
-    <w:lsdException w:name="List Table 4 Accent 5" w:uiPriority="49"/>
-    <w:lsdException w:name="List Table 5 Dark Accent 5" w:uiPriority="50"/>
-    <w:lsdException w:name="List Table 6 Colorful Accent 5" w:uiPriority="51"/>
-    <w:lsdException w:name="List Table 7 Colorful Accent 5" w:uiPriority="52"/>
-    <w:lsdException w:name="List Table 1 Light Accent 6" w:uiPriority="46"/>
-    <w:lsdException w:name="List Table 2 Accent 6" w:uiPriority="47"/>
-    <w:lsdException w:name="List Table 3 Accent 6" w:uiPriority="48"/>
-    <w:lsdException w:name="List Table 4 Accent 6" w:uiPriority="49"/>
-    <w:lsdException w:name="List Table 5 Dark Accent 6" w:uiPriority="50"/>
-    <w:lsdException w:name="List Table 6 Colorful Accent 6" w:uiPriority="51"/>
-    <w:lsdException w:name="List Table 7 Colorful Accent 6" w:uiPriority="52"/>
+  <w:latentStyles w:defLockedState="0" w:defUIPriority="0" w:defSemiHidden="1" w:defUnhideWhenUsed="1" w:defQFormat="0" w:count="267">
+    <w:lsdException w:name="Normal" w:semiHidden="0" w:unhideWhenUsed="0" w:qFormat="1"/>
+    <w:lsdException w:name="heading 1" w:semiHidden="0" w:unhideWhenUsed="0" w:qFormat="1"/>
+    <w:lsdException w:name="heading 2" w:semiHidden="0" w:unhideWhenUsed="0" w:qFormat="1"/>
+    <w:lsdException w:name="heading 3" w:semiHidden="0" w:unhideWhenUsed="0" w:qFormat="1"/>
+    <w:lsdException w:name="heading 4" w:semiHidden="0" w:unhideWhenUsed="0" w:qFormat="1"/>
+    <w:lsdException w:name="heading 5" w:semiHidden="0" w:unhideWhenUsed="0" w:qFormat="1"/>
+    <w:lsdException w:name="heading 6" w:semiHidden="0" w:unhideWhenUsed="0" w:qFormat="1"/>
+    <w:lsdException w:name="heading 7" w:qFormat="1"/>
+    <w:lsdException w:name="heading 8" w:qFormat="1"/>
+    <w:lsdException w:name="heading 9" w:qFormat="1"/>
+    <w:lsdException w:name="caption" w:qFormat="1"/>
+    <w:lsdException w:name="List Number" w:semiHidden="0" w:unhideWhenUsed="0"/>
+    <w:lsdException w:name="List 4" w:semiHidden="0" w:unhideWhenUsed="0"/>
+    <w:lsdException w:name="List 5" w:semiHidden="0" w:unhideWhenUsed="0"/>
+    <w:lsdException w:name="Title" w:semiHidden="0" w:unhideWhenUsed="0" w:qFormat="1"/>
+    <w:lsdException w:name="Subtitle" w:semiHidden="0" w:unhideWhenUsed="0" w:qFormat="1"/>
+    <w:lsdException w:name="Salutation" w:semiHidden="0" w:unhideWhenUsed="0"/>
+    <w:lsdException w:name="Date" w:semiHidden="0" w:unhideWhenUsed="0"/>
+    <w:lsdException w:name="Body Text First Indent" w:semiHidden="0" w:unhideWhenUsed="0"/>
+    <w:lsdException w:name="Hyperlink" w:uiPriority="99"/>
+    <w:lsdException w:name="Strong" w:semiHidden="0" w:unhideWhenUsed="0" w:qFormat="1"/>
+    <w:lsdException w:name="Emphasis" w:semiHidden="0" w:unhideWhenUsed="0" w:qFormat="1"/>
+    <w:lsdException w:name="Table Grid" w:semiHidden="0" w:unhideWhenUsed="0"/>
+    <w:lsdException w:name="Placeholder Text" w:uiPriority="99" w:unhideWhenUsed="0"/>
+    <w:lsdException w:name="No Spacing" w:semiHidden="0" w:uiPriority="1" w:unhideWhenUsed="0" w:qFormat="1"/>
+    <w:lsdException w:name="Light Shading" w:semiHidden="0" w:uiPriority="60" w:unhideWhenUsed="0"/>
+    <w:lsdException w:name="Light List" w:semiHidden="0" w:uiPriority="61" w:unhideWhenUsed="0"/>
+    <w:lsdException w:name="Light Grid" w:semiHidden="0" w:uiPriority="62" w:unhideWhenUsed="0"/>
+    <w:lsdException w:name="Medium Shading 1" w:semiHidden="0" w:uiPriority="63" w:unhideWhenUsed="0"/>
+    <w:lsdException w:name="Medium Shading 2" w:semiHidden="0" w:uiPriority="64" w:unhideWhenUsed="0"/>
+    <w:lsdException w:name="Medium List 1" w:semiHidden="0" w:uiPriority="65" w:unhideWhenUsed="0"/>
+    <w:lsdException w:name="Medium List 2" w:semiHidden="0" w:uiPriority="66" w:unhideWhenUsed="0"/>
+    <w:lsdException w:name="Medium Grid 1" w:semiHidden="0" w:uiPriority="67" w:unhideWhenUsed="0"/>
+    <w:lsdException w:name="Medium Grid 2" w:semiHidden="0" w:uiPriority="68" w:unhideWhenUsed="0"/>
+    <w:lsdException w:name="Medium Grid 3" w:semiHidden="0" w:uiPriority="69" w:unhideWhenUsed="0"/>
+    <w:lsdException w:name="Dark List" w:semiHidden="0" w:uiPriority="70" w:unhideWhenUsed="0"/>
+    <w:lsdException w:name="Colorful Shading" w:semiHidden="0" w:uiPriority="71" w:unhideWhenUsed="0"/>
+    <w:lsdException w:name="Colorful List" w:semiHidden="0" w:uiPriority="72" w:unhideWhenUsed="0"/>
+    <w:lsdException w:name="Colorful Grid" w:semiHidden="0" w:uiPriority="73" w:unhideWhenUsed="0"/>
+    <w:lsdException w:name="Light Shading Accent 1" w:semiHidden="0" w:uiPriority="60" w:unhideWhenUsed="0"/>
+    <w:lsdException w:name="Light List Accent 1" w:semiHidden="0" w:uiPriority="61" w:unhideWhenUsed="0"/>
+    <w:lsdException w:name="Light Grid Accent 1" w:semiHidden="0" w:uiPriority="62" w:unhideWhenUsed="0"/>
+    <w:lsdException w:name="Medium Shading 1 Accent 1" w:semiHidden="0" w:uiPriority="63" w:unhideWhenUsed="0"/>
+    <w:lsdException w:name="Medium Shading 2 Accent 1" w:semiHidden="0" w:uiPriority="64" w:unhideWhenUsed="0"/>
+    <w:lsdException w:name="Medium List 1 Accent 1" w:semiHidden="0" w:uiPriority="65" w:unhideWhenUsed="0"/>
+    <w:lsdException w:name="Revision" w:uiPriority="99" w:unhideWhenUsed="0"/>
+    <w:lsdException w:name="List Paragraph" w:semiHidden="0" w:uiPriority="34" w:unhideWhenUsed="0" w:qFormat="1"/>
+    <w:lsdException w:name="Quote" w:semiHidden="0" w:uiPriority="29" w:unhideWhenUsed="0" w:qFormat="1"/>
+    <w:lsdException w:name="Intense Quote" w:semiHidden="0" w:uiPriority="30" w:unhideWhenUsed="0" w:qFormat="1"/>
+    <w:lsdException w:name="Medium List 2 Accent 1" w:semiHidden="0" w:uiPriority="66" w:unhideWhenUsed="0"/>
+    <w:lsdException w:name="Medium Grid 1 Accent 1" w:semiHidden="0" w:uiPriority="67" w:unhideWhenUsed="0"/>
+    <w:lsdException w:name="Medium Grid 2 Accent 1" w:semiHidden="0" w:uiPriority="68" w:unhideWhenUsed="0"/>
+    <w:lsdException w:name="Medium Grid 3 Accent 1" w:semiHidden="0" w:uiPriority="69" w:unhideWhenUsed="0"/>
+    <w:lsdException w:name="Dark List Accent 1" w:semiHidden="0" w:uiPriority="70" w:unhideWhenUsed="0"/>
+    <w:lsdException w:name="Colorful Shading Accent 1" w:semiHidden="0" w:uiPriority="71" w:unhideWhenUsed="0"/>
+    <w:lsdException w:name="Colorful List Accent 1" w:semiHidden="0" w:uiPriority="72" w:unhideWhenUsed="0"/>
+    <w:lsdException w:name="Colorful Grid Accent 1" w:semiHidden="0" w:uiPriority="73" w:unhideWhenUsed="0"/>
+    <w:lsdException w:name="Light Shading Accent 2" w:semiHidden="0" w:uiPriority="60" w:unhideWhenUsed="0"/>
+    <w:lsdException w:name="Light List Accent 2" w:semiHidden="0" w:uiPriority="61" w:unhideWhenUsed="0"/>
+    <w:lsdException w:name="Light Grid Accent 2" w:semiHidden="0" w:uiPriority="62" w:unhideWhenUsed="0"/>
+    <w:lsdException w:name="Medium Shading 1 Accent 2" w:semiHidden="0" w:uiPriority="63" w:unhideWhenUsed="0"/>
+    <w:lsdException w:name="Medium Shading 2 Accent 2" w:semiHidden="0" w:uiPriority="64" w:unhideWhenUsed="0"/>
+    <w:lsdException w:name="Medium List 1 Accent 2" w:semiHidden="0" w:uiPriority="65" w:unhideWhenUsed="0"/>
+    <w:lsdException w:name="Medium List 2 Accent 2" w:semiHidden="0" w:uiPriority="66" w:unhideWhenUsed="0"/>
+    <w:lsdException w:name="Medium Grid 1 Accent 2" w:semiHidden="0" w:uiPriority="67" w:unhideWhenUsed="0"/>
+    <w:lsdException w:name="Medium Grid 2 Accent 2" w:semiHidden="0" w:uiPriority="68" w:unhideWhenUsed="0"/>
+    <w:lsdException w:name="Medium Grid 3 Accent 2" w:semiHidden="0" w:uiPriority="69" w:unhideWhenUsed="0"/>
+    <w:lsdException w:name="Dark List Accent 2" w:semiHidden="0" w:uiPriority="70" w:unhideWhenUsed="0"/>
+    <w:lsdException w:name="Colorful Shading Accent 2" w:semiHidden="0" w:uiPriority="71" w:unhideWhenUsed="0"/>
+    <w:lsdException w:name="Colorful List Accent 2" w:semiHidden="0" w:uiPriority="72" w:unhideWhenUsed="0"/>
+    <w:lsdException w:name="Colorful Grid Accent 2" w:semiHidden="0" w:uiPriority="73" w:unhideWhenUsed="0"/>
+    <w:lsdException w:name="Light Shading Accent 3" w:semiHidden="0" w:uiPriority="60" w:unhideWhenUsed="0"/>
+    <w:lsdException w:name="Light List Accent 3" w:semiHidden="0" w:uiPriority="61" w:unhideWhenUsed="0"/>
+    <w:lsdException w:name="Light Grid Accent 3" w:semiHidden="0" w:uiPriority="62" w:unhideWhenUsed="0"/>
+    <w:lsdException w:name="Medium Shading 1 Accent 3" w:semiHidden="0" w:uiPriority="63" w:unhideWhenUsed="0"/>
+    <w:lsdException w:name="Medium Shading 2 Accent 3" w:semiHidden="0" w:uiPriority="64" w:unhideWhenUsed="0"/>
+    <w:lsdException w:name="Medium List 1 Accent 3" w:semiHidden="0" w:uiPriority="65" w:unhideWhenUsed="0"/>
+    <w:lsdException w:name="Medium List 2 Accent 3" w:semiHidden="0" w:uiPriority="66" w:unhideWhenUsed="0"/>
+    <w:lsdException w:name="Medium Grid 1 Accent 3" w:semiHidden="0" w:uiPriority="67" w:unhideWhenUsed="0"/>
+    <w:lsdException w:name="Medium Grid 2 Accent 3" w:semiHidden="0" w:uiPriority="68" w:unhideWhenUsed="0"/>
+    <w:lsdException w:name="Medium Grid 3 Accent 3" w:semiHidden="0" w:uiPriority="69" w:unhideWhenUsed="0"/>
+    <w:lsdException w:name="Dark List Accent 3" w:semiHidden="0" w:uiPriority="70" w:unhideWhenUsed="0"/>
+    <w:lsdException w:name="Colorful Shading Accent 3" w:semiHidden="0" w:uiPriority="71" w:unhideWhenUsed="0"/>
+    <w:lsdException w:name="Colorful List Accent 3" w:semiHidden="0" w:uiPriority="72" w:unhideWhenUsed="0"/>
+    <w:lsdException w:name="Colorful Grid Accent 3" w:semiHidden="0" w:uiPriority="73" w:unhideWhenUsed="0"/>
+    <w:lsdException w:name="Light Shading Accent 4" w:semiHidden="0" w:uiPriority="60" w:unhideWhenUsed="0"/>
+    <w:lsdException w:name="Light List Accent 4" w:semiHidden="0" w:uiPriority="61" w:unhideWhenUsed="0"/>
+    <w:lsdException w:name="Light Grid Accent 4" w:semiHidden="0" w:uiPriority="62" w:unhideWhenUsed="0"/>
+    <w:lsdException w:name="Medium Shading 1 Accent 4" w:semiHidden="0" w:uiPriority="63" w:unhideWhenUsed="0"/>
+    <w:lsdException w:name="Medium Shading 2 Accent 4" w:semiHidden="0" w:uiPriority="64" w:unhideWhenUsed="0"/>
+    <w:lsdException w:name="Medium List 1 Accent 4" w:semiHidden="0" w:uiPriority="65" w:unhideWhenUsed="0"/>
+    <w:lsdException w:name="Medium List 2 Accent 4" w:semiHidden="0" w:uiPriority="66" w:unhideWhenUsed="0"/>
+    <w:lsdException w:name="Medium Grid 1 Accent 4" w:semiHidden="0" w:uiPriority="67" w:unhideWhenUsed="0"/>
+    <w:lsdException w:name="Medium Grid 2 Accent 4" w:semiHidden="0" w:uiPriority="68" w:unhideWhenUsed="0"/>
+    <w:lsdException w:name="Medium Grid 3 Accent 4" w:semiHidden="0" w:uiPriority="69" w:unhideWhenUsed="0"/>
+    <w:lsdException w:name="Dark List Accent 4" w:semiHidden="0" w:uiPriority="70" w:unhideWhenUsed="0"/>
+    <w:lsdException w:name="Colorful Shading Accent 4" w:semiHidden="0" w:uiPriority="71" w:unhideWhenUsed="0"/>
+    <w:lsdException w:name="Colorful List Accent 4" w:semiHidden="0" w:uiPriority="72" w:unhideWhenUsed="0"/>
+    <w:lsdException w:name="Colorful Grid Accent 4" w:semiHidden="0" w:uiPriority="73" w:unhideWhenUsed="0"/>
+    <w:lsdException w:name="Light Shading Accent 5" w:semiHidden="0" w:uiPriority="60" w:unhideWhenUsed="0"/>
+    <w:lsdException w:name="Light List Accent 5" w:semiHidden="0" w:uiPriority="61" w:unhideWhenUsed="0"/>
+    <w:lsdException w:name="Light Grid Accent 5" w:semiHidden="0" w:uiPriority="62" w:unhideWhenUsed="0"/>
+    <w:lsdException w:name="Medium Shading 1 Accent 5" w:semiHidden="0" w:uiPriority="63" w:unhideWhenUsed="0"/>
+    <w:lsdException w:name="Medium Shading 2 Accent 5" w:semiHidden="0" w:uiPriority="64" w:unhideWhenUsed="0"/>
+    <w:lsdException w:name="Medium List 1 Accent 5" w:semiHidden="0" w:uiPriority="65" w:unhideWhenUsed="0"/>
+    <w:lsdException w:name="Medium List 2 Accent 5" w:semiHidden="0" w:uiPriority="66" w:unhideWhenUsed="0"/>
+    <w:lsdException w:name="Medium Grid 1 Accent 5" w:semiHidden="0" w:uiPriority="67" w:unhideWhenUsed="0"/>
+    <w:lsdException w:name="Medium Grid 2 Accent 5" w:semiHidden="0" w:uiPriority="68" w:unhideWhenUsed="0"/>
+    <w:lsdException w:name="Medium Grid 3 Accent 5" w:semiHidden="0" w:uiPriority="69" w:unhideWhenUsed="0"/>
+    <w:lsdException w:name="Dark List Accent 5" w:semiHidden="0" w:uiPriority="70" w:unhideWhenUsed="0"/>
+    <w:lsdException w:name="Colorful Shading Accent 5" w:semiHidden="0" w:uiPriority="71" w:unhideWhenUsed="0"/>
+    <w:lsdException w:name="Colorful List Accent 5" w:semiHidden="0" w:uiPriority="72" w:unhideWhenUsed="0"/>
+    <w:lsdException w:name="Colorful Grid Accent 5" w:semiHidden="0" w:uiPriority="73" w:unhideWhenUsed="0"/>
+    <w:lsdException w:name="Light Shading Accent 6" w:semiHidden="0" w:uiPriority="60" w:unhideWhenUsed="0"/>
+    <w:lsdException w:name="Light List Accent 6" w:semiHidden="0" w:uiPriority="61" w:unhideWhenUsed="0"/>
+    <w:lsdException w:name="Light Grid Accent 6" w:semiHidden="0" w:uiPriority="62" w:unhideWhenUsed="0"/>
+    <w:lsdException w:name="Medium Shading 1 Accent 6" w:semiHidden="0" w:uiPriority="63" w:unhideWhenUsed="0"/>
+    <w:lsdException w:name="Medium Shading 2 Accent 6" w:semiHidden="0" w:uiPriority="64" w:unhideWhenUsed="0"/>
+    <w:lsdException w:name="Medium List 1 Accent 6" w:semiHidden="0" w:uiPriority="65" w:unhideWhenUsed="0"/>
+    <w:lsdException w:name="Medium List 2 Accent 6" w:semiHidden="0" w:uiPriority="66" w:unhideWhenUsed="0"/>
+    <w:lsdException w:name="Medium Grid 1 Accent 6" w:semiHidden="0" w:uiPriority="67" w:unhideWhenUsed="0"/>
+    <w:lsdException w:name="Medium Grid 2 Accent 6" w:semiHidden="0" w:uiPriority="68" w:unhideWhenUsed="0"/>
+    <w:lsdException w:name="Medium Grid 3 Accent 6" w:semiHidden="0" w:uiPriority="69" w:unhideWhenUsed="0"/>
+    <w:lsdException w:name="Dark List Accent 6" w:semiHidden="0" w:uiPriority="70" w:unhideWhenUsed="0"/>
+    <w:lsdException w:name="Colorful Shading Accent 6" w:semiHidden="0" w:uiPriority="71" w:unhideWhenUsed="0"/>
+    <w:lsdException w:name="Colorful List Accent 6" w:semiHidden="0" w:uiPriority="72" w:unhideWhenUsed="0"/>
+    <w:lsdException w:name="Colorful Grid Accent 6" w:semiHidden="0" w:uiPriority="73" w:unhideWhenUsed="0"/>
+    <w:lsdException w:name="Subtle Emphasis" w:semiHidden="0" w:uiPriority="19" w:unhideWhenUsed="0" w:qFormat="1"/>
+    <w:lsdException w:name="Intense Emphasis" w:semiHidden="0" w:uiPriority="21" w:unhideWhenUsed="0" w:qFormat="1"/>
+    <w:lsdException w:name="Subtle Reference" w:semiHidden="0" w:uiPriority="31" w:unhideWhenUsed="0" w:qFormat="1"/>
+    <w:lsdException w:name="Intense Reference" w:semiHidden="0" w:uiPriority="32" w:unhideWhenUsed="0" w:qFormat="1"/>
+    <w:lsdException w:name="Book Title" w:semiHidden="0" w:uiPriority="33" w:unhideWhenUsed="0" w:qFormat="1"/>
+    <w:lsdException w:name="Bibliography" w:uiPriority="37"/>
+    <w:lsdException w:name="TOC Heading" w:uiPriority="39" w:qFormat="1"/>
   </w:latentStyles>
   <w:style w:type="paragraph" w:default="1" w:styleId="Normal">
     <w:name w:val="Normal"/>
@@ -8919,7 +9402,7 @@
       <w:szCs w:val="28"/>
     </w:rPr>
   </w:style>
-  <w:style w:type="paragraph" w:styleId="Descripcin">
+  <w:style w:type="paragraph" w:styleId="Epgrafe">
     <w:name w:val="caption"/>
     <w:basedOn w:val="Normal"/>
     <w:next w:val="Textoindependiente"/>
@@ -8990,7 +9473,7 @@
   </w:style>
   <w:style w:type="paragraph" w:styleId="Subttulo">
     <w:name w:val="Subtitle"/>
-    <w:basedOn w:val="Puesto"/>
+    <w:basedOn w:val="Ttulo"/>
     <w:next w:val="Textoindependiente"/>
     <w:qFormat/>
     <w:pPr>
@@ -9002,7 +9485,928 @@
       <w:szCs w:val="22"/>
     </w:rPr>
   </w:style>
-  <w:style w:type="paragraph" w:styleId="Puesto">
+  <w:style w:type="paragraph" w:styleId="Ttulo">
+    <w:name w:val="Title"/>
+    <w:basedOn w:val="Normal"/>
+    <w:next w:val="Subttulo"/>
+    <w:qFormat/>
+    <w:pPr>
+      <w:keepNext/>
+      <w:keepLines/>
+      <w:spacing w:before="140"/>
+      <w:jc w:val="center"/>
+    </w:pPr>
+    <w:rPr>
+      <w:caps/>
+      <w:spacing w:val="60"/>
+      <w:kern w:val="20"/>
+      <w:sz w:val="44"/>
+      <w:szCs w:val="44"/>
+    </w:rPr>
+  </w:style>
+  <w:style w:type="character" w:customStyle="1" w:styleId="TextoindependienteCar">
+    <w:name w:val="Texto independiente Car"/>
+    <w:basedOn w:val="Fuentedeprrafopredeter"/>
+    <w:link w:val="Textoindependiente"/>
+    <w:locked/>
+    <w:rPr>
+      <w:rFonts w:ascii="Garamond" w:hAnsi="Garamond" w:hint="default"/>
+      <w:sz w:val="22"/>
+      <w:lang w:val="es-ES" w:eastAsia="es-ES" w:bidi="es-ES"/>
+    </w:rPr>
+  </w:style>
+  <w:style w:type="character" w:customStyle="1" w:styleId="BlockQuotationChar">
+    <w:name w:val="Block Quotation Char"/>
+    <w:basedOn w:val="Fuentedeprrafopredeter"/>
+    <w:link w:val="BlockQuotation"/>
+    <w:locked/>
+    <w:rPr>
+      <w:rFonts w:ascii="Garamond" w:hAnsi="Garamond" w:hint="default"/>
+      <w:i/>
+      <w:iCs w:val="0"/>
+      <w:sz w:val="22"/>
+      <w:lang w:val="es-ES" w:eastAsia="es-ES" w:bidi="es-ES"/>
+    </w:rPr>
+  </w:style>
+  <w:style w:type="paragraph" w:customStyle="1" w:styleId="BlockQuotation">
+    <w:name w:val="Block Quotation"/>
+    <w:basedOn w:val="Textoindependiente"/>
+    <w:link w:val="BlockQuotationChar"/>
+    <w:pPr>
+      <w:keepLines/>
+      <w:pBdr>
+        <w:top w:val="single" w:sz="6" w:space="14" w:color="808080"/>
+        <w:left w:val="single" w:sz="6" w:space="14" w:color="808080"/>
+        <w:bottom w:val="single" w:sz="6" w:space="14" w:color="808080"/>
+        <w:right w:val="single" w:sz="6" w:space="14" w:color="808080"/>
+      </w:pBdr>
+      <w:ind w:left="720" w:right="720" w:firstLine="0"/>
+    </w:pPr>
+    <w:rPr>
+      <w:i/>
+      <w:lang w:val="es-ES" w:bidi="es-ES"/>
+    </w:rPr>
+  </w:style>
+  <w:style w:type="paragraph" w:customStyle="1" w:styleId="SubtitleCover">
+    <w:name w:val="Subtitle Cover"/>
+    <w:basedOn w:val="TitleCover"/>
+    <w:next w:val="Textoindependiente"/>
+    <w:pPr>
+      <w:pBdr>
+        <w:top w:val="single" w:sz="6" w:space="12" w:color="808080"/>
+      </w:pBdr>
+      <w:spacing w:after="0" w:line="440" w:lineRule="atLeast"/>
+    </w:pPr>
+    <w:rPr>
+      <w:spacing w:val="30"/>
+      <w:sz w:val="36"/>
+      <w:szCs w:val="36"/>
+    </w:rPr>
+  </w:style>
+  <w:style w:type="paragraph" w:customStyle="1" w:styleId="TitleCover">
+    <w:name w:val="Title Cover"/>
+    <w:basedOn w:val="Normal"/>
+    <w:next w:val="SubtitleCover"/>
+    <w:pPr>
+      <w:keepNext/>
+      <w:keepLines/>
+      <w:spacing w:after="240" w:line="720" w:lineRule="atLeast"/>
+      <w:jc w:val="center"/>
+    </w:pPr>
+    <w:rPr>
+      <w:caps/>
+      <w:spacing w:val="65"/>
+      <w:kern w:val="20"/>
+      <w:sz w:val="64"/>
+      <w:szCs w:val="64"/>
+      <w:lang w:val="es-ES" w:bidi="es-ES"/>
+    </w:rPr>
+  </w:style>
+  <w:style w:type="paragraph" w:customStyle="1" w:styleId="Columnheadings">
+    <w:name w:val="Column headings"/>
+    <w:basedOn w:val="Normal"/>
+    <w:pPr>
+      <w:keepNext/>
+      <w:spacing w:before="80"/>
+      <w:jc w:val="center"/>
+    </w:pPr>
+    <w:rPr>
+      <w:caps/>
+      <w:sz w:val="14"/>
+      <w:szCs w:val="14"/>
+      <w:lang w:val="es-ES" w:bidi="es-ES"/>
+    </w:rPr>
+  </w:style>
+  <w:style w:type="paragraph" w:customStyle="1" w:styleId="CompanyName">
+    <w:name w:val="Company Name"/>
+    <w:basedOn w:val="Textoindependiente"/>
+    <w:pPr>
+      <w:keepLines/>
+      <w:framePr w:w="8640" w:h="1440" w:wrap="notBeside" w:vAnchor="page" w:hAnchor="margin" w:xAlign="center" w:y="889"/>
+      <w:spacing w:after="40"/>
+      <w:ind w:firstLine="0"/>
+      <w:jc w:val="center"/>
+    </w:pPr>
+    <w:rPr>
+      <w:caps/>
+      <w:spacing w:val="75"/>
+      <w:kern w:val="18"/>
+      <w:lang w:val="es-ES" w:bidi="es-ES"/>
+    </w:rPr>
+  </w:style>
+  <w:style w:type="paragraph" w:customStyle="1" w:styleId="Rowlabels">
+    <w:name w:val="Row labels"/>
+    <w:basedOn w:val="Normal"/>
+    <w:pPr>
+      <w:keepNext/>
+      <w:spacing w:before="40"/>
+    </w:pPr>
+    <w:rPr>
+      <w:sz w:val="18"/>
+      <w:szCs w:val="18"/>
+      <w:lang w:val="es-ES" w:bidi="es-ES"/>
+    </w:rPr>
+  </w:style>
+  <w:style w:type="paragraph" w:customStyle="1" w:styleId="Percentage">
+    <w:name w:val="Percentage"/>
+    <w:basedOn w:val="Normal"/>
+    <w:pPr>
+      <w:spacing w:before="40"/>
+      <w:jc w:val="center"/>
+    </w:pPr>
+    <w:rPr>
+      <w:sz w:val="18"/>
+      <w:szCs w:val="18"/>
+      <w:lang w:val="es-ES" w:bidi="es-ES"/>
+    </w:rPr>
+  </w:style>
+  <w:style w:type="character" w:customStyle="1" w:styleId="NumberedListChar">
+    <w:name w:val="Numbered List Char"/>
+    <w:basedOn w:val="Fuentedeprrafopredeter"/>
+    <w:link w:val="NumberedList"/>
+    <w:locked/>
+    <w:rPr>
+      <w:rFonts w:ascii="Garamond" w:hAnsi="Garamond" w:hint="default"/>
+      <w:sz w:val="22"/>
+      <w:lang w:val="es-ES" w:eastAsia="es-ES" w:bidi="es-ES"/>
+    </w:rPr>
+  </w:style>
+  <w:style w:type="paragraph" w:customStyle="1" w:styleId="NumberedList">
+    <w:name w:val="Numbered List"/>
+    <w:basedOn w:val="Normal"/>
+    <w:link w:val="NumberedListChar"/>
+    <w:pPr>
+      <w:numPr>
+        <w:numId w:val="5"/>
+      </w:numPr>
+      <w:spacing w:after="240" w:line="312" w:lineRule="auto"/>
+      <w:contextualSpacing/>
+    </w:pPr>
+    <w:rPr>
+      <w:lang w:val="es-ES" w:bidi="es-ES"/>
+    </w:rPr>
+  </w:style>
+  <w:style w:type="character" w:customStyle="1" w:styleId="NumberedListBoldChar">
+    <w:name w:val="Numbered List Bold Char"/>
+    <w:basedOn w:val="NumberedListChar"/>
+    <w:link w:val="NumberedListBold"/>
+    <w:locked/>
+    <w:rPr>
+      <w:rFonts w:ascii="Garamond" w:hAnsi="Garamond" w:hint="default"/>
+      <w:b/>
+      <w:bCs/>
+      <w:sz w:val="22"/>
+      <w:lang w:val="es-ES" w:eastAsia="es-ES" w:bidi="es-ES"/>
+    </w:rPr>
+  </w:style>
+  <w:style w:type="paragraph" w:customStyle="1" w:styleId="NumberedListBold">
+    <w:name w:val="Numbered List Bold"/>
+    <w:basedOn w:val="NumberedList"/>
+    <w:link w:val="NumberedListBoldChar"/>
+    <w:rPr>
+      <w:b/>
+      <w:bCs/>
+    </w:rPr>
+  </w:style>
+  <w:style w:type="paragraph" w:customStyle="1" w:styleId="LineSpace">
+    <w:name w:val="Line Space"/>
+    <w:basedOn w:val="Normal"/>
+    <w:rPr>
+      <w:rFonts w:ascii="Verdana" w:hAnsi="Verdana" w:cs="Verdana"/>
+      <w:sz w:val="12"/>
+      <w:szCs w:val="12"/>
+      <w:lang w:val="es-ES" w:bidi="es-ES"/>
+    </w:rPr>
+  </w:style>
+  <w:style w:type="character" w:styleId="Refdenotaalpie">
+    <w:name w:val="footnote reference"/>
+    <w:semiHidden/>
+    <w:rPr>
+      <w:vertAlign w:val="superscript"/>
+    </w:rPr>
+  </w:style>
+  <w:style w:type="character" w:styleId="Refdecomentario">
+    <w:name w:val="annotation reference"/>
+    <w:semiHidden/>
+    <w:rPr>
+      <w:sz w:val="16"/>
+    </w:rPr>
+  </w:style>
+  <w:style w:type="character" w:styleId="Nmerodepgina">
+    <w:name w:val="page number"/>
+    <w:rPr>
+      <w:sz w:val="24"/>
+    </w:rPr>
+  </w:style>
+  <w:style w:type="character" w:styleId="Refdenotaalfinal">
+    <w:name w:val="endnote reference"/>
+    <w:semiHidden/>
+    <w:rPr>
+      <w:vertAlign w:val="superscript"/>
+    </w:rPr>
+  </w:style>
+  <w:style w:type="character" w:customStyle="1" w:styleId="Lead-inEmphasis">
+    <w:name w:val="Lead-in Emphasis"/>
+    <w:rPr>
+      <w:caps/>
+      <w:sz w:val="18"/>
+      <w:lang w:val="es-ES" w:eastAsia="es-ES" w:bidi="es-ES"/>
+    </w:rPr>
+  </w:style>
+  <w:style w:type="paragraph" w:styleId="Encabezado">
+    <w:name w:val="header"/>
+    <w:basedOn w:val="Normal"/>
+    <w:pPr>
+      <w:tabs>
+        <w:tab w:val="center" w:pos="4419"/>
+        <w:tab w:val="right" w:pos="8838"/>
+      </w:tabs>
+    </w:pPr>
+  </w:style>
+  <w:style w:type="paragraph" w:styleId="Piedepgina">
+    <w:name w:val="footer"/>
+    <w:basedOn w:val="Normal"/>
+    <w:pPr>
+      <w:tabs>
+        <w:tab w:val="center" w:pos="4419"/>
+        <w:tab w:val="right" w:pos="8838"/>
+      </w:tabs>
+    </w:pPr>
+  </w:style>
+  <w:style w:type="character" w:styleId="Hipervnculo">
+    <w:name w:val="Hyperlink"/>
+    <w:basedOn w:val="Fuentedeprrafopredeter"/>
+    <w:uiPriority w:val="99"/>
+    <w:unhideWhenUsed/>
+    <w:rsid w:val="00E211C3"/>
+    <w:rPr>
+      <w:color w:val="0000FF"/>
+      <w:u w:val="single"/>
+    </w:rPr>
+  </w:style>
+  <w:style w:type="paragraph" w:styleId="Textodeglobo">
+    <w:name w:val="Balloon Text"/>
+    <w:basedOn w:val="Normal"/>
+    <w:link w:val="TextodegloboCar"/>
+    <w:semiHidden/>
+    <w:unhideWhenUsed/>
+    <w:rsid w:val="00944323"/>
+    <w:rPr>
+      <w:rFonts w:ascii="Segoe UI" w:hAnsi="Segoe UI" w:cs="Mangal"/>
+      <w:sz w:val="18"/>
+      <w:szCs w:val="16"/>
+    </w:rPr>
+  </w:style>
+  <w:style w:type="character" w:customStyle="1" w:styleId="TextodegloboCar">
+    <w:name w:val="Texto de globo Car"/>
+    <w:basedOn w:val="Fuentedeprrafopredeter"/>
+    <w:link w:val="Textodeglobo"/>
+    <w:semiHidden/>
+    <w:rsid w:val="00944323"/>
+    <w:rPr>
+      <w:rFonts w:ascii="Segoe UI" w:hAnsi="Segoe UI" w:cs="Mangal"/>
+      <w:sz w:val="18"/>
+      <w:szCs w:val="16"/>
+      <w:lang w:eastAsia="es-ES" w:bidi="hi-IN"/>
+    </w:rPr>
+  </w:style>
+  <w:style w:type="character" w:styleId="Hipervnculovisitado">
+    <w:name w:val="FollowedHyperlink"/>
+    <w:basedOn w:val="Fuentedeprrafopredeter"/>
+    <w:semiHidden/>
+    <w:unhideWhenUsed/>
+    <w:rsid w:val="00375066"/>
+    <w:rPr>
+      <w:color w:val="800080" w:themeColor="followedHyperlink"/>
+      <w:u w:val="single"/>
+    </w:rPr>
+  </w:style>
+  <w:style w:type="paragraph" w:styleId="Prrafodelista">
+    <w:name w:val="List Paragraph"/>
+    <w:basedOn w:val="Normal"/>
+    <w:uiPriority w:val="34"/>
+    <w:qFormat/>
+    <w:rsid w:val="00853D59"/>
+    <w:pPr>
+      <w:ind w:left="720"/>
+      <w:contextualSpacing/>
+    </w:pPr>
+    <w:rPr>
+      <w:rFonts w:cs="Mangal"/>
+      <w:szCs w:val="20"/>
+    </w:rPr>
+  </w:style>
+</w:styles>
+</file>
+
+<file path=word/stylesWithEffects.xml><?xml version="1.0" encoding="utf-8"?>
+<w:styles xmlns:wpc="http://schemas.microsoft.com/office/word/2010/wordprocessingCanvas" xmlns:mc="http://schemas.openxmlformats.org/markup-compatibility/2006" xmlns:o="urn:schemas-microsoft-com:office:office" xmlns:r="http://schemas.openxmlformats.org/officeDocument/2006/relationships" xmlns:m="http://schemas.openxmlformats.org/officeDocument/2006/math" xmlns:v="urn:schemas-microsoft-com:vml" xmlns:wp14="http://schemas.microsoft.com/office/word/2010/wordprocessingDrawing" xmlns:wp="http://schemas.openxmlformats.org/drawingml/2006/wordprocessingDrawing" xmlns:w10="urn:schemas-microsoft-com:office:word" xmlns:w="http://schemas.openxmlformats.org/wordprocessingml/2006/main" xmlns:w14="http://schemas.microsoft.com/office/word/2010/wordml" xmlns:wpg="http://schemas.microsoft.com/office/word/2010/wordprocessingGroup" xmlns:wpi="http://schemas.microsoft.com/office/word/2010/wordprocessingInk" xmlns:wne="http://schemas.microsoft.com/office/word/2006/wordml" xmlns:wps="http://schemas.microsoft.com/office/word/2010/wordprocessingShape" mc:Ignorable="w14 wp14">
+  <w:docDefaults>
+    <w:rPrDefault>
+      <w:rPr>
+        <w:rFonts w:ascii="Times New Roman" w:eastAsia="Times New Roman" w:hAnsi="Times New Roman" w:cs="Times New Roman"/>
+        <w:lang w:val="en-US" w:eastAsia="en-US" w:bidi="ar-SA"/>
+      </w:rPr>
+    </w:rPrDefault>
+    <w:pPrDefault/>
+  </w:docDefaults>
+  <w:latentStyles w:defLockedState="0" w:defUIPriority="0" w:defSemiHidden="1" w:defUnhideWhenUsed="1" w:defQFormat="0" w:count="267">
+    <w:lsdException w:name="Normal" w:semiHidden="0" w:unhideWhenUsed="0" w:qFormat="1"/>
+    <w:lsdException w:name="heading 1" w:semiHidden="0" w:unhideWhenUsed="0" w:qFormat="1"/>
+    <w:lsdException w:name="heading 2" w:semiHidden="0" w:unhideWhenUsed="0" w:qFormat="1"/>
+    <w:lsdException w:name="heading 3" w:semiHidden="0" w:unhideWhenUsed="0" w:qFormat="1"/>
+    <w:lsdException w:name="heading 4" w:semiHidden="0" w:unhideWhenUsed="0" w:qFormat="1"/>
+    <w:lsdException w:name="heading 5" w:semiHidden="0" w:unhideWhenUsed="0" w:qFormat="1"/>
+    <w:lsdException w:name="heading 6" w:semiHidden="0" w:unhideWhenUsed="0" w:qFormat="1"/>
+    <w:lsdException w:name="heading 7" w:qFormat="1"/>
+    <w:lsdException w:name="heading 8" w:qFormat="1"/>
+    <w:lsdException w:name="heading 9" w:qFormat="1"/>
+    <w:lsdException w:name="caption" w:qFormat="1"/>
+    <w:lsdException w:name="List Number" w:semiHidden="0" w:unhideWhenUsed="0"/>
+    <w:lsdException w:name="List 4" w:semiHidden="0" w:unhideWhenUsed="0"/>
+    <w:lsdException w:name="List 5" w:semiHidden="0" w:unhideWhenUsed="0"/>
+    <w:lsdException w:name="Title" w:semiHidden="0" w:unhideWhenUsed="0" w:qFormat="1"/>
+    <w:lsdException w:name="Subtitle" w:semiHidden="0" w:unhideWhenUsed="0" w:qFormat="1"/>
+    <w:lsdException w:name="Salutation" w:semiHidden="0" w:unhideWhenUsed="0"/>
+    <w:lsdException w:name="Date" w:semiHidden="0" w:unhideWhenUsed="0"/>
+    <w:lsdException w:name="Body Text First Indent" w:semiHidden="0" w:unhideWhenUsed="0"/>
+    <w:lsdException w:name="Hyperlink" w:uiPriority="99"/>
+    <w:lsdException w:name="Strong" w:semiHidden="0" w:unhideWhenUsed="0" w:qFormat="1"/>
+    <w:lsdException w:name="Emphasis" w:semiHidden="0" w:unhideWhenUsed="0" w:qFormat="1"/>
+    <w:lsdException w:name="Table Grid" w:semiHidden="0" w:unhideWhenUsed="0"/>
+    <w:lsdException w:name="Placeholder Text" w:uiPriority="99" w:unhideWhenUsed="0"/>
+    <w:lsdException w:name="No Spacing" w:semiHidden="0" w:uiPriority="1" w:unhideWhenUsed="0" w:qFormat="1"/>
+    <w:lsdException w:name="Light Shading" w:semiHidden="0" w:uiPriority="60" w:unhideWhenUsed="0"/>
+    <w:lsdException w:name="Light List" w:semiHidden="0" w:uiPriority="61" w:unhideWhenUsed="0"/>
+    <w:lsdException w:name="Light Grid" w:semiHidden="0" w:uiPriority="62" w:unhideWhenUsed="0"/>
+    <w:lsdException w:name="Medium Shading 1" w:semiHidden="0" w:uiPriority="63" w:unhideWhenUsed="0"/>
+    <w:lsdException w:name="Medium Shading 2" w:semiHidden="0" w:uiPriority="64" w:unhideWhenUsed="0"/>
+    <w:lsdException w:name="Medium List 1" w:semiHidden="0" w:uiPriority="65" w:unhideWhenUsed="0"/>
+    <w:lsdException w:name="Medium List 2" w:semiHidden="0" w:uiPriority="66" w:unhideWhenUsed="0"/>
+    <w:lsdException w:name="Medium Grid 1" w:semiHidden="0" w:uiPriority="67" w:unhideWhenUsed="0"/>
+    <w:lsdException w:name="Medium Grid 2" w:semiHidden="0" w:uiPriority="68" w:unhideWhenUsed="0"/>
+    <w:lsdException w:name="Medium Grid 3" w:semiHidden="0" w:uiPriority="69" w:unhideWhenUsed="0"/>
+    <w:lsdException w:name="Dark List" w:semiHidden="0" w:uiPriority="70" w:unhideWhenUsed="0"/>
+    <w:lsdException w:name="Colorful Shading" w:semiHidden="0" w:uiPriority="71" w:unhideWhenUsed="0"/>
+    <w:lsdException w:name="Colorful List" w:semiHidden="0" w:uiPriority="72" w:unhideWhenUsed="0"/>
+    <w:lsdException w:name="Colorful Grid" w:semiHidden="0" w:uiPriority="73" w:unhideWhenUsed="0"/>
+    <w:lsdException w:name="Light Shading Accent 1" w:semiHidden="0" w:uiPriority="60" w:unhideWhenUsed="0"/>
+    <w:lsdException w:name="Light List Accent 1" w:semiHidden="0" w:uiPriority="61" w:unhideWhenUsed="0"/>
+    <w:lsdException w:name="Light Grid Accent 1" w:semiHidden="0" w:uiPriority="62" w:unhideWhenUsed="0"/>
+    <w:lsdException w:name="Medium Shading 1 Accent 1" w:semiHidden="0" w:uiPriority="63" w:unhideWhenUsed="0"/>
+    <w:lsdException w:name="Medium Shading 2 Accent 1" w:semiHidden="0" w:uiPriority="64" w:unhideWhenUsed="0"/>
+    <w:lsdException w:name="Medium List 1 Accent 1" w:semiHidden="0" w:uiPriority="65" w:unhideWhenUsed="0"/>
+    <w:lsdException w:name="Revision" w:uiPriority="99" w:unhideWhenUsed="0"/>
+    <w:lsdException w:name="List Paragraph" w:semiHidden="0" w:uiPriority="34" w:unhideWhenUsed="0" w:qFormat="1"/>
+    <w:lsdException w:name="Quote" w:semiHidden="0" w:uiPriority="29" w:unhideWhenUsed="0" w:qFormat="1"/>
+    <w:lsdException w:name="Intense Quote" w:semiHidden="0" w:uiPriority="30" w:unhideWhenUsed="0" w:qFormat="1"/>
+    <w:lsdException w:name="Medium List 2 Accent 1" w:semiHidden="0" w:uiPriority="66" w:unhideWhenUsed="0"/>
+    <w:lsdException w:name="Medium Grid 1 Accent 1" w:semiHidden="0" w:uiPriority="67" w:unhideWhenUsed="0"/>
+    <w:lsdException w:name="Medium Grid 2 Accent 1" w:semiHidden="0" w:uiPriority="68" w:unhideWhenUsed="0"/>
+    <w:lsdException w:name="Medium Grid 3 Accent 1" w:semiHidden="0" w:uiPriority="69" w:unhideWhenUsed="0"/>
+    <w:lsdException w:name="Dark List Accent 1" w:semiHidden="0" w:uiPriority="70" w:unhideWhenUsed="0"/>
+    <w:lsdException w:name="Colorful Shading Accent 1" w:semiHidden="0" w:uiPriority="71" w:unhideWhenUsed="0"/>
+    <w:lsdException w:name="Colorful List Accent 1" w:semiHidden="0" w:uiPriority="72" w:unhideWhenUsed="0"/>
+    <w:lsdException w:name="Colorful Grid Accent 1" w:semiHidden="0" w:uiPriority="73" w:unhideWhenUsed="0"/>
+    <w:lsdException w:name="Light Shading Accent 2" w:semiHidden="0" w:uiPriority="60" w:unhideWhenUsed="0"/>
+    <w:lsdException w:name="Light List Accent 2" w:semiHidden="0" w:uiPriority="61" w:unhideWhenUsed="0"/>
+    <w:lsdException w:name="Light Grid Accent 2" w:semiHidden="0" w:uiPriority="62" w:unhideWhenUsed="0"/>
+    <w:lsdException w:name="Medium Shading 1 Accent 2" w:semiHidden="0" w:uiPriority="63" w:unhideWhenUsed="0"/>
+    <w:lsdException w:name="Medium Shading 2 Accent 2" w:semiHidden="0" w:uiPriority="64" w:unhideWhenUsed="0"/>
+    <w:lsdException w:name="Medium List 1 Accent 2" w:semiHidden="0" w:uiPriority="65" w:unhideWhenUsed="0"/>
+    <w:lsdException w:name="Medium List 2 Accent 2" w:semiHidden="0" w:uiPriority="66" w:unhideWhenUsed="0"/>
+    <w:lsdException w:name="Medium Grid 1 Accent 2" w:semiHidden="0" w:uiPriority="67" w:unhideWhenUsed="0"/>
+    <w:lsdException w:name="Medium Grid 2 Accent 2" w:semiHidden="0" w:uiPriority="68" w:unhideWhenUsed="0"/>
+    <w:lsdException w:name="Medium Grid 3 Accent 2" w:semiHidden="0" w:uiPriority="69" w:unhideWhenUsed="0"/>
+    <w:lsdException w:name="Dark List Accent 2" w:semiHidden="0" w:uiPriority="70" w:unhideWhenUsed="0"/>
+    <w:lsdException w:name="Colorful Shading Accent 2" w:semiHidden="0" w:uiPriority="71" w:unhideWhenUsed="0"/>
+    <w:lsdException w:name="Colorful List Accent 2" w:semiHidden="0" w:uiPriority="72" w:unhideWhenUsed="0"/>
+    <w:lsdException w:name="Colorful Grid Accent 2" w:semiHidden="0" w:uiPriority="73" w:unhideWhenUsed="0"/>
+    <w:lsdException w:name="Light Shading Accent 3" w:semiHidden="0" w:uiPriority="60" w:unhideWhenUsed="0"/>
+    <w:lsdException w:name="Light List Accent 3" w:semiHidden="0" w:uiPriority="61" w:unhideWhenUsed="0"/>
+    <w:lsdException w:name="Light Grid Accent 3" w:semiHidden="0" w:uiPriority="62" w:unhideWhenUsed="0"/>
+    <w:lsdException w:name="Medium Shading 1 Accent 3" w:semiHidden="0" w:uiPriority="63" w:unhideWhenUsed="0"/>
+    <w:lsdException w:name="Medium Shading 2 Accent 3" w:semiHidden="0" w:uiPriority="64" w:unhideWhenUsed="0"/>
+    <w:lsdException w:name="Medium List 1 Accent 3" w:semiHidden="0" w:uiPriority="65" w:unhideWhenUsed="0"/>
+    <w:lsdException w:name="Medium List 2 Accent 3" w:semiHidden="0" w:uiPriority="66" w:unhideWhenUsed="0"/>
+    <w:lsdException w:name="Medium Grid 1 Accent 3" w:semiHidden="0" w:uiPriority="67" w:unhideWhenUsed="0"/>
+    <w:lsdException w:name="Medium Grid 2 Accent 3" w:semiHidden="0" w:uiPriority="68" w:unhideWhenUsed="0"/>
+    <w:lsdException w:name="Medium Grid 3 Accent 3" w:semiHidden="0" w:uiPriority="69" w:unhideWhenUsed="0"/>
+    <w:lsdException w:name="Dark List Accent 3" w:semiHidden="0" w:uiPriority="70" w:unhideWhenUsed="0"/>
+    <w:lsdException w:name="Colorful Shading Accent 3" w:semiHidden="0" w:uiPriority="71" w:unhideWhenUsed="0"/>
+    <w:lsdException w:name="Colorful List Accent 3" w:semiHidden="0" w:uiPriority="72" w:unhideWhenUsed="0"/>
+    <w:lsdException w:name="Colorful Grid Accent 3" w:semiHidden="0" w:uiPriority="73" w:unhideWhenUsed="0"/>
+    <w:lsdException w:name="Light Shading Accent 4" w:semiHidden="0" w:uiPriority="60" w:unhideWhenUsed="0"/>
+    <w:lsdException w:name="Light List Accent 4" w:semiHidden="0" w:uiPriority="61" w:unhideWhenUsed="0"/>
+    <w:lsdException w:name="Light Grid Accent 4" w:semiHidden="0" w:uiPriority="62" w:unhideWhenUsed="0"/>
+    <w:lsdException w:name="Medium Shading 1 Accent 4" w:semiHidden="0" w:uiPriority="63" w:unhideWhenUsed="0"/>
+    <w:lsdException w:name="Medium Shading 2 Accent 4" w:semiHidden="0" w:uiPriority="64" w:unhideWhenUsed="0"/>
+    <w:lsdException w:name="Medium List 1 Accent 4" w:semiHidden="0" w:uiPriority="65" w:unhideWhenUsed="0"/>
+    <w:lsdException w:name="Medium List 2 Accent 4" w:semiHidden="0" w:uiPriority="66" w:unhideWhenUsed="0"/>
+    <w:lsdException w:name="Medium Grid 1 Accent 4" w:semiHidden="0" w:uiPriority="67" w:unhideWhenUsed="0"/>
+    <w:lsdException w:name="Medium Grid 2 Accent 4" w:semiHidden="0" w:uiPriority="68" w:unhideWhenUsed="0"/>
+    <w:lsdException w:name="Medium Grid 3 Accent 4" w:semiHidden="0" w:uiPriority="69" w:unhideWhenUsed="0"/>
+    <w:lsdException w:name="Dark List Accent 4" w:semiHidden="0" w:uiPriority="70" w:unhideWhenUsed="0"/>
+    <w:lsdException w:name="Colorful Shading Accent 4" w:semiHidden="0" w:uiPriority="71" w:unhideWhenUsed="0"/>
+    <w:lsdException w:name="Colorful List Accent 4" w:semiHidden="0" w:uiPriority="72" w:unhideWhenUsed="0"/>
+    <w:lsdException w:name="Colorful Grid Accent 4" w:semiHidden="0" w:uiPriority="73" w:unhideWhenUsed="0"/>
+    <w:lsdException w:name="Light Shading Accent 5" w:semiHidden="0" w:uiPriority="60" w:unhideWhenUsed="0"/>
+    <w:lsdException w:name="Light List Accent 5" w:semiHidden="0" w:uiPriority="61" w:unhideWhenUsed="0"/>
+    <w:lsdException w:name="Light Grid Accent 5" w:semiHidden="0" w:uiPriority="62" w:unhideWhenUsed="0"/>
+    <w:lsdException w:name="Medium Shading 1 Accent 5" w:semiHidden="0" w:uiPriority="63" w:unhideWhenUsed="0"/>
+    <w:lsdException w:name="Medium Shading 2 Accent 5" w:semiHidden="0" w:uiPriority="64" w:unhideWhenUsed="0"/>
+    <w:lsdException w:name="Medium List 1 Accent 5" w:semiHidden="0" w:uiPriority="65" w:unhideWhenUsed="0"/>
+    <w:lsdException w:name="Medium List 2 Accent 5" w:semiHidden="0" w:uiPriority="66" w:unhideWhenUsed="0"/>
+    <w:lsdException w:name="Medium Grid 1 Accent 5" w:semiHidden="0" w:uiPriority="67" w:unhideWhenUsed="0"/>
+    <w:lsdException w:name="Medium Grid 2 Accent 5" w:semiHidden="0" w:uiPriority="68" w:unhideWhenUsed="0"/>
+    <w:lsdException w:name="Medium Grid 3 Accent 5" w:semiHidden="0" w:uiPriority="69" w:unhideWhenUsed="0"/>
+    <w:lsdException w:name="Dark List Accent 5" w:semiHidden="0" w:uiPriority="70" w:unhideWhenUsed="0"/>
+    <w:lsdException w:name="Colorful Shading Accent 5" w:semiHidden="0" w:uiPriority="71" w:unhideWhenUsed="0"/>
+    <w:lsdException w:name="Colorful List Accent 5" w:semiHidden="0" w:uiPriority="72" w:unhideWhenUsed="0"/>
+    <w:lsdException w:name="Colorful Grid Accent 5" w:semiHidden="0" w:uiPriority="73" w:unhideWhenUsed="0"/>
+    <w:lsdException w:name="Light Shading Accent 6" w:semiHidden="0" w:uiPriority="60" w:unhideWhenUsed="0"/>
+    <w:lsdException w:name="Light List Accent 6" w:semiHidden="0" w:uiPriority="61" w:unhideWhenUsed="0"/>
+    <w:lsdException w:name="Light Grid Accent 6" w:semiHidden="0" w:uiPriority="62" w:unhideWhenUsed="0"/>
+    <w:lsdException w:name="Medium Shading 1 Accent 6" w:semiHidden="0" w:uiPriority="63" w:unhideWhenUsed="0"/>
+    <w:lsdException w:name="Medium Shading 2 Accent 6" w:semiHidden="0" w:uiPriority="64" w:unhideWhenUsed="0"/>
+    <w:lsdException w:name="Medium List 1 Accent 6" w:semiHidden="0" w:uiPriority="65" w:unhideWhenUsed="0"/>
+    <w:lsdException w:name="Medium List 2 Accent 6" w:semiHidden="0" w:uiPriority="66" w:unhideWhenUsed="0"/>
+    <w:lsdException w:name="Medium Grid 1 Accent 6" w:semiHidden="0" w:uiPriority="67" w:unhideWhenUsed="0"/>
+    <w:lsdException w:name="Medium Grid 2 Accent 6" w:semiHidden="0" w:uiPriority="68" w:unhideWhenUsed="0"/>
+    <w:lsdException w:name="Medium Grid 3 Accent 6" w:semiHidden="0" w:uiPriority="69" w:unhideWhenUsed="0"/>
+    <w:lsdException w:name="Dark List Accent 6" w:semiHidden="0" w:uiPriority="70" w:unhideWhenUsed="0"/>
+    <w:lsdException w:name="Colorful Shading Accent 6" w:semiHidden="0" w:uiPriority="71" w:unhideWhenUsed="0"/>
+    <w:lsdException w:name="Colorful List Accent 6" w:semiHidden="0" w:uiPriority="72" w:unhideWhenUsed="0"/>
+    <w:lsdException w:name="Colorful Grid Accent 6" w:semiHidden="0" w:uiPriority="73" w:unhideWhenUsed="0"/>
+    <w:lsdException w:name="Subtle Emphasis" w:semiHidden="0" w:uiPriority="19" w:unhideWhenUsed="0" w:qFormat="1"/>
+    <w:lsdException w:name="Intense Emphasis" w:semiHidden="0" w:uiPriority="21" w:unhideWhenUsed="0" w:qFormat="1"/>
+    <w:lsdException w:name="Subtle Reference" w:semiHidden="0" w:uiPriority="31" w:unhideWhenUsed="0" w:qFormat="1"/>
+    <w:lsdException w:name="Intense Reference" w:semiHidden="0" w:uiPriority="32" w:unhideWhenUsed="0" w:qFormat="1"/>
+    <w:lsdException w:name="Book Title" w:semiHidden="0" w:uiPriority="33" w:unhideWhenUsed="0" w:qFormat="1"/>
+    <w:lsdException w:name="Bibliography" w:uiPriority="37"/>
+    <w:lsdException w:name="TOC Heading" w:uiPriority="39" w:qFormat="1"/>
+  </w:latentStyles>
+  <w:style w:type="paragraph" w:default="1" w:styleId="Normal">
+    <w:name w:val="Normal"/>
+    <w:qFormat/>
+    <w:rPr>
+      <w:rFonts w:ascii="Garamond" w:hAnsi="Garamond" w:cs="Garamond"/>
+      <w:sz w:val="22"/>
+      <w:szCs w:val="22"/>
+      <w:lang w:eastAsia="es-ES" w:bidi="hi-IN"/>
+    </w:rPr>
+  </w:style>
+  <w:style w:type="paragraph" w:styleId="Ttulo1">
+    <w:name w:val="heading 1"/>
+    <w:basedOn w:val="Normal"/>
+    <w:next w:val="Textoindependiente"/>
+    <w:qFormat/>
+    <w:pPr>
+      <w:keepNext/>
+      <w:keepLines/>
+      <w:pBdr>
+        <w:top w:val="single" w:sz="6" w:space="6" w:color="808080"/>
+        <w:bottom w:val="single" w:sz="6" w:space="6" w:color="808080"/>
+      </w:pBdr>
+      <w:spacing w:after="240" w:line="240" w:lineRule="atLeast"/>
+      <w:jc w:val="center"/>
+      <w:outlineLvl w:val="0"/>
+    </w:pPr>
+    <w:rPr>
+      <w:rFonts w:cs="Times New Roman"/>
+      <w:b/>
+      <w:caps/>
+      <w:spacing w:val="20"/>
+      <w:kern w:val="16"/>
+      <w:sz w:val="18"/>
+      <w:szCs w:val="18"/>
+    </w:rPr>
+  </w:style>
+  <w:style w:type="paragraph" w:styleId="Ttulo2">
+    <w:name w:val="heading 2"/>
+    <w:basedOn w:val="Normal"/>
+    <w:next w:val="Textoindependiente"/>
+    <w:qFormat/>
+    <w:pPr>
+      <w:keepNext/>
+      <w:keepLines/>
+      <w:spacing w:after="180" w:line="240" w:lineRule="atLeast"/>
+      <w:jc w:val="center"/>
+      <w:outlineLvl w:val="1"/>
+    </w:pPr>
+    <w:rPr>
+      <w:rFonts w:cs="Times New Roman"/>
+      <w:b/>
+      <w:caps/>
+      <w:spacing w:val="10"/>
+      <w:kern w:val="20"/>
+      <w:sz w:val="18"/>
+      <w:szCs w:val="18"/>
+    </w:rPr>
+  </w:style>
+  <w:style w:type="paragraph" w:styleId="Ttulo3">
+    <w:name w:val="heading 3"/>
+    <w:basedOn w:val="Normal"/>
+    <w:next w:val="Textoindependiente"/>
+    <w:qFormat/>
+    <w:pPr>
+      <w:keepNext/>
+      <w:keepLines/>
+      <w:spacing w:before="240" w:after="180" w:line="240" w:lineRule="atLeast"/>
+      <w:outlineLvl w:val="2"/>
+    </w:pPr>
+    <w:rPr>
+      <w:rFonts w:cs="Times New Roman"/>
+      <w:caps/>
+      <w:kern w:val="20"/>
+      <w:sz w:val="20"/>
+      <w:szCs w:val="20"/>
+    </w:rPr>
+  </w:style>
+  <w:style w:type="paragraph" w:styleId="Ttulo4">
+    <w:name w:val="heading 4"/>
+    <w:basedOn w:val="Normal"/>
+    <w:next w:val="Textoindependiente"/>
+    <w:qFormat/>
+    <w:pPr>
+      <w:keepNext/>
+      <w:keepLines/>
+      <w:spacing w:before="240" w:after="240" w:line="240" w:lineRule="atLeast"/>
+      <w:ind w:left="360"/>
+      <w:outlineLvl w:val="3"/>
+    </w:pPr>
+    <w:rPr>
+      <w:rFonts w:cs="Times New Roman"/>
+      <w:i/>
+      <w:spacing w:val="5"/>
+      <w:kern w:val="20"/>
+      <w:sz w:val="24"/>
+      <w:szCs w:val="24"/>
+    </w:rPr>
+  </w:style>
+  <w:style w:type="paragraph" w:styleId="Ttulo5">
+    <w:name w:val="heading 5"/>
+    <w:basedOn w:val="Normal"/>
+    <w:next w:val="Textoindependiente"/>
+    <w:qFormat/>
+    <w:pPr>
+      <w:keepNext/>
+      <w:keepLines/>
+      <w:spacing w:line="240" w:lineRule="atLeast"/>
+      <w:outlineLvl w:val="4"/>
+    </w:pPr>
+    <w:rPr>
+      <w:rFonts w:cs="Times New Roman"/>
+      <w:b/>
+      <w:kern w:val="20"/>
+    </w:rPr>
+  </w:style>
+  <w:style w:type="paragraph" w:styleId="Ttulo6">
+    <w:name w:val="heading 6"/>
+    <w:basedOn w:val="Normal"/>
+    <w:next w:val="Textoindependiente"/>
+    <w:qFormat/>
+    <w:pPr>
+      <w:keepNext/>
+      <w:keepLines/>
+      <w:spacing w:line="240" w:lineRule="atLeast"/>
+      <w:outlineLvl w:val="5"/>
+    </w:pPr>
+    <w:rPr>
+      <w:rFonts w:cs="Times New Roman"/>
+      <w:i/>
+      <w:spacing w:val="5"/>
+      <w:kern w:val="20"/>
+    </w:rPr>
+  </w:style>
+  <w:style w:type="paragraph" w:styleId="Ttulo7">
+    <w:name w:val="heading 7"/>
+    <w:basedOn w:val="Normal"/>
+    <w:next w:val="Textoindependiente"/>
+    <w:qFormat/>
+    <w:pPr>
+      <w:keepNext/>
+      <w:keepLines/>
+      <w:spacing w:line="240" w:lineRule="atLeast"/>
+      <w:outlineLvl w:val="6"/>
+    </w:pPr>
+    <w:rPr>
+      <w:caps/>
+      <w:kern w:val="20"/>
+      <w:sz w:val="18"/>
+      <w:szCs w:val="18"/>
+    </w:rPr>
+  </w:style>
+  <w:style w:type="paragraph" w:styleId="Ttulo8">
+    <w:name w:val="heading 8"/>
+    <w:basedOn w:val="Normal"/>
+    <w:next w:val="Textoindependiente"/>
+    <w:qFormat/>
+    <w:pPr>
+      <w:keepNext/>
+      <w:keepLines/>
+      <w:spacing w:line="240" w:lineRule="atLeast"/>
+      <w:ind w:firstLine="360"/>
+      <w:outlineLvl w:val="7"/>
+    </w:pPr>
+    <w:rPr>
+      <w:i/>
+      <w:spacing w:val="5"/>
+      <w:kern w:val="20"/>
+    </w:rPr>
+  </w:style>
+  <w:style w:type="paragraph" w:styleId="Ttulo9">
+    <w:name w:val="heading 9"/>
+    <w:basedOn w:val="Normal"/>
+    <w:next w:val="Textoindependiente"/>
+    <w:qFormat/>
+    <w:pPr>
+      <w:keepNext/>
+      <w:keepLines/>
+      <w:spacing w:line="240" w:lineRule="atLeast"/>
+      <w:outlineLvl w:val="8"/>
+    </w:pPr>
+    <w:rPr>
+      <w:spacing w:val="-5"/>
+      <w:kern w:val="20"/>
+    </w:rPr>
+  </w:style>
+  <w:style w:type="character" w:default="1" w:styleId="Fuentedeprrafopredeter">
+    <w:name w:val="Default Paragraph Font"/>
+    <w:uiPriority w:val="1"/>
+    <w:semiHidden/>
+    <w:unhideWhenUsed/>
+  </w:style>
+  <w:style w:type="table" w:default="1" w:styleId="Tablanormal">
+    <w:name w:val="Normal Table"/>
+    <w:uiPriority w:val="99"/>
+    <w:semiHidden/>
+    <w:unhideWhenUsed/>
+    <w:tblPr>
+      <w:tblInd w:w="0" w:type="dxa"/>
+      <w:tblCellMar>
+        <w:top w:w="0" w:type="dxa"/>
+        <w:left w:w="108" w:type="dxa"/>
+        <w:bottom w:w="0" w:type="dxa"/>
+        <w:right w:w="108" w:type="dxa"/>
+      </w:tblCellMar>
+    </w:tblPr>
+  </w:style>
+  <w:style w:type="numbering" w:default="1" w:styleId="Sinlista">
+    <w:name w:val="No List"/>
+    <w:uiPriority w:val="99"/>
+    <w:semiHidden/>
+    <w:unhideWhenUsed/>
+  </w:style>
+  <w:style w:type="paragraph" w:styleId="Textoindependiente">
+    <w:name w:val="Body Text"/>
+    <w:basedOn w:val="Normal"/>
+    <w:link w:val="TextoindependienteCar"/>
+    <w:pPr>
+      <w:spacing w:after="240" w:line="240" w:lineRule="atLeast"/>
+      <w:ind w:firstLine="360"/>
+      <w:jc w:val="both"/>
+    </w:pPr>
+  </w:style>
+  <w:style w:type="paragraph" w:styleId="ndice1">
+    <w:name w:val="index 1"/>
+    <w:basedOn w:val="Normal"/>
+    <w:semiHidden/>
+    <w:rPr>
+      <w:sz w:val="21"/>
+      <w:szCs w:val="21"/>
+    </w:rPr>
+  </w:style>
+  <w:style w:type="paragraph" w:styleId="ndice2">
+    <w:name w:val="index 2"/>
+    <w:basedOn w:val="Normal"/>
+    <w:semiHidden/>
+    <w:pPr>
+      <w:ind w:hanging="240"/>
+    </w:pPr>
+    <w:rPr>
+      <w:sz w:val="21"/>
+      <w:szCs w:val="21"/>
+    </w:rPr>
+  </w:style>
+  <w:style w:type="paragraph" w:styleId="ndice3">
+    <w:name w:val="index 3"/>
+    <w:basedOn w:val="Normal"/>
+    <w:semiHidden/>
+    <w:pPr>
+      <w:ind w:left="480" w:hanging="240"/>
+    </w:pPr>
+    <w:rPr>
+      <w:sz w:val="21"/>
+      <w:szCs w:val="21"/>
+    </w:rPr>
+  </w:style>
+  <w:style w:type="paragraph" w:styleId="ndice4">
+    <w:name w:val="index 4"/>
+    <w:basedOn w:val="Normal"/>
+    <w:semiHidden/>
+    <w:pPr>
+      <w:ind w:left="600" w:hanging="240"/>
+    </w:pPr>
+    <w:rPr>
+      <w:sz w:val="21"/>
+      <w:szCs w:val="21"/>
+    </w:rPr>
+  </w:style>
+  <w:style w:type="paragraph" w:styleId="ndice5">
+    <w:name w:val="index 5"/>
+    <w:basedOn w:val="Normal"/>
+    <w:semiHidden/>
+    <w:pPr>
+      <w:ind w:left="840"/>
+    </w:pPr>
+    <w:rPr>
+      <w:sz w:val="21"/>
+      <w:szCs w:val="21"/>
+    </w:rPr>
+  </w:style>
+  <w:style w:type="paragraph" w:styleId="TDC1">
+    <w:name w:val="toc 1"/>
+    <w:basedOn w:val="Normal"/>
+    <w:semiHidden/>
+    <w:pPr>
+      <w:tabs>
+        <w:tab w:val="right" w:leader="dot" w:pos="5040"/>
+      </w:tabs>
+    </w:pPr>
+  </w:style>
+  <w:style w:type="paragraph" w:styleId="TDC2">
+    <w:name w:val="toc 2"/>
+    <w:basedOn w:val="Normal"/>
+    <w:semiHidden/>
+    <w:pPr>
+      <w:tabs>
+        <w:tab w:val="right" w:leader="dot" w:pos="5040"/>
+      </w:tabs>
+    </w:pPr>
+  </w:style>
+  <w:style w:type="paragraph" w:styleId="TDC3">
+    <w:name w:val="toc 3"/>
+    <w:basedOn w:val="Normal"/>
+    <w:semiHidden/>
+    <w:pPr>
+      <w:tabs>
+        <w:tab w:val="right" w:leader="dot" w:pos="5040"/>
+      </w:tabs>
+    </w:pPr>
+    <w:rPr>
+      <w:i/>
+    </w:rPr>
+  </w:style>
+  <w:style w:type="paragraph" w:styleId="TDC4">
+    <w:name w:val="toc 4"/>
+    <w:basedOn w:val="Normal"/>
+    <w:semiHidden/>
+    <w:pPr>
+      <w:tabs>
+        <w:tab w:val="right" w:leader="dot" w:pos="5040"/>
+      </w:tabs>
+    </w:pPr>
+    <w:rPr>
+      <w:i/>
+    </w:rPr>
+  </w:style>
+  <w:style w:type="paragraph" w:styleId="TDC5">
+    <w:name w:val="toc 5"/>
+    <w:basedOn w:val="Normal"/>
+    <w:semiHidden/>
+    <w:rPr>
+      <w:i/>
+    </w:rPr>
+  </w:style>
+  <w:style w:type="paragraph" w:styleId="Textonotapie">
+    <w:name w:val="footnote text"/>
+    <w:basedOn w:val="Normal"/>
+    <w:semiHidden/>
+  </w:style>
+  <w:style w:type="paragraph" w:styleId="Textocomentario">
+    <w:name w:val="annotation text"/>
+    <w:basedOn w:val="Normal"/>
+    <w:semiHidden/>
+  </w:style>
+  <w:style w:type="paragraph" w:styleId="Ttulodendice">
+    <w:name w:val="index heading"/>
+    <w:basedOn w:val="Normal"/>
+    <w:next w:val="ndice1"/>
+    <w:semiHidden/>
+    <w:pPr>
+      <w:spacing w:line="480" w:lineRule="atLeast"/>
+    </w:pPr>
+    <w:rPr>
+      <w:spacing w:val="-5"/>
+      <w:sz w:val="28"/>
+      <w:szCs w:val="28"/>
+    </w:rPr>
+  </w:style>
+  <w:style w:type="paragraph" w:styleId="Epgrafe">
+    <w:name w:val="caption"/>
+    <w:basedOn w:val="Normal"/>
+    <w:next w:val="Textoindependiente"/>
+    <w:qFormat/>
+    <w:pPr>
+      <w:spacing w:after="240"/>
+      <w:contextualSpacing/>
+      <w:jc w:val="center"/>
+    </w:pPr>
+    <w:rPr>
+      <w:i/>
+    </w:rPr>
+  </w:style>
+  <w:style w:type="paragraph" w:styleId="Tabladeilustraciones">
+    <w:name w:val="table of figures"/>
+    <w:basedOn w:val="Normal"/>
+    <w:semiHidden/>
+  </w:style>
+  <w:style w:type="paragraph" w:styleId="Textonotaalfinal">
+    <w:name w:val="endnote text"/>
+    <w:basedOn w:val="Normal"/>
+    <w:semiHidden/>
+  </w:style>
+  <w:style w:type="paragraph" w:styleId="Textoconsangra">
+    <w:name w:val="table of authorities"/>
+    <w:basedOn w:val="Normal"/>
+    <w:semiHidden/>
+    <w:pPr>
+      <w:tabs>
+        <w:tab w:val="right" w:leader="dot" w:pos="7560"/>
+      </w:tabs>
+    </w:pPr>
+  </w:style>
+  <w:style w:type="paragraph" w:styleId="Textomacro">
+    <w:name w:val="macro"/>
+    <w:basedOn w:val="Textoindependiente"/>
+    <w:semiHidden/>
+    <w:rPr>
+      <w:rFonts w:ascii="Courier New" w:hAnsi="Courier New" w:cs="Courier New"/>
+    </w:rPr>
+  </w:style>
+  <w:style w:type="paragraph" w:styleId="Encabezadodelista">
+    <w:name w:val="toa heading"/>
+    <w:basedOn w:val="Normal"/>
+    <w:next w:val="Textoconsangra"/>
+    <w:semiHidden/>
+    <w:pPr>
+      <w:keepNext/>
+      <w:spacing w:line="720" w:lineRule="atLeast"/>
+    </w:pPr>
+    <w:rPr>
+      <w:caps/>
+      <w:spacing w:val="-10"/>
+      <w:kern w:val="28"/>
+    </w:rPr>
+  </w:style>
+  <w:style w:type="paragraph" w:styleId="Listaconvietas">
+    <w:name w:val="List Bullet"/>
+    <w:basedOn w:val="Normal"/>
+    <w:pPr>
+      <w:numPr>
+        <w:numId w:val="3"/>
+      </w:numPr>
+      <w:spacing w:after="240" w:line="240" w:lineRule="atLeast"/>
+      <w:ind w:left="720" w:right="720"/>
+      <w:jc w:val="both"/>
+    </w:pPr>
+  </w:style>
+  <w:style w:type="paragraph" w:styleId="Subttulo">
+    <w:name w:val="Subtitle"/>
+    <w:basedOn w:val="Ttulo"/>
+    <w:next w:val="Textoindependiente"/>
+    <w:qFormat/>
+    <w:pPr>
+      <w:spacing w:after="420"/>
+    </w:pPr>
+    <w:rPr>
+      <w:spacing w:val="20"/>
+      <w:sz w:val="22"/>
+      <w:szCs w:val="22"/>
+    </w:rPr>
+  </w:style>
+  <w:style w:type="paragraph" w:styleId="Ttulo">
     <w:name w:val="Title"/>
     <w:basedOn w:val="Normal"/>
     <w:next w:val="Subttulo"/>

</xml_diff>